<commit_message>
Plano de testes - build 1.3 (inacabado);
</commit_message>
<xml_diff>
--- a/Dot Project EAP/3. System Test/DPEAP_PLT_20111114.docx
+++ b/Dot Project EAP/3. System Test/DPEAP_PLT_20111114.docx
@@ -4,7 +4,6 @@
   <w:body>
     <w:p>
       <w:pPr>
-        <w:widowControl w:val="false"/>
         <w:spacing w:before="0" w:after="0" w:line="240"/>
         <w:ind w:right="0" w:left="0" w:firstLine="0"/>
         <w:jc w:val="right"/>
@@ -122,7 +121,7 @@
       <w:pPr>
         <w:numPr>
           <w:ilvl w:val="0"/>
-          <w:numId w:val="6"/>
+          <w:numId w:val="5"/>
         </w:numPr>
         <w:tabs>
           <w:tab w:val="left" w:pos="720" w:leader="none"/>
@@ -208,7 +207,6 @@
                 <w:spacing w:val="0"/>
                 <w:position w:val="0"/>
                 <w:sz w:val="22"/>
-                <w:shd w:fill="auto" w:val="clear"/>
               </w:rPr>
             </w:pPr>
             <w:r>
@@ -252,7 +250,6 @@
                 <w:spacing w:val="0"/>
                 <w:position w:val="0"/>
                 <w:sz w:val="22"/>
-                <w:shd w:fill="auto" w:val="clear"/>
               </w:rPr>
             </w:pPr>
             <w:r>
@@ -296,7 +293,6 @@
                 <w:spacing w:val="0"/>
                 <w:position w:val="0"/>
                 <w:sz w:val="22"/>
-                <w:shd w:fill="auto" w:val="clear"/>
               </w:rPr>
             </w:pPr>
             <w:r>
@@ -340,7 +336,6 @@
                 <w:spacing w:val="0"/>
                 <w:position w:val="0"/>
                 <w:sz w:val="22"/>
-                <w:shd w:fill="auto" w:val="clear"/>
               </w:rPr>
             </w:pPr>
             <w:r>
@@ -391,7 +386,6 @@
                 <w:spacing w:val="0"/>
                 <w:position w:val="0"/>
                 <w:sz w:val="22"/>
-                <w:shd w:fill="auto" w:val="clear"/>
               </w:rPr>
             </w:pPr>
             <w:r>
@@ -434,7 +428,6 @@
                 <w:spacing w:val="0"/>
                 <w:position w:val="0"/>
                 <w:sz w:val="22"/>
-                <w:shd w:fill="auto" w:val="clear"/>
               </w:rPr>
             </w:pPr>
             <w:r>
@@ -477,7 +470,6 @@
                 <w:spacing w:val="0"/>
                 <w:position w:val="0"/>
                 <w:sz w:val="22"/>
-                <w:shd w:fill="auto" w:val="clear"/>
               </w:rPr>
             </w:pPr>
             <w:r>
@@ -532,7 +524,6 @@
                 <w:spacing w:val="0"/>
                 <w:position w:val="0"/>
                 <w:sz w:val="22"/>
-                <w:shd w:fill="auto" w:val="clear"/>
               </w:rPr>
             </w:pPr>
             <w:r>
@@ -581,7 +572,6 @@
                 <w:spacing w:val="0"/>
                 <w:position w:val="0"/>
                 <w:sz w:val="22"/>
-                <w:shd w:fill="auto" w:val="clear"/>
               </w:rPr>
             </w:pPr>
             <w:r>
@@ -624,7 +614,6 @@
                 <w:spacing w:val="0"/>
                 <w:position w:val="0"/>
                 <w:sz w:val="22"/>
-                <w:shd w:fill="auto" w:val="clear"/>
               </w:rPr>
             </w:pPr>
             <w:r>
@@ -667,7 +656,6 @@
                 <w:spacing w:val="0"/>
                 <w:position w:val="0"/>
                 <w:sz w:val="22"/>
-                <w:shd w:fill="auto" w:val="clear"/>
               </w:rPr>
             </w:pPr>
             <w:r>
@@ -710,7 +698,6 @@
                 <w:spacing w:val="0"/>
                 <w:position w:val="0"/>
                 <w:sz w:val="22"/>
-                <w:shd w:fill="auto" w:val="clear"/>
               </w:rPr>
             </w:pPr>
             <w:r>
@@ -1838,6 +1825,267 @@
           <w:shd w:fill="auto" w:val="clear"/>
         </w:rPr>
         <w:t xml:space="preserve">Introdução</w:t>
+      </w:r>
+    </w:p>
+    <w:p>
+      <w:pPr>
+        <w:keepNext w:val="true"/>
+        <w:tabs>
+          <w:tab w:val="left" w:pos="360" w:leader="none"/>
+        </w:tabs>
+        <w:spacing w:before="120" w:after="60" w:line="240"/>
+        <w:ind w:right="0" w:left="0" w:firstLine="0"/>
+        <w:jc w:val="left"/>
+        <w:rPr>
+          <w:rFonts w:ascii="Times New Roman" w:hAnsi="Times New Roman" w:cs="Times New Roman" w:eastAsia="Times New Roman"/>
+          <w:color w:val="auto"/>
+          <w:spacing w:val="0"/>
+          <w:position w:val="0"/>
+          <w:sz w:val="24"/>
+          <w:shd w:fill="auto" w:val="clear"/>
+        </w:rPr>
+      </w:pPr>
+      <w:r>
+        <w:rPr>
+          <w:rFonts w:ascii="Times New Roman" w:hAnsi="Times New Roman" w:cs="Times New Roman" w:eastAsia="Times New Roman"/>
+          <w:color w:val="auto"/>
+          <w:spacing w:val="0"/>
+          <w:position w:val="0"/>
+          <w:sz w:val="24"/>
+          <w:shd w:fill="auto" w:val="clear"/>
+        </w:rPr>
+        <w:tab/>
+        <w:t xml:space="preserve">Teste de software é um processo da engenharia de software. Tem como um de seus objetivos fornecer informações sobre a qualidade de software. Essa qualidade é obtida através da comparação entre os resultados do teste realizado e as especificações pré-definidas para o produto. Os testes de software revelam falhas, as quais precisam ser corrigidas pela equipe de desenvolvimento antes da entrega do produto ao cliente.    </w:t>
+      </w:r>
+    </w:p>
+    <w:p>
+      <w:pPr>
+        <w:keepNext w:val="true"/>
+        <w:tabs>
+          <w:tab w:val="left" w:pos="360" w:leader="none"/>
+        </w:tabs>
+        <w:spacing w:before="120" w:after="60" w:line="240"/>
+        <w:ind w:right="0" w:left="0" w:firstLine="0"/>
+        <w:jc w:val="left"/>
+        <w:rPr>
+          <w:rFonts w:ascii="Times New Roman" w:hAnsi="Times New Roman" w:cs="Times New Roman" w:eastAsia="Times New Roman"/>
+          <w:color w:val="auto"/>
+          <w:spacing w:val="0"/>
+          <w:position w:val="0"/>
+          <w:sz w:val="24"/>
+          <w:shd w:fill="auto" w:val="clear"/>
+        </w:rPr>
+      </w:pPr>
+      <w:r>
+        <w:rPr>
+          <w:rFonts w:ascii="Times New Roman" w:hAnsi="Times New Roman" w:cs="Times New Roman" w:eastAsia="Times New Roman"/>
+          <w:color w:val="auto"/>
+          <w:spacing w:val="0"/>
+          <w:position w:val="0"/>
+          <w:sz w:val="24"/>
+          <w:shd w:fill="auto" w:val="clear"/>
+        </w:rPr>
+        <w:tab/>
+        <w:t xml:space="preserve">Quando falamos em testes de software, é necessário deixar claro alguns conceitos importantes, e que muitas vezes, são confundidos entre sí, são eles:</w:t>
+      </w:r>
+    </w:p>
+    <w:p>
+      <w:pPr>
+        <w:keepNext w:val="true"/>
+        <w:numPr>
+          <w:ilvl w:val="0"/>
+          <w:numId w:val="32"/>
+        </w:numPr>
+        <w:tabs>
+          <w:tab w:val="left" w:pos="360" w:leader="none"/>
+        </w:tabs>
+        <w:spacing w:before="120" w:after="60" w:line="240"/>
+        <w:ind w:right="0" w:left="720" w:hanging="360"/>
+        <w:jc w:val="left"/>
+        <w:rPr>
+          <w:rFonts w:ascii="Times New Roman" w:hAnsi="Times New Roman" w:cs="Times New Roman" w:eastAsia="Times New Roman"/>
+          <w:color w:val="auto"/>
+          <w:spacing w:val="0"/>
+          <w:position w:val="0"/>
+          <w:sz w:val="24"/>
+          <w:shd w:fill="auto" w:val="clear"/>
+        </w:rPr>
+      </w:pPr>
+      <w:r>
+        <w:rPr>
+          <w:rFonts w:ascii="Times New Roman" w:hAnsi="Times New Roman" w:cs="Times New Roman" w:eastAsia="Times New Roman"/>
+          <w:color w:val="auto"/>
+          <w:spacing w:val="0"/>
+          <w:position w:val="0"/>
+          <w:sz w:val="24"/>
+          <w:shd w:fill="auto" w:val="clear"/>
+        </w:rPr>
+        <w:t xml:space="preserve"> Defeito é um ato inconsistente cometido por um indivíduo ao tentar entender uma determinada informação, resolver um problema ou utilizar um método ou uma ferramenta. Por exemplo, uma instrução ou comando incorreto.(IEEE 610, 1990)</w:t>
+      </w:r>
+    </w:p>
+    <w:p>
+      <w:pPr>
+        <w:keepNext w:val="true"/>
+        <w:numPr>
+          <w:ilvl w:val="0"/>
+          <w:numId w:val="32"/>
+        </w:numPr>
+        <w:tabs>
+          <w:tab w:val="left" w:pos="360" w:leader="none"/>
+        </w:tabs>
+        <w:spacing w:before="120" w:after="60" w:line="240"/>
+        <w:ind w:right="0" w:left="720" w:hanging="360"/>
+        <w:jc w:val="left"/>
+        <w:rPr>
+          <w:rFonts w:ascii="Times New Roman" w:hAnsi="Times New Roman" w:cs="Times New Roman" w:eastAsia="Times New Roman"/>
+          <w:color w:val="auto"/>
+          <w:spacing w:val="0"/>
+          <w:position w:val="0"/>
+          <w:sz w:val="24"/>
+          <w:shd w:fill="auto" w:val="clear"/>
+        </w:rPr>
+      </w:pPr>
+      <w:r>
+        <w:rPr>
+          <w:rFonts w:ascii="Times New Roman" w:hAnsi="Times New Roman" w:cs="Times New Roman" w:eastAsia="Times New Roman"/>
+          <w:color w:val="auto"/>
+          <w:spacing w:val="0"/>
+          <w:position w:val="0"/>
+          <w:sz w:val="24"/>
+          <w:shd w:fill="auto" w:val="clear"/>
+        </w:rPr>
+        <w:t xml:space="preserve">Erro é uma manifestação concreta de um defeito num artefato de software. Diferença entre o valor obtido e o valor esperado, ou seja, qualquer estado intermediário incorreto ou resultado inesperado na execução de um programa constitui um erro.(IEEE 610, 1990).</w:t>
+      </w:r>
+    </w:p>
+    <w:p>
+      <w:pPr>
+        <w:keepNext w:val="true"/>
+        <w:numPr>
+          <w:ilvl w:val="0"/>
+          <w:numId w:val="32"/>
+        </w:numPr>
+        <w:tabs>
+          <w:tab w:val="left" w:pos="360" w:leader="none"/>
+        </w:tabs>
+        <w:spacing w:before="120" w:after="60" w:line="240"/>
+        <w:ind w:right="0" w:left="720" w:hanging="360"/>
+        <w:jc w:val="left"/>
+        <w:rPr>
+          <w:rFonts w:ascii="Times New Roman" w:hAnsi="Times New Roman" w:cs="Times New Roman" w:eastAsia="Times New Roman"/>
+          <w:color w:val="auto"/>
+          <w:spacing w:val="0"/>
+          <w:position w:val="0"/>
+          <w:sz w:val="24"/>
+          <w:shd w:fill="auto" w:val="clear"/>
+        </w:rPr>
+      </w:pPr>
+      <w:r>
+        <w:rPr>
+          <w:rFonts w:ascii="Times New Roman" w:hAnsi="Times New Roman" w:cs="Times New Roman" w:eastAsia="Times New Roman"/>
+          <w:color w:val="auto"/>
+          <w:spacing w:val="0"/>
+          <w:position w:val="0"/>
+          <w:sz w:val="24"/>
+          <w:shd w:fill="auto" w:val="clear"/>
+        </w:rPr>
+        <w:t xml:space="preserve">Falha é o comportamento operacional do software diferente do esperado pelo usuário. Uma falha pode ter sido causada por diversos erros e alguns erros podem nunca causar uma falha.(IEEE 610, 1990).</w:t>
+      </w:r>
+    </w:p>
+    <w:p>
+      <w:pPr>
+        <w:keepNext w:val="true"/>
+        <w:tabs>
+          <w:tab w:val="left" w:pos="360" w:leader="none"/>
+        </w:tabs>
+        <w:spacing w:before="120" w:after="60" w:line="240"/>
+        <w:ind w:right="0" w:left="360" w:firstLine="0"/>
+        <w:jc w:val="left"/>
+        <w:rPr>
+          <w:rFonts w:ascii="Times New Roman" w:hAnsi="Times New Roman" w:cs="Times New Roman" w:eastAsia="Times New Roman"/>
+          <w:color w:val="auto"/>
+          <w:spacing w:val="0"/>
+          <w:position w:val="0"/>
+          <w:sz w:val="24"/>
+          <w:shd w:fill="auto" w:val="clear"/>
+        </w:rPr>
+      </w:pPr>
+    </w:p>
+    <w:p>
+      <w:pPr>
+        <w:keepNext w:val="true"/>
+        <w:tabs>
+          <w:tab w:val="left" w:pos="360" w:leader="none"/>
+        </w:tabs>
+        <w:spacing w:before="120" w:after="60" w:line="240"/>
+        <w:ind w:right="0" w:left="360" w:firstLine="0"/>
+        <w:jc w:val="left"/>
+        <w:rPr>
+          <w:rFonts w:ascii="Times New Roman" w:hAnsi="Times New Roman" w:cs="Times New Roman" w:eastAsia="Times New Roman"/>
+          <w:color w:val="auto"/>
+          <w:spacing w:val="0"/>
+          <w:position w:val="0"/>
+          <w:sz w:val="24"/>
+          <w:shd w:fill="auto" w:val="clear"/>
+        </w:rPr>
+      </w:pPr>
+      <w:r>
+        <w:object w:dxaOrig="8310" w:dyaOrig="4155">
+          <v:rect xmlns:o="urn:schemas-microsoft-com:office:office" xmlns:v="urn:schemas-microsoft-com:vml" id="rectole0000000000" style="width:415.500000pt;height:207.750000pt" o:preferrelative="t" o:ole="">
+            <o:lock v:ext="edit"/>
+            <v:imagedata xmlns:r="http://schemas.openxmlformats.org/officeDocument/2006/relationships" r:id="docRId1" o:title=""/>
+          </v:rect>
+          <o:OLEObject xmlns:r="http://schemas.openxmlformats.org/officeDocument/2006/relationships" xmlns:o="urn:schemas-microsoft-com:office:office" Type="Embed" ProgID="StaticMetafile" DrawAspect="Content" ObjectID="0000000000" ShapeID="rectole0000000000" r:id="docRId0"/>
+        </w:object>
+      </w:r>
+    </w:p>
+    <w:p>
+      <w:pPr>
+        <w:keepNext w:val="true"/>
+        <w:tabs>
+          <w:tab w:val="left" w:pos="360" w:leader="none"/>
+        </w:tabs>
+        <w:spacing w:before="120" w:after="60" w:line="240"/>
+        <w:ind w:right="0" w:left="360" w:firstLine="0"/>
+        <w:jc w:val="left"/>
+        <w:rPr>
+          <w:rFonts w:ascii="Times New Roman" w:hAnsi="Times New Roman" w:cs="Times New Roman" w:eastAsia="Times New Roman"/>
+          <w:color w:val="auto"/>
+          <w:spacing w:val="0"/>
+          <w:position w:val="0"/>
+          <w:sz w:val="24"/>
+          <w:shd w:fill="auto" w:val="clear"/>
+        </w:rPr>
+      </w:pPr>
+    </w:p>
+    <w:p>
+      <w:pPr>
+        <w:keepNext w:val="true"/>
+        <w:tabs>
+          <w:tab w:val="left" w:pos="360" w:leader="none"/>
+        </w:tabs>
+        <w:spacing w:before="120" w:after="60" w:line="240"/>
+        <w:ind w:right="0" w:left="0" w:firstLine="0"/>
+        <w:jc w:val="left"/>
+        <w:rPr>
+          <w:rFonts w:ascii="Arial" w:hAnsi="Arial" w:cs="Arial" w:eastAsia="Arial"/>
+          <w:b/>
+          <w:color w:val="auto"/>
+          <w:spacing w:val="0"/>
+          <w:position w:val="0"/>
+          <w:sz w:val="24"/>
+          <w:shd w:fill="auto" w:val="clear"/>
+        </w:rPr>
+      </w:pPr>
+      <w:r>
+        <w:rPr>
+          <w:rFonts w:ascii="Times New Roman" w:hAnsi="Times New Roman" w:cs="Times New Roman" w:eastAsia="Times New Roman"/>
+          <w:color w:val="auto"/>
+          <w:spacing w:val="0"/>
+          <w:position w:val="0"/>
+          <w:sz w:val="24"/>
+          <w:shd w:fill="auto" w:val="clear"/>
+        </w:rPr>
+        <w:t xml:space="preserve">Antes de iniciar os testes em um software é necesário elaborar um plano de testes. Elaborar o plano de testes é a primeira atividade da equipe de testes. Nesse planejamento são definidos os objetivos e atividades do teste, nível, tipo e técnicas aplicadas ao teste. Além disso, são definidos riscos, recursos e prazos para a realização dos testes. O plano de teste é um dos documentos que permite que os testes sejam controlados e repetidos.</w:t>
       </w:r>
     </w:p>
     <w:p>
@@ -2229,7 +2477,6 @@
                 <w:spacing w:val="0"/>
                 <w:position w:val="0"/>
                 <w:sz w:val="22"/>
-                <w:shd w:fill="auto" w:val="clear"/>
               </w:rPr>
             </w:pPr>
             <w:r>
@@ -2276,7 +2523,6 @@
                 <w:spacing w:val="0"/>
                 <w:position w:val="0"/>
                 <w:sz w:val="22"/>
-                <w:shd w:fill="auto" w:val="clear"/>
               </w:rPr>
             </w:pPr>
             <w:r>
@@ -2323,7 +2569,6 @@
                 <w:spacing w:val="0"/>
                 <w:position w:val="0"/>
                 <w:sz w:val="22"/>
-                <w:shd w:fill="auto" w:val="clear"/>
               </w:rPr>
             </w:pPr>
             <w:r>
@@ -2376,7 +2621,6 @@
                 <w:spacing w:val="0"/>
                 <w:position w:val="0"/>
                 <w:sz w:val="22"/>
-                <w:shd w:fill="auto" w:val="clear"/>
               </w:rPr>
             </w:pPr>
             <w:r>
@@ -2423,7 +2667,6 @@
                 <w:spacing w:val="0"/>
                 <w:position w:val="0"/>
                 <w:sz w:val="22"/>
-                <w:shd w:fill="auto" w:val="clear"/>
               </w:rPr>
             </w:pPr>
             <w:r>
@@ -2511,7 +2754,6 @@
                 <w:spacing w:val="0"/>
                 <w:position w:val="0"/>
                 <w:sz w:val="22"/>
-                <w:shd w:fill="auto" w:val="clear"/>
               </w:rPr>
             </w:pPr>
             <w:r>
@@ -2558,7 +2800,6 @@
                 <w:spacing w:val="0"/>
                 <w:position w:val="0"/>
                 <w:sz w:val="22"/>
-                <w:shd w:fill="auto" w:val="clear"/>
               </w:rPr>
             </w:pPr>
             <w:r>
@@ -2646,7 +2887,6 @@
                 <w:spacing w:val="0"/>
                 <w:position w:val="0"/>
                 <w:sz w:val="22"/>
-                <w:shd w:fill="auto" w:val="clear"/>
               </w:rPr>
             </w:pPr>
             <w:r>
@@ -2693,7 +2933,6 @@
                 <w:spacing w:val="0"/>
                 <w:position w:val="0"/>
                 <w:sz w:val="22"/>
-                <w:shd w:fill="auto" w:val="clear"/>
               </w:rPr>
             </w:pPr>
             <w:r>
@@ -2818,7 +3057,7 @@
       <w:pPr>
         <w:numPr>
           <w:ilvl w:val="0"/>
-          <w:numId w:val="53"/>
+          <w:numId w:val="55"/>
         </w:numPr>
         <w:spacing w:before="0" w:after="0" w:line="240"/>
         <w:ind w:right="0" w:left="720" w:hanging="360"/>
@@ -2848,7 +3087,7 @@
       <w:pPr>
         <w:numPr>
           <w:ilvl w:val="0"/>
-          <w:numId w:val="53"/>
+          <w:numId w:val="55"/>
         </w:numPr>
         <w:spacing w:before="0" w:after="0" w:line="240"/>
         <w:ind w:right="0" w:left="720" w:hanging="360"/>
@@ -2969,7 +3208,7 @@
         <w:keepLines w:val="true"/>
         <w:numPr>
           <w:ilvl w:val="0"/>
-          <w:numId w:val="57"/>
+          <w:numId w:val="59"/>
         </w:numPr>
         <w:spacing w:before="0" w:after="120" w:line="240"/>
         <w:ind w:right="0" w:left="1440" w:hanging="360"/>
@@ -3000,7 +3239,7 @@
         <w:keepLines w:val="true"/>
         <w:numPr>
           <w:ilvl w:val="0"/>
-          <w:numId w:val="57"/>
+          <w:numId w:val="59"/>
         </w:numPr>
         <w:spacing w:before="0" w:after="120" w:line="240"/>
         <w:ind w:right="0" w:left="1440" w:hanging="360"/>
@@ -3100,7 +3339,7 @@
         <w:keepNext w:val="true"/>
         <w:numPr>
           <w:ilvl w:val="0"/>
-          <w:numId w:val="60"/>
+          <w:numId w:val="62"/>
         </w:numPr>
         <w:spacing w:before="120" w:after="60" w:line="240"/>
         <w:ind w:right="0" w:left="720" w:hanging="720"/>
@@ -3133,7 +3372,7 @@
         <w:keepNext w:val="true"/>
         <w:numPr>
           <w:ilvl w:val="0"/>
-          <w:numId w:val="60"/>
+          <w:numId w:val="62"/>
         </w:numPr>
         <w:spacing w:before="120" w:after="60" w:line="240"/>
         <w:ind w:right="0" w:left="0" w:firstLine="0"/>
@@ -3217,7 +3456,6 @@
                 <w:spacing w:val="0"/>
                 <w:position w:val="0"/>
                 <w:sz w:val="22"/>
-                <w:shd w:fill="auto" w:val="clear"/>
               </w:rPr>
             </w:pPr>
             <w:r>
@@ -3253,7 +3491,7 @@
             <w:pPr>
               <w:numPr>
                 <w:ilvl w:val="0"/>
-                <w:numId w:val="65"/>
+                <w:numId w:val="67"/>
               </w:numPr>
               <w:tabs>
                 <w:tab w:val="left" w:pos="720" w:leader="none"/>
@@ -3266,7 +3504,6 @@
                 <w:spacing w:val="0"/>
                 <w:position w:val="0"/>
                 <w:sz w:val="22"/>
-                <w:shd w:fill="auto" w:val="clear"/>
               </w:rPr>
             </w:pPr>
             <w:r>
@@ -3315,7 +3552,6 @@
                 <w:spacing w:val="0"/>
                 <w:position w:val="0"/>
                 <w:sz w:val="22"/>
-                <w:shd w:fill="auto" w:val="clear"/>
               </w:rPr>
             </w:pPr>
             <w:r>
@@ -3351,7 +3587,7 @@
             <w:pPr>
               <w:numPr>
                 <w:ilvl w:val="0"/>
-                <w:numId w:val="69"/>
+                <w:numId w:val="71"/>
               </w:numPr>
               <w:tabs>
                 <w:tab w:val="left" w:pos="720" w:leader="none"/>
@@ -3364,7 +3600,6 @@
                 <w:spacing w:val="0"/>
                 <w:position w:val="0"/>
                 <w:sz w:val="22"/>
-                <w:shd w:fill="auto" w:val="clear"/>
               </w:rPr>
             </w:pPr>
             <w:r>
@@ -3413,7 +3648,6 @@
                 <w:spacing w:val="0"/>
                 <w:position w:val="0"/>
                 <w:sz w:val="22"/>
-                <w:shd w:fill="auto" w:val="clear"/>
               </w:rPr>
             </w:pPr>
             <w:r>
@@ -3450,7 +3684,7 @@
               <w:keepLines w:val="true"/>
               <w:numPr>
                 <w:ilvl w:val="0"/>
-                <w:numId w:val="72"/>
+                <w:numId w:val="74"/>
               </w:numPr>
               <w:spacing w:before="0" w:after="120" w:line="240"/>
               <w:ind w:right="0" w:left="720" w:hanging="360"/>
@@ -3460,7 +3694,6 @@
                 <w:spacing w:val="0"/>
                 <w:position w:val="0"/>
                 <w:sz w:val="22"/>
-                <w:shd w:fill="auto" w:val="clear"/>
               </w:rPr>
             </w:pPr>
             <w:r>
@@ -3509,7 +3742,6 @@
                 <w:spacing w:val="0"/>
                 <w:position w:val="0"/>
                 <w:sz w:val="22"/>
-                <w:shd w:fill="auto" w:val="clear"/>
               </w:rPr>
             </w:pPr>
             <w:r>
@@ -3545,7 +3777,7 @@
             <w:pPr>
               <w:numPr>
                 <w:ilvl w:val="0"/>
-                <w:numId w:val="75"/>
+                <w:numId w:val="77"/>
               </w:numPr>
               <w:tabs>
                 <w:tab w:val="left" w:pos="720" w:leader="none"/>
@@ -3578,7 +3810,7 @@
             <w:pPr>
               <w:numPr>
                 <w:ilvl w:val="0"/>
-                <w:numId w:val="75"/>
+                <w:numId w:val="77"/>
               </w:numPr>
               <w:tabs>
                 <w:tab w:val="left" w:pos="720" w:leader="none"/>
@@ -3591,7 +3823,6 @@
                 <w:spacing w:val="0"/>
                 <w:position w:val="0"/>
                 <w:sz w:val="22"/>
-                <w:shd w:fill="auto" w:val="clear"/>
               </w:rPr>
             </w:pPr>
             <w:r>
@@ -3640,7 +3871,6 @@
                 <w:spacing w:val="0"/>
                 <w:position w:val="0"/>
                 <w:sz w:val="22"/>
-                <w:shd w:fill="auto" w:val="clear"/>
               </w:rPr>
             </w:pPr>
             <w:r>
@@ -3676,7 +3906,7 @@
             <w:pPr>
               <w:numPr>
                 <w:ilvl w:val="0"/>
-                <w:numId w:val="78"/>
+                <w:numId w:val="80"/>
               </w:numPr>
               <w:tabs>
                 <w:tab w:val="left" w:pos="720" w:leader="none"/>
@@ -3689,7 +3919,6 @@
                 <w:spacing w:val="0"/>
                 <w:position w:val="0"/>
                 <w:sz w:val="22"/>
-                <w:shd w:fill="auto" w:val="clear"/>
               </w:rPr>
             </w:pPr>
             <w:r>
@@ -3731,7 +3960,7 @@
         <w:keepNext w:val="true"/>
         <w:numPr>
           <w:ilvl w:val="0"/>
-          <w:numId w:val="81"/>
+          <w:numId w:val="83"/>
         </w:numPr>
         <w:spacing w:before="120" w:after="60" w:line="240"/>
         <w:ind w:right="0" w:left="0" w:firstLine="0"/>
@@ -3761,7 +3990,6 @@
     </w:p>
     <w:p>
       <w:pPr>
-        <w:widowControl w:val="false"/>
         <w:spacing w:before="0" w:after="0" w:line="240"/>
         <w:ind w:right="0" w:left="0" w:firstLine="0"/>
         <w:jc w:val="left"/>
@@ -3831,7 +4059,6 @@
                 <w:spacing w:val="0"/>
                 <w:position w:val="0"/>
                 <w:sz w:val="22"/>
-                <w:shd w:fill="auto" w:val="clear"/>
               </w:rPr>
             </w:pPr>
             <w:r>
@@ -3867,7 +4094,7 @@
             <w:pPr>
               <w:numPr>
                 <w:ilvl w:val="0"/>
-                <w:numId w:val="86"/>
+                <w:numId w:val="88"/>
               </w:numPr>
               <w:tabs>
                 <w:tab w:val="left" w:pos="720" w:leader="none"/>
@@ -3880,7 +4107,6 @@
                 <w:spacing w:val="0"/>
                 <w:position w:val="0"/>
                 <w:sz w:val="22"/>
-                <w:shd w:fill="auto" w:val="clear"/>
               </w:rPr>
             </w:pPr>
             <w:r>
@@ -3929,7 +4155,6 @@
                 <w:spacing w:val="0"/>
                 <w:position w:val="0"/>
                 <w:sz w:val="22"/>
-                <w:shd w:fill="auto" w:val="clear"/>
               </w:rPr>
             </w:pPr>
             <w:r>
@@ -3965,7 +4190,7 @@
             <w:pPr>
               <w:numPr>
                 <w:ilvl w:val="0"/>
-                <w:numId w:val="90"/>
+                <w:numId w:val="92"/>
               </w:numPr>
               <w:tabs>
                 <w:tab w:val="left" w:pos="720" w:leader="none"/>
@@ -3978,7 +4203,6 @@
                 <w:spacing w:val="0"/>
                 <w:position w:val="0"/>
                 <w:sz w:val="22"/>
-                <w:shd w:fill="auto" w:val="clear"/>
               </w:rPr>
             </w:pPr>
             <w:r>
@@ -4027,7 +4251,6 @@
                 <w:spacing w:val="0"/>
                 <w:position w:val="0"/>
                 <w:sz w:val="22"/>
-                <w:shd w:fill="auto" w:val="clear"/>
               </w:rPr>
             </w:pPr>
             <w:r>
@@ -4063,7 +4286,7 @@
             <w:pPr>
               <w:numPr>
                 <w:ilvl w:val="0"/>
-                <w:numId w:val="93"/>
+                <w:numId w:val="95"/>
               </w:numPr>
               <w:tabs>
                 <w:tab w:val="left" w:pos="720" w:leader="none"/>
@@ -4076,7 +4299,6 @@
                 <w:spacing w:val="0"/>
                 <w:position w:val="0"/>
                 <w:sz w:val="22"/>
-                <w:shd w:fill="auto" w:val="clear"/>
               </w:rPr>
             </w:pPr>
             <w:r>
@@ -4125,7 +4347,6 @@
                 <w:spacing w:val="0"/>
                 <w:position w:val="0"/>
                 <w:sz w:val="22"/>
-                <w:shd w:fill="auto" w:val="clear"/>
               </w:rPr>
             </w:pPr>
             <w:r>
@@ -4161,7 +4382,7 @@
             <w:pPr>
               <w:numPr>
                 <w:ilvl w:val="0"/>
-                <w:numId w:val="96"/>
+                <w:numId w:val="98"/>
               </w:numPr>
               <w:tabs>
                 <w:tab w:val="left" w:pos="720" w:leader="none"/>
@@ -4195,7 +4416,7 @@
               <w:keepLines w:val="true"/>
               <w:numPr>
                 <w:ilvl w:val="0"/>
-                <w:numId w:val="96"/>
+                <w:numId w:val="98"/>
               </w:numPr>
               <w:tabs>
                 <w:tab w:val="left" w:pos="720" w:leader="none"/>
@@ -4208,7 +4429,6 @@
                 <w:spacing w:val="0"/>
                 <w:position w:val="0"/>
                 <w:sz w:val="22"/>
-                <w:shd w:fill="auto" w:val="clear"/>
               </w:rPr>
             </w:pPr>
             <w:r>
@@ -4257,7 +4477,6 @@
                 <w:spacing w:val="0"/>
                 <w:position w:val="0"/>
                 <w:sz w:val="22"/>
-                <w:shd w:fill="auto" w:val="clear"/>
               </w:rPr>
             </w:pPr>
             <w:r>
@@ -4293,7 +4512,7 @@
             <w:pPr>
               <w:numPr>
                 <w:ilvl w:val="0"/>
-                <w:numId w:val="100"/>
+                <w:numId w:val="102"/>
               </w:numPr>
               <w:tabs>
                 <w:tab w:val="left" w:pos="720" w:leader="none"/>
@@ -4306,7 +4525,6 @@
                 <w:spacing w:val="0"/>
                 <w:position w:val="0"/>
                 <w:sz w:val="22"/>
-                <w:shd w:fill="auto" w:val="clear"/>
               </w:rPr>
             </w:pPr>
             <w:r>
@@ -4374,7 +4592,6 @@
     </w:p>
     <w:p>
       <w:pPr>
-        <w:widowControl w:val="false"/>
         <w:spacing w:before="0" w:after="0" w:line="240"/>
         <w:ind w:right="0" w:left="0" w:firstLine="0"/>
         <w:jc w:val="left"/>
@@ -4550,7 +4767,6 @@
         <w:trPr>
           <w:trHeight w:val="1" w:hRule="atLeast"/>
           <w:jc w:val="left"/>
-          <w:cantSplit w:val="1"/>
         </w:trPr>
         <w:tc>
           <w:tcPr>
@@ -4580,7 +4796,6 @@
                 <w:spacing w:val="0"/>
                 <w:position w:val="0"/>
                 <w:sz w:val="22"/>
-                <w:shd w:fill="auto" w:val="clear"/>
               </w:rPr>
             </w:pPr>
             <w:r>
@@ -4630,7 +4845,6 @@
                 <w:spacing w:val="0"/>
                 <w:position w:val="0"/>
                 <w:sz w:val="22"/>
-                <w:shd w:fill="auto" w:val="clear"/>
               </w:rPr>
             </w:pPr>
             <w:r>
@@ -4674,7 +4888,6 @@
                 <w:spacing w:val="0"/>
                 <w:position w:val="0"/>
                 <w:sz w:val="22"/>
-                <w:shd w:fill="auto" w:val="clear"/>
               </w:rPr>
             </w:pPr>
             <w:r>
@@ -4718,7 +4931,6 @@
                 <w:spacing w:val="0"/>
                 <w:position w:val="0"/>
                 <w:sz w:val="22"/>
-                <w:shd w:fill="auto" w:val="clear"/>
               </w:rPr>
             </w:pPr>
             <w:r>
@@ -4768,7 +4980,6 @@
                 <w:spacing w:val="0"/>
                 <w:position w:val="0"/>
                 <w:sz w:val="22"/>
-                <w:shd w:fill="auto" w:val="clear"/>
               </w:rPr>
             </w:pPr>
             <w:r>
@@ -4882,7 +5093,6 @@
                 <w:spacing w:val="0"/>
                 <w:position w:val="0"/>
                 <w:sz w:val="22"/>
-                <w:shd w:fill="auto" w:val="clear"/>
               </w:rPr>
             </w:pPr>
             <w:r>
@@ -4969,7 +5179,6 @@
                 <w:spacing w:val="0"/>
                 <w:position w:val="0"/>
                 <w:sz w:val="22"/>
-                <w:shd w:fill="auto" w:val="clear"/>
               </w:rPr>
             </w:pPr>
             <w:r>
@@ -5017,7 +5226,6 @@
                 <w:spacing w:val="0"/>
                 <w:position w:val="0"/>
                 <w:sz w:val="22"/>
-                <w:shd w:fill="auto" w:val="clear"/>
               </w:rPr>
             </w:pPr>
             <w:r>
@@ -5104,7 +5312,6 @@
                 <w:spacing w:val="0"/>
                 <w:position w:val="0"/>
                 <w:sz w:val="22"/>
-                <w:shd w:fill="auto" w:val="clear"/>
               </w:rPr>
             </w:pPr>
             <w:r>
@@ -5153,7 +5360,6 @@
                 <w:spacing w:val="0"/>
                 <w:position w:val="0"/>
                 <w:sz w:val="22"/>
-                <w:shd w:fill="auto" w:val="clear"/>
               </w:rPr>
             </w:pPr>
             <w:r>
@@ -5229,7 +5435,6 @@
                 <w:spacing w:val="0"/>
                 <w:position w:val="0"/>
                 <w:sz w:val="22"/>
-                <w:shd w:fill="auto" w:val="clear"/>
               </w:rPr>
             </w:pPr>
             <w:r>
@@ -5278,7 +5483,6 @@
                 <w:spacing w:val="0"/>
                 <w:position w:val="0"/>
                 <w:sz w:val="22"/>
-                <w:shd w:fill="auto" w:val="clear"/>
               </w:rPr>
             </w:pPr>
             <w:r>
@@ -5393,7 +5597,6 @@
                 <w:spacing w:val="0"/>
                 <w:position w:val="0"/>
                 <w:sz w:val="22"/>
-                <w:shd w:fill="auto" w:val="clear"/>
               </w:rPr>
             </w:pPr>
             <w:r>
@@ -5469,7 +5672,6 @@
                 <w:spacing w:val="0"/>
                 <w:position w:val="0"/>
                 <w:sz w:val="22"/>
-                <w:shd w:fill="auto" w:val="clear"/>
               </w:rPr>
             </w:pPr>
             <w:r>
@@ -5518,7 +5720,6 @@
                 <w:spacing w:val="0"/>
                 <w:position w:val="0"/>
                 <w:sz w:val="22"/>
-                <w:shd w:fill="auto" w:val="clear"/>
               </w:rPr>
             </w:pPr>
             <w:r>
@@ -5632,7 +5833,6 @@
                 <w:spacing w:val="0"/>
                 <w:position w:val="0"/>
                 <w:sz w:val="22"/>
-                <w:shd w:fill="auto" w:val="clear"/>
               </w:rPr>
             </w:pPr>
             <w:r>
@@ -5719,7 +5919,6 @@
                 <w:spacing w:val="0"/>
                 <w:position w:val="0"/>
                 <w:sz w:val="22"/>
-                <w:shd w:fill="auto" w:val="clear"/>
               </w:rPr>
             </w:pPr>
             <w:r>
@@ -5767,7 +5966,6 @@
                 <w:spacing w:val="0"/>
                 <w:position w:val="0"/>
                 <w:sz w:val="22"/>
-                <w:shd w:fill="auto" w:val="clear"/>
               </w:rPr>
             </w:pPr>
             <w:r>
@@ -5854,7 +6052,6 @@
                 <w:spacing w:val="0"/>
                 <w:position w:val="0"/>
                 <w:sz w:val="22"/>
-                <w:shd w:fill="auto" w:val="clear"/>
               </w:rPr>
             </w:pPr>
             <w:r>
@@ -5903,7 +6100,6 @@
                 <w:spacing w:val="0"/>
                 <w:position w:val="0"/>
                 <w:sz w:val="22"/>
-                <w:shd w:fill="auto" w:val="clear"/>
               </w:rPr>
             </w:pPr>
             <w:r>
@@ -5979,7 +6175,6 @@
                 <w:spacing w:val="0"/>
                 <w:position w:val="0"/>
                 <w:sz w:val="22"/>
-                <w:shd w:fill="auto" w:val="clear"/>
               </w:rPr>
             </w:pPr>
             <w:r>
@@ -6159,7 +6354,6 @@
                 <w:spacing w:val="0"/>
                 <w:position w:val="0"/>
                 <w:sz w:val="22"/>
-                <w:shd w:fill="auto" w:val="clear"/>
               </w:rPr>
             </w:pPr>
             <w:r>
@@ -6203,7 +6397,6 @@
                 <w:spacing w:val="0"/>
                 <w:position w:val="0"/>
                 <w:sz w:val="22"/>
-                <w:shd w:fill="auto" w:val="clear"/>
               </w:rPr>
             </w:pPr>
             <w:r>
@@ -6247,7 +6440,6 @@
                 <w:spacing w:val="0"/>
                 <w:position w:val="0"/>
                 <w:sz w:val="22"/>
-                <w:shd w:fill="auto" w:val="clear"/>
               </w:rPr>
             </w:pPr>
             <w:r>
@@ -6297,7 +6489,6 @@
                 <w:spacing w:val="0"/>
                 <w:position w:val="0"/>
                 <w:sz w:val="22"/>
-                <w:shd w:fill="auto" w:val="clear"/>
               </w:rPr>
             </w:pPr>
             <w:r>
@@ -6340,7 +6531,6 @@
                 <w:spacing w:val="0"/>
                 <w:position w:val="0"/>
                 <w:sz w:val="22"/>
-                <w:shd w:fill="auto" w:val="clear"/>
               </w:rPr>
             </w:pPr>
             <w:r>
@@ -6383,7 +6573,6 @@
                 <w:spacing w:val="0"/>
                 <w:position w:val="0"/>
                 <w:sz w:val="22"/>
-                <w:shd w:fill="auto" w:val="clear"/>
               </w:rPr>
             </w:pPr>
             <w:r>
@@ -6432,7 +6621,6 @@
                 <w:spacing w:val="0"/>
                 <w:position w:val="0"/>
                 <w:sz w:val="22"/>
-                <w:shd w:fill="auto" w:val="clear"/>
               </w:rPr>
             </w:pPr>
             <w:r>
@@ -6475,7 +6663,6 @@
                 <w:spacing w:val="0"/>
                 <w:position w:val="0"/>
                 <w:sz w:val="22"/>
-                <w:shd w:fill="auto" w:val="clear"/>
               </w:rPr>
             </w:pPr>
             <w:r>
@@ -6518,7 +6705,6 @@
                 <w:spacing w:val="0"/>
                 <w:position w:val="0"/>
                 <w:sz w:val="22"/>
-                <w:shd w:fill="auto" w:val="clear"/>
               </w:rPr>
             </w:pPr>
             <w:r>
@@ -6567,7 +6753,6 @@
                 <w:spacing w:val="0"/>
                 <w:position w:val="0"/>
                 <w:sz w:val="22"/>
-                <w:shd w:fill="auto" w:val="clear"/>
               </w:rPr>
             </w:pPr>
             <w:r>
@@ -6610,7 +6795,6 @@
                 <w:spacing w:val="0"/>
                 <w:position w:val="0"/>
                 <w:sz w:val="22"/>
-                <w:shd w:fill="auto" w:val="clear"/>
               </w:rPr>
             </w:pPr>
             <w:r>
@@ -6653,7 +6837,6 @@
                 <w:spacing w:val="0"/>
                 <w:position w:val="0"/>
                 <w:sz w:val="22"/>
-                <w:shd w:fill="auto" w:val="clear"/>
               </w:rPr>
             </w:pPr>
             <w:r>
@@ -6702,7 +6885,6 @@
                 <w:spacing w:val="0"/>
                 <w:position w:val="0"/>
                 <w:sz w:val="22"/>
-                <w:shd w:fill="auto" w:val="clear"/>
               </w:rPr>
             </w:pPr>
             <w:r>
@@ -6745,7 +6927,6 @@
                 <w:spacing w:val="0"/>
                 <w:position w:val="0"/>
                 <w:sz w:val="22"/>
-                <w:shd w:fill="auto" w:val="clear"/>
               </w:rPr>
             </w:pPr>
             <w:r>
@@ -6788,7 +6969,6 @@
                 <w:spacing w:val="0"/>
                 <w:position w:val="0"/>
                 <w:sz w:val="22"/>
-                <w:shd w:fill="auto" w:val="clear"/>
               </w:rPr>
             </w:pPr>
             <w:r>
@@ -6837,7 +7017,6 @@
                 <w:spacing w:val="0"/>
                 <w:position w:val="0"/>
                 <w:sz w:val="22"/>
-                <w:shd w:fill="auto" w:val="clear"/>
               </w:rPr>
             </w:pPr>
             <w:r>
@@ -6880,7 +7059,6 @@
                 <w:spacing w:val="0"/>
                 <w:position w:val="0"/>
                 <w:sz w:val="22"/>
-                <w:shd w:fill="auto" w:val="clear"/>
               </w:rPr>
             </w:pPr>
             <w:r>
@@ -6923,7 +7101,6 @@
                 <w:spacing w:val="0"/>
                 <w:position w:val="0"/>
                 <w:sz w:val="22"/>
-                <w:shd w:fill="auto" w:val="clear"/>
               </w:rPr>
             </w:pPr>
             <w:r>
@@ -6972,7 +7149,6 @@
                 <w:spacing w:val="0"/>
                 <w:position w:val="0"/>
                 <w:sz w:val="22"/>
-                <w:shd w:fill="auto" w:val="clear"/>
               </w:rPr>
             </w:pPr>
             <w:r>
@@ -7015,7 +7191,6 @@
                 <w:spacing w:val="0"/>
                 <w:position w:val="0"/>
                 <w:sz w:val="22"/>
-                <w:shd w:fill="auto" w:val="clear"/>
               </w:rPr>
             </w:pPr>
             <w:r>
@@ -7058,7 +7233,6 @@
                 <w:spacing w:val="0"/>
                 <w:position w:val="0"/>
                 <w:sz w:val="22"/>
-                <w:shd w:fill="auto" w:val="clear"/>
               </w:rPr>
             </w:pPr>
             <w:r>
@@ -7107,7 +7281,6 @@
                 <w:spacing w:val="0"/>
                 <w:position w:val="0"/>
                 <w:sz w:val="22"/>
-                <w:shd w:fill="auto" w:val="clear"/>
               </w:rPr>
             </w:pPr>
             <w:r>
@@ -7150,7 +7323,6 @@
                 <w:spacing w:val="0"/>
                 <w:position w:val="0"/>
                 <w:sz w:val="22"/>
-                <w:shd w:fill="auto" w:val="clear"/>
               </w:rPr>
             </w:pPr>
             <w:r>
@@ -7193,7 +7365,6 @@
                 <w:spacing w:val="0"/>
                 <w:position w:val="0"/>
                 <w:sz w:val="22"/>
-                <w:shd w:fill="auto" w:val="clear"/>
               </w:rPr>
             </w:pPr>
             <w:r>
@@ -7242,7 +7413,6 @@
                 <w:spacing w:val="0"/>
                 <w:position w:val="0"/>
                 <w:sz w:val="22"/>
-                <w:shd w:fill="auto" w:val="clear"/>
               </w:rPr>
             </w:pPr>
             <w:r>
@@ -7285,7 +7455,6 @@
                 <w:spacing w:val="0"/>
                 <w:position w:val="0"/>
                 <w:sz w:val="22"/>
-                <w:shd w:fill="auto" w:val="clear"/>
               </w:rPr>
             </w:pPr>
             <w:r>
@@ -7328,7 +7497,6 @@
                 <w:spacing w:val="0"/>
                 <w:position w:val="0"/>
                 <w:sz w:val="22"/>
-                <w:shd w:fill="auto" w:val="clear"/>
               </w:rPr>
             </w:pPr>
             <w:r>
@@ -7377,7 +7545,6 @@
                 <w:spacing w:val="0"/>
                 <w:position w:val="0"/>
                 <w:sz w:val="22"/>
-                <w:shd w:fill="auto" w:val="clear"/>
               </w:rPr>
             </w:pPr>
             <w:r>
@@ -7420,7 +7587,6 @@
                 <w:spacing w:val="0"/>
                 <w:position w:val="0"/>
                 <w:sz w:val="22"/>
-                <w:shd w:fill="auto" w:val="clear"/>
               </w:rPr>
             </w:pPr>
             <w:r>
@@ -7463,7 +7629,6 @@
                 <w:spacing w:val="0"/>
                 <w:position w:val="0"/>
                 <w:sz w:val="22"/>
-                <w:shd w:fill="auto" w:val="clear"/>
               </w:rPr>
             </w:pPr>
             <w:r>
@@ -7526,7 +7691,6 @@
     </w:p>
     <w:p>
       <w:pPr>
-        <w:widowControl w:val="false"/>
         <w:spacing w:before="0" w:after="0" w:line="240"/>
         <w:ind w:right="0" w:left="0" w:firstLine="0"/>
         <w:jc w:val="left"/>
@@ -7684,7 +7848,6 @@
                 <w:spacing w:val="0"/>
                 <w:position w:val="0"/>
                 <w:sz w:val="22"/>
-                <w:shd w:fill="auto" w:val="clear"/>
               </w:rPr>
             </w:pPr>
             <w:r>
@@ -7728,7 +7891,6 @@
                 <w:spacing w:val="0"/>
                 <w:position w:val="0"/>
                 <w:sz w:val="22"/>
-                <w:shd w:fill="auto" w:val="clear"/>
               </w:rPr>
             </w:pPr>
             <w:r>
@@ -7778,7 +7940,6 @@
                 <w:spacing w:val="0"/>
                 <w:position w:val="0"/>
                 <w:sz w:val="22"/>
-                <w:shd w:fill="auto" w:val="clear"/>
               </w:rPr>
             </w:pPr>
             <w:r>
@@ -7869,7 +8030,7 @@
               <w:keepLines w:val="true"/>
               <w:numPr>
                 <w:ilvl w:val="0"/>
-                <w:numId w:val="198"/>
+                <w:numId w:val="199"/>
               </w:numPr>
               <w:tabs>
                 <w:tab w:val="left" w:pos="360" w:leader="none"/>
@@ -7903,7 +8064,7 @@
               <w:keepLines w:val="true"/>
               <w:numPr>
                 <w:ilvl w:val="0"/>
-                <w:numId w:val="198"/>
+                <w:numId w:val="199"/>
               </w:numPr>
               <w:tabs>
                 <w:tab w:val="left" w:pos="360" w:leader="none"/>
@@ -7937,7 +8098,7 @@
               <w:keepLines w:val="true"/>
               <w:numPr>
                 <w:ilvl w:val="0"/>
-                <w:numId w:val="198"/>
+                <w:numId w:val="199"/>
               </w:numPr>
               <w:tabs>
                 <w:tab w:val="left" w:pos="360" w:leader="none"/>
@@ -7971,7 +8132,7 @@
               <w:keepLines w:val="true"/>
               <w:numPr>
                 <w:ilvl w:val="0"/>
-                <w:numId w:val="198"/>
+                <w:numId w:val="199"/>
               </w:numPr>
               <w:tabs>
                 <w:tab w:val="left" w:pos="360" w:leader="none"/>
@@ -8005,7 +8166,7 @@
               <w:keepLines w:val="true"/>
               <w:numPr>
                 <w:ilvl w:val="0"/>
-                <w:numId w:val="198"/>
+                <w:numId w:val="199"/>
               </w:numPr>
               <w:tabs>
                 <w:tab w:val="left" w:pos="360" w:leader="none"/>
@@ -8018,7 +8179,6 @@
                 <w:spacing w:val="0"/>
                 <w:position w:val="0"/>
                 <w:sz w:val="22"/>
-                <w:shd w:fill="auto" w:val="clear"/>
               </w:rPr>
             </w:pPr>
             <w:r>
@@ -8067,7 +8227,6 @@
                 <w:spacing w:val="0"/>
                 <w:position w:val="0"/>
                 <w:sz w:val="22"/>
-                <w:shd w:fill="auto" w:val="clear"/>
               </w:rPr>
             </w:pPr>
             <w:r>
@@ -8158,7 +8317,7 @@
               <w:keepLines w:val="true"/>
               <w:numPr>
                 <w:ilvl w:val="0"/>
-                <w:numId w:val="202"/>
+                <w:numId w:val="203"/>
               </w:numPr>
               <w:tabs>
                 <w:tab w:val="left" w:pos="360" w:leader="none"/>
@@ -8192,7 +8351,7 @@
               <w:keepLines w:val="true"/>
               <w:numPr>
                 <w:ilvl w:val="0"/>
-                <w:numId w:val="202"/>
+                <w:numId w:val="203"/>
               </w:numPr>
               <w:tabs>
                 <w:tab w:val="left" w:pos="360" w:leader="none"/>
@@ -8226,7 +8385,7 @@
               <w:keepLines w:val="true"/>
               <w:numPr>
                 <w:ilvl w:val="0"/>
-                <w:numId w:val="202"/>
+                <w:numId w:val="203"/>
               </w:numPr>
               <w:tabs>
                 <w:tab w:val="left" w:pos="360" w:leader="none"/>
@@ -8260,7 +8419,7 @@
               <w:keepLines w:val="true"/>
               <w:numPr>
                 <w:ilvl w:val="0"/>
-                <w:numId w:val="202"/>
+                <w:numId w:val="203"/>
               </w:numPr>
               <w:tabs>
                 <w:tab w:val="left" w:pos="360" w:leader="none"/>
@@ -8273,7 +8432,6 @@
                 <w:spacing w:val="0"/>
                 <w:position w:val="0"/>
                 <w:sz w:val="22"/>
-                <w:shd w:fill="auto" w:val="clear"/>
               </w:rPr>
             </w:pPr>
             <w:r>
@@ -8320,7 +8478,6 @@
     </w:p>
     <w:p>
       <w:pPr>
-        <w:widowControl w:val="false"/>
         <w:spacing w:before="0" w:after="0" w:line="240"/>
         <w:ind w:right="0" w:left="0" w:firstLine="0"/>
         <w:jc w:val="left"/>
@@ -8460,55 +8617,65 @@
       <w:lvlText w:val="•"/>
     </w:lvl>
   </w:abstractNum>
-  <w:num w:numId="6">
+  <w:abstractNum w:abstractNumId="102">
+    <w:lvl w:ilvl="0">
+      <w:start w:val="1"/>
+      <w:numFmt w:val="bullet"/>
+      <w:lvlText w:val="•"/>
+    </w:lvl>
+  </w:abstractNum>
+  <w:num w:numId="5">
+    <w:abstractNumId w:val="102"/>
+  </w:num>
+  <w:num w:numId="32">
     <w:abstractNumId w:val="96"/>
   </w:num>
-  <w:num w:numId="53">
+  <w:num w:numId="55">
     <w:abstractNumId w:val="90"/>
   </w:num>
-  <w:num w:numId="57">
+  <w:num w:numId="59">
     <w:abstractNumId w:val="84"/>
   </w:num>
-  <w:num w:numId="60">
+  <w:num w:numId="62">
     <w:abstractNumId w:val="78"/>
   </w:num>
-  <w:num w:numId="65">
+  <w:num w:numId="67">
     <w:abstractNumId w:val="72"/>
   </w:num>
-  <w:num w:numId="69">
+  <w:num w:numId="71">
     <w:abstractNumId w:val="66"/>
   </w:num>
-  <w:num w:numId="72">
+  <w:num w:numId="74">
     <w:abstractNumId w:val="60"/>
   </w:num>
-  <w:num w:numId="75">
+  <w:num w:numId="77">
     <w:abstractNumId w:val="54"/>
   </w:num>
-  <w:num w:numId="78">
+  <w:num w:numId="80">
     <w:abstractNumId w:val="48"/>
   </w:num>
-  <w:num w:numId="81">
+  <w:num w:numId="83">
     <w:abstractNumId w:val="42"/>
   </w:num>
-  <w:num w:numId="86">
+  <w:num w:numId="88">
     <w:abstractNumId w:val="36"/>
   </w:num>
-  <w:num w:numId="90">
+  <w:num w:numId="92">
     <w:abstractNumId w:val="30"/>
   </w:num>
-  <w:num w:numId="93">
+  <w:num w:numId="95">
     <w:abstractNumId w:val="24"/>
   </w:num>
-  <w:num w:numId="96">
+  <w:num w:numId="98">
     <w:abstractNumId w:val="18"/>
   </w:num>
-  <w:num w:numId="100">
+  <w:num w:numId="102">
     <w:abstractNumId w:val="12"/>
   </w:num>
-  <w:num w:numId="198">
+  <w:num w:numId="199">
     <w:abstractNumId w:val="6"/>
   </w:num>
-  <w:num w:numId="202">
+  <w:num w:numId="203">
     <w:abstractNumId w:val="0"/>
   </w:num>
 </w:numbering>

</xml_diff>

<commit_message>
Finalização do plano de testes referente a build 1.3; Falta revisão final;
</commit_message>
<xml_diff>
--- a/Dot Project EAP/3. System Test/DPEAP_PLT_20111114.docx
+++ b/Dot Project EAP/3. System Test/DPEAP_PLT_20111114.docx
@@ -55,7 +55,7 @@
           <w:sz w:val="36"/>
           <w:shd w:fill="auto" w:val="clear"/>
         </w:rPr>
-        <w:t xml:space="preserve">&lt;Build 1.1 &gt; Plano de Teste</w:t>
+        <w:t xml:space="preserve">&lt;Build 1.3 &gt; Plano de Teste</w:t>
       </w:r>
     </w:p>
     <w:p>
@@ -98,7 +98,7 @@
           <w:sz w:val="28"/>
           <w:shd w:fill="auto" w:val="clear"/>
         </w:rPr>
-        <w:t xml:space="preserve">Versão &lt;1.1&gt;</w:t>
+        <w:t xml:space="preserve">Versão &lt;1.3&gt;</w:t>
       </w:r>
     </w:p>
     <w:p>
@@ -397,7 +397,7 @@
                 <w:sz w:val="22"/>
                 <w:shd w:fill="auto" w:val="clear"/>
               </w:rPr>
-              <w:t xml:space="preserve">18/10/2011</w:t>
+              <w:t xml:space="preserve">14/11/2011</w:t>
             </w:r>
           </w:p>
         </w:tc>
@@ -568,22 +568,23 @@
               <w:ind w:right="0" w:left="0" w:firstLine="0"/>
               <w:jc w:val="left"/>
               <w:rPr>
-                <w:color w:val="auto"/>
-                <w:spacing w:val="0"/>
-                <w:position w:val="0"/>
-                <w:sz w:val="22"/>
-              </w:rPr>
-            </w:pPr>
-            <w:r>
-              <w:rPr>
-                <w:rFonts w:ascii="Times New Roman" w:hAnsi="Times New Roman" w:cs="Times New Roman" w:eastAsia="Times New Roman"/>
-                <w:color w:val="auto"/>
-                <w:spacing w:val="0"/>
-                <w:position w:val="0"/>
-                <w:sz w:val="22"/>
-                <w:shd w:fill="auto" w:val="clear"/>
-              </w:rPr>
-              <w:t xml:space="preserve">23/10/2011</w:t>
+                <w:rFonts w:ascii="Calibri" w:hAnsi="Calibri" w:cs="Calibri" w:eastAsia="Calibri"/>
+                <w:color w:val="auto"/>
+                <w:spacing w:val="0"/>
+                <w:position w:val="0"/>
+                <w:sz w:val="22"/>
+              </w:rPr>
+            </w:pPr>
+            <w:r>
+              <w:rPr>
+                <w:rFonts w:ascii="Calibri" w:hAnsi="Calibri" w:cs="Calibri" w:eastAsia="Calibri"/>
+                <w:color w:val="auto"/>
+                <w:spacing w:val="0"/>
+                <w:position w:val="0"/>
+                <w:sz w:val="22"/>
+                <w:shd w:fill="auto" w:val="clear"/>
+              </w:rPr>
+              <w:t xml:space="preserve">15/11</w:t>
             </w:r>
           </w:p>
         </w:tc>
@@ -610,15 +611,16 @@
               <w:ind w:right="0" w:left="0" w:firstLine="0"/>
               <w:jc w:val="left"/>
               <w:rPr>
-                <w:color w:val="auto"/>
-                <w:spacing w:val="0"/>
-                <w:position w:val="0"/>
-                <w:sz w:val="22"/>
-              </w:rPr>
-            </w:pPr>
-            <w:r>
-              <w:rPr>
-                <w:rFonts w:ascii="Times New Roman" w:hAnsi="Times New Roman" w:cs="Times New Roman" w:eastAsia="Times New Roman"/>
+                <w:rFonts w:ascii="Calibri" w:hAnsi="Calibri" w:cs="Calibri" w:eastAsia="Calibri"/>
+                <w:color w:val="auto"/>
+                <w:spacing w:val="0"/>
+                <w:position w:val="0"/>
+                <w:sz w:val="22"/>
+              </w:rPr>
+            </w:pPr>
+            <w:r>
+              <w:rPr>
+                <w:rFonts w:ascii="Calibri" w:hAnsi="Calibri" w:cs="Calibri" w:eastAsia="Calibri"/>
                 <w:color w:val="auto"/>
                 <w:spacing w:val="0"/>
                 <w:position w:val="0"/>
@@ -652,22 +654,23 @@
               <w:ind w:right="0" w:left="0" w:firstLine="0"/>
               <w:jc w:val="left"/>
               <w:rPr>
-                <w:color w:val="auto"/>
-                <w:spacing w:val="0"/>
-                <w:position w:val="0"/>
-                <w:sz w:val="22"/>
-              </w:rPr>
-            </w:pPr>
-            <w:r>
-              <w:rPr>
-                <w:rFonts w:ascii="Times New Roman" w:hAnsi="Times New Roman" w:cs="Times New Roman" w:eastAsia="Times New Roman"/>
-                <w:color w:val="auto"/>
-                <w:spacing w:val="0"/>
-                <w:position w:val="0"/>
-                <w:sz w:val="22"/>
-                <w:shd w:fill="auto" w:val="clear"/>
-              </w:rPr>
-              <w:t xml:space="preserve">Finalização do document</w:t>
+                <w:rFonts w:ascii="Calibri" w:hAnsi="Calibri" w:cs="Calibri" w:eastAsia="Calibri"/>
+                <w:color w:val="auto"/>
+                <w:spacing w:val="0"/>
+                <w:position w:val="0"/>
+                <w:sz w:val="22"/>
+              </w:rPr>
+            </w:pPr>
+            <w:r>
+              <w:rPr>
+                <w:rFonts w:ascii="Calibri" w:hAnsi="Calibri" w:cs="Calibri" w:eastAsia="Calibri"/>
+                <w:color w:val="auto"/>
+                <w:spacing w:val="0"/>
+                <w:position w:val="0"/>
+                <w:sz w:val="22"/>
+                <w:shd w:fill="auto" w:val="clear"/>
+              </w:rPr>
+              <w:t xml:space="preserve">Modificação do documento, elaboração de introdução</w:t>
             </w:r>
           </w:p>
         </w:tc>
@@ -694,22 +697,23 @@
               <w:ind w:right="0" w:left="0" w:firstLine="0"/>
               <w:jc w:val="left"/>
               <w:rPr>
-                <w:color w:val="auto"/>
-                <w:spacing w:val="0"/>
-                <w:position w:val="0"/>
-                <w:sz w:val="22"/>
-              </w:rPr>
-            </w:pPr>
-            <w:r>
-              <w:rPr>
-                <w:rFonts w:ascii="Times New Roman" w:hAnsi="Times New Roman" w:cs="Times New Roman" w:eastAsia="Times New Roman"/>
-                <w:color w:val="auto"/>
-                <w:spacing w:val="0"/>
-                <w:position w:val="0"/>
-                <w:sz w:val="22"/>
-                <w:shd w:fill="auto" w:val="clear"/>
-              </w:rPr>
-              <w:t xml:space="preserve">José Carlos, Guilherme Fay</w:t>
+                <w:rFonts w:ascii="Calibri" w:hAnsi="Calibri" w:cs="Calibri" w:eastAsia="Calibri"/>
+                <w:color w:val="auto"/>
+                <w:spacing w:val="0"/>
+                <w:position w:val="0"/>
+                <w:sz w:val="22"/>
+              </w:rPr>
+            </w:pPr>
+            <w:r>
+              <w:rPr>
+                <w:rFonts w:ascii="Calibri" w:hAnsi="Calibri" w:cs="Calibri" w:eastAsia="Calibri"/>
+                <w:color w:val="auto"/>
+                <w:spacing w:val="0"/>
+                <w:position w:val="0"/>
+                <w:sz w:val="22"/>
+                <w:shd w:fill="auto" w:val="clear"/>
+              </w:rPr>
+              <w:t xml:space="preserve">Vinícius Vieira</w:t>
             </w:r>
           </w:p>
         </w:tc>
@@ -2029,8 +2033,8 @@
         </w:rPr>
       </w:pPr>
       <w:r>
-        <w:object w:dxaOrig="8310" w:dyaOrig="4155">
-          <v:rect xmlns:o="urn:schemas-microsoft-com:office:office" xmlns:v="urn:schemas-microsoft-com:vml" id="rectole0000000000" style="width:415.500000pt;height:207.750000pt" o:preferrelative="t" o:ole="">
+        <w:object w:dxaOrig="8524" w:dyaOrig="4272">
+          <v:rect xmlns:o="urn:schemas-microsoft-com:office:office" xmlns:v="urn:schemas-microsoft-com:vml" id="rectole0000000000" style="width:426.200000pt;height:213.600000pt" o:preferrelative="t" o:ole="">
             <o:lock v:ext="edit"/>
             <v:imagedata xmlns:r="http://schemas.openxmlformats.org/officeDocument/2006/relationships" r:id="docRId1" o:title=""/>
           </v:rect>
@@ -2085,7 +2089,7 @@
           <w:sz w:val="24"/>
           <w:shd w:fill="auto" w:val="clear"/>
         </w:rPr>
-        <w:t xml:space="preserve">Antes de iniciar os testes em um software é necesário elaborar um plano de testes. Elaborar o plano de testes é a primeira atividade da equipe de testes. Nesse planejamento são definidos os objetivos e atividades do teste, nível, tipo e técnicas aplicadas ao teste. Além disso, são definidos riscos, recursos e prazos para a realização dos testes. O plano de teste é um dos documentos que permite que os testes sejam controlados e repetidos.</w:t>
+        <w:t xml:space="preserve">Antes de iniciar os testes em um software é necesário elaborar um plano de testes. Elaborar o plano de testes é a primeira atividade da equipe de testes. Nesse planejamento são definidos os objetivos e missões do teste, nível, tipo e técnicas aplicadas ao teste. Além disso, são definidos riscos, recursos e prazos para a realização dos testes. O plano de teste é um dos documentos que permite que os testes sejam controlados e repetidos.</w:t>
       </w:r>
     </w:p>
     <w:p>
@@ -2210,7 +2214,7 @@
           <w:shd w:fill="auto" w:val="clear"/>
         </w:rPr>
         <w:tab/>
-        <w:t xml:space="preserve">Verificar a funcionalidade da aba referentes a EAP</w:t>
+        <w:t xml:space="preserve">Verificar a interface da funcionalidade implementar EAP;</w:t>
       </w:r>
     </w:p>
     <w:p>
@@ -2238,7 +2242,7 @@
           <w:shd w:fill="auto" w:val="clear"/>
         </w:rPr>
         <w:tab/>
-        <w:t xml:space="preserve">O teste será um teste de usabilidade, no qual objetivo é definir se a aba está implementada corretamente e usual.</w:t>
+        <w:t xml:space="preserve">O teste será um teste de usabilidade, no qual objetivo é definir se a interface com um todo está implementada corretamente e usual.</w:t>
       </w:r>
     </w:p>
     <w:p>
@@ -2294,7 +2298,7 @@
           <w:shd w:fill="auto" w:val="clear"/>
         </w:rPr>
         <w:tab/>
-        <w:t xml:space="preserve">Os elementos a serem liberados serão as classes .php que contém as informações referentes a build 1.1</w:t>
+        <w:t xml:space="preserve">Os elementos a serem liberados serão scripts de javascript que contém as informações referentes a build 1.3.</w:t>
       </w:r>
     </w:p>
     <w:p>
@@ -2369,7 +2373,7 @@
           <w:sz w:val="22"/>
           <w:shd w:fill="auto" w:val="clear"/>
         </w:rPr>
-        <w:t xml:space="preserve">Os testes a serem realizados são os seguintes testes; de interface do usuário e de configuração. O teste se caracteriza por ser um teste de unidade, ou seja, é somente um pequeno pedaço do código principal. O teste diz respeito somente a funcionalidade do menu EAP, estar presente e estar corretamente acoplado ao resto do código, esse teste não diz respeito as funcionalidade implementados dentro do menu.</w:t>
+        <w:t xml:space="preserve">Os testes a serem realizados são os seguintes testes; de interface do usuário e de configuração. O teste se caracteriza por ser um teste de unidade, ou seja, é somente um pequeno pedaço do código principal, além de teste de aceitação, onde um grupo de usuários finais, irão avaliar a interface de implementação da EAP. O teste diz respeito a interface para realizar operações com a EAP de um projeto, estar presente e estar corretamente acoplado ao resto do código, esse teste não diz respeito as funcionalidade implementados dentro do menu.</w:t>
       </w:r>
     </w:p>
     <w:p>
@@ -3080,7 +3084,7 @@
           <w:sz w:val="22"/>
           <w:shd w:fill="auto" w:val="clear"/>
         </w:rPr>
-        <w:t xml:space="preserve">Localizar o maior número de erros possíveis</w:t>
+        <w:t xml:space="preserve">Localizar o maior número de erros possíveis;</w:t>
       </w:r>
     </w:p>
     <w:p>
@@ -3110,7 +3114,7 @@
           <w:sz w:val="22"/>
           <w:shd w:fill="auto" w:val="clear"/>
         </w:rPr>
-        <w:t xml:space="preserve">Verificar se a implementação atende o estabelecido nos requisitos.</w:t>
+        <w:t xml:space="preserve">Verificar se a implementação atende o estabelecido nos requisitos;</w:t>
       </w:r>
     </w:p>
     <w:p>
@@ -3515,7 +3519,7 @@
                 <w:sz w:val="22"/>
                 <w:shd w:fill="auto" w:val="clear"/>
               </w:rPr>
-              <w:t xml:space="preserve">Verificar se a aba EAP, se encontra dentro da parte que se refere ao projeto, e na parte de menus inferior.</w:t>
+              <w:t xml:space="preserve">Verificar se a interface para realização de operações com EAP está relacionada ao DotProject e dentro da aba EAP, implementada na build 1.1;</w:t>
             </w:r>
           </w:p>
         </w:tc>
@@ -3596,22 +3600,187 @@
               <w:ind w:right="0" w:left="720" w:hanging="360"/>
               <w:jc w:val="left"/>
               <w:rPr>
-                <w:color w:val="auto"/>
-                <w:spacing w:val="0"/>
-                <w:position w:val="0"/>
-                <w:sz w:val="22"/>
-              </w:rPr>
-            </w:pPr>
-            <w:r>
-              <w:rPr>
-                <w:rFonts w:ascii="Times New Roman" w:hAnsi="Times New Roman" w:cs="Times New Roman" w:eastAsia="Times New Roman"/>
-                <w:color w:val="auto"/>
-                <w:spacing w:val="0"/>
-                <w:position w:val="0"/>
-                <w:sz w:val="22"/>
-                <w:shd w:fill="auto" w:val="clear"/>
-              </w:rPr>
-              <w:t xml:space="preserve">Dentro da janela do projeto, que esta instaciado pelo dot project,e que já pertence a uma companinha, dentro dessa janela deve estar contida a aba EAP. Abir a janela especificada e verficiar se a aba esta presente, verficar se ao clicar na aba, algo é processado.</w:t>
+                <w:rFonts w:ascii="Calibri" w:hAnsi="Calibri" w:cs="Calibri" w:eastAsia="Calibri"/>
+                <w:color w:val="auto"/>
+                <w:spacing w:val="0"/>
+                <w:position w:val="0"/>
+                <w:sz w:val="22"/>
+                <w:shd w:fill="auto" w:val="clear"/>
+              </w:rPr>
+            </w:pPr>
+            <w:r>
+              <w:rPr>
+                <w:rFonts w:ascii="Times New Roman" w:hAnsi="Times New Roman" w:cs="Times New Roman" w:eastAsia="Times New Roman"/>
+                <w:color w:val="auto"/>
+                <w:spacing w:val="0"/>
+                <w:position w:val="0"/>
+                <w:sz w:val="22"/>
+                <w:shd w:fill="auto" w:val="clear"/>
+              </w:rPr>
+              <w:t xml:space="preserve">Dentro da aba EAP, a qual se encontra dentro da janela do projeto, a interface para realização de suas operações deve estar implementada;</w:t>
+            </w:r>
+          </w:p>
+          <w:p>
+            <w:pPr>
+              <w:numPr>
+                <w:ilvl w:val="0"/>
+                <w:numId w:val="71"/>
+              </w:numPr>
+              <w:tabs>
+                <w:tab w:val="left" w:pos="720" w:leader="none"/>
+              </w:tabs>
+              <w:spacing w:before="0" w:after="120" w:line="240"/>
+              <w:ind w:right="0" w:left="720" w:hanging="360"/>
+              <w:jc w:val="left"/>
+              <w:rPr>
+                <w:rFonts w:ascii="Calibri" w:hAnsi="Calibri" w:cs="Calibri" w:eastAsia="Calibri"/>
+                <w:color w:val="auto"/>
+                <w:spacing w:val="0"/>
+                <w:position w:val="0"/>
+                <w:sz w:val="22"/>
+                <w:shd w:fill="auto" w:val="clear"/>
+              </w:rPr>
+            </w:pPr>
+            <w:r>
+              <w:rPr>
+                <w:rFonts w:ascii="Times New Roman" w:hAnsi="Times New Roman" w:cs="Times New Roman" w:eastAsia="Times New Roman"/>
+                <w:color w:val="auto"/>
+                <w:spacing w:val="0"/>
+                <w:position w:val="0"/>
+                <w:sz w:val="22"/>
+                <w:shd w:fill="auto" w:val="clear"/>
+              </w:rPr>
+              <w:t xml:space="preserve">1) EAP inexistente: nesse caso ao clicar em nova EAP, verificar se o layout de EAP escolhido será aberto;</w:t>
+            </w:r>
+          </w:p>
+          <w:p>
+            <w:pPr>
+              <w:numPr>
+                <w:ilvl w:val="0"/>
+                <w:numId w:val="71"/>
+              </w:numPr>
+              <w:tabs>
+                <w:tab w:val="left" w:pos="720" w:leader="none"/>
+              </w:tabs>
+              <w:spacing w:before="0" w:after="120" w:line="240"/>
+              <w:ind w:right="0" w:left="720" w:hanging="360"/>
+              <w:jc w:val="left"/>
+              <w:rPr>
+                <w:rFonts w:ascii="Calibri" w:hAnsi="Calibri" w:cs="Calibri" w:eastAsia="Calibri"/>
+                <w:color w:val="auto"/>
+                <w:spacing w:val="0"/>
+                <w:position w:val="0"/>
+                <w:sz w:val="22"/>
+                <w:shd w:fill="auto" w:val="clear"/>
+              </w:rPr>
+            </w:pPr>
+            <w:r>
+              <w:rPr>
+                <w:rFonts w:ascii="Times New Roman" w:hAnsi="Times New Roman" w:cs="Times New Roman" w:eastAsia="Times New Roman"/>
+                <w:color w:val="auto"/>
+                <w:spacing w:val="0"/>
+                <w:position w:val="0"/>
+                <w:sz w:val="22"/>
+                <w:shd w:fill="auto" w:val="clear"/>
+              </w:rPr>
+              <w:t xml:space="preserve">   1.1)Verificar se é possível deslocar os pacotes de trabalho entre as fases;</w:t>
+            </w:r>
+          </w:p>
+          <w:p>
+            <w:pPr>
+              <w:numPr>
+                <w:ilvl w:val="0"/>
+                <w:numId w:val="71"/>
+              </w:numPr>
+              <w:tabs>
+                <w:tab w:val="left" w:pos="720" w:leader="none"/>
+              </w:tabs>
+              <w:spacing w:before="0" w:after="120" w:line="240"/>
+              <w:ind w:right="0" w:left="720" w:hanging="360"/>
+              <w:jc w:val="left"/>
+              <w:rPr>
+                <w:rFonts w:ascii="Calibri" w:hAnsi="Calibri" w:cs="Calibri" w:eastAsia="Calibri"/>
+                <w:color w:val="auto"/>
+                <w:spacing w:val="0"/>
+                <w:position w:val="0"/>
+                <w:sz w:val="22"/>
+                <w:shd w:fill="auto" w:val="clear"/>
+              </w:rPr>
+            </w:pPr>
+            <w:r>
+              <w:rPr>
+                <w:rFonts w:ascii="Times New Roman" w:hAnsi="Times New Roman" w:cs="Times New Roman" w:eastAsia="Times New Roman"/>
+                <w:color w:val="auto"/>
+                <w:spacing w:val="0"/>
+                <w:position w:val="0"/>
+                <w:sz w:val="22"/>
+                <w:shd w:fill="auto" w:val="clear"/>
+              </w:rPr>
+              <w:t xml:space="preserve">   1.2)Verificar se é possível deslocar os pacotes de trabalho para diferentes níveis ou hierarquias;</w:t>
+            </w:r>
+          </w:p>
+          <w:p>
+            <w:pPr>
+              <w:numPr>
+                <w:ilvl w:val="0"/>
+                <w:numId w:val="71"/>
+              </w:numPr>
+              <w:tabs>
+                <w:tab w:val="left" w:pos="720" w:leader="none"/>
+              </w:tabs>
+              <w:spacing w:before="0" w:after="120" w:line="240"/>
+              <w:ind w:right="0" w:left="720" w:hanging="360"/>
+              <w:jc w:val="left"/>
+              <w:rPr>
+                <w:rFonts w:ascii="Calibri" w:hAnsi="Calibri" w:cs="Calibri" w:eastAsia="Calibri"/>
+                <w:color w:val="auto"/>
+                <w:spacing w:val="0"/>
+                <w:position w:val="0"/>
+                <w:sz w:val="22"/>
+                <w:shd w:fill="auto" w:val="clear"/>
+              </w:rPr>
+            </w:pPr>
+            <w:r>
+              <w:rPr>
+                <w:rFonts w:ascii="Times New Roman" w:hAnsi="Times New Roman" w:cs="Times New Roman" w:eastAsia="Times New Roman"/>
+                <w:color w:val="auto"/>
+                <w:spacing w:val="0"/>
+                <w:position w:val="0"/>
+                <w:sz w:val="22"/>
+                <w:shd w:fill="auto" w:val="clear"/>
+              </w:rPr>
+              <w:t xml:space="preserve">   1.3)Verificar se é possivel adicionar novos pacotes de trabalho, ou excluí-los;</w:t>
+            </w:r>
+          </w:p>
+          <w:p>
+            <w:pPr>
+              <w:numPr>
+                <w:ilvl w:val="0"/>
+                <w:numId w:val="71"/>
+              </w:numPr>
+              <w:tabs>
+                <w:tab w:val="left" w:pos="720" w:leader="none"/>
+              </w:tabs>
+              <w:spacing w:before="0" w:after="120" w:line="240"/>
+              <w:ind w:right="0" w:left="720" w:hanging="360"/>
+              <w:jc w:val="left"/>
+              <w:rPr>
+                <w:color w:val="auto"/>
+                <w:spacing w:val="0"/>
+                <w:position w:val="0"/>
+                <w:sz w:val="22"/>
+              </w:rPr>
+            </w:pPr>
+            <w:r>
+              <w:rPr>
+                <w:rFonts w:ascii="Times New Roman" w:hAnsi="Times New Roman" w:cs="Times New Roman" w:eastAsia="Times New Roman"/>
+                <w:color w:val="auto"/>
+                <w:spacing w:val="0"/>
+                <w:position w:val="0"/>
+                <w:sz w:val="22"/>
+                <w:shd w:fill="auto" w:val="clear"/>
+              </w:rPr>
+              <w:t xml:space="preserve">Obs: Nessa build, ao clicar na aba EAP de qualquer projeto, não haverá EAP existente, ou seja, todos os projetos não estão relacionados a nenhuma EAP; </w:t>
             </w:r>
           </w:p>
         </w:tc>
@@ -3705,7 +3874,7 @@
                 <w:sz w:val="22"/>
                 <w:shd w:fill="auto" w:val="clear"/>
               </w:rPr>
-              <w:t xml:space="preserve">Verificar de forma manual se a aba esta implementada da maneira especificada pela técnica.</w:t>
+              <w:t xml:space="preserve">Verificar de forma manual se a interface está implementada da maneira especificada pela técnica.</w:t>
             </w:r>
           </w:p>
         </w:tc>
@@ -3930,7 +4099,7 @@
                 <w:sz w:val="22"/>
                 <w:shd w:fill="auto" w:val="clear"/>
               </w:rPr>
-              <w:t xml:space="preserve">O teste terá exito se a aba estiver implementada como já tido anteriormente e não conter erros.</w:t>
+              <w:t xml:space="preserve">O teste terá exito se a interface estiver implementada como já tido anteriormente, sem erros, além do gurpo de usuários selecionados passarem um feedback positivo para a equipe de testes;</w:t>
             </w:r>
           </w:p>
         </w:tc>

</xml_diff>

<commit_message>
Feito por José Carlos e Guilherme Fay
Atualização do DPEAP_PLT_20111114.docx para que se adeque aos comportamentos Scrum
</commit_message>
<xml_diff>
--- a/Dot Project EAP/3. System Test/DPEAP_PLT_20111114.docx
+++ b/Dot Project EAP/3. System Test/DPEAP_PLT_20111114.docx
@@ -272,12 +272,6 @@
         <w:gridCol w:w="2097"/>
       </w:tblGrid>
       <w:tr>
-        <w:tblPrEx>
-          <w:tblCellMar>
-            <w:top w:w="0" w:type="dxa"/>
-            <w:bottom w:w="0" w:type="dxa"/>
-          </w:tblCellMar>
-        </w:tblPrEx>
         <w:trPr>
           <w:trHeight w:val="1"/>
         </w:trPr>
@@ -403,12 +397,6 @@
         </w:tc>
       </w:tr>
       <w:tr>
-        <w:tblPrEx>
-          <w:tblCellMar>
-            <w:top w:w="0" w:type="dxa"/>
-            <w:bottom w:w="0" w:type="dxa"/>
-          </w:tblCellMar>
-        </w:tblPrEx>
         <w:trPr>
           <w:cantSplit/>
           <w:trHeight w:val="1"/>
@@ -546,12 +534,6 @@
         </w:tc>
       </w:tr>
       <w:tr>
-        <w:tblPrEx>
-          <w:tblCellMar>
-            <w:top w:w="0" w:type="dxa"/>
-            <w:bottom w:w="0" w:type="dxa"/>
-          </w:tblCellMar>
-        </w:tblPrEx>
         <w:trPr>
           <w:trHeight w:val="1"/>
         </w:trPr>
@@ -695,12 +677,6 @@
         </w:tc>
       </w:tr>
       <w:tr>
-        <w:tblPrEx>
-          <w:tblCellMar>
-            <w:top w:w="0" w:type="dxa"/>
-            <w:bottom w:w="0" w:type="dxa"/>
-          </w:tblCellMar>
-        </w:tblPrEx>
         <w:trPr>
           <w:trHeight w:val="1"/>
         </w:trPr>
@@ -892,8 +868,6 @@
         <w:lastRenderedPageBreak/>
         <w:t>Índice Analítico</w:t>
       </w:r>
-      <w:bookmarkStart w:id="0" w:name="_GoBack"/>
-      <w:bookmarkEnd w:id="0"/>
     </w:p>
     <w:p>
       <w:pPr>
@@ -1003,6 +977,24 @@
         <w:spacing w:after="0" w:line="240" w:lineRule="auto"/>
         <w:ind w:left="432" w:right="720"/>
         <w:rPr>
+          <w:rFonts w:ascii="Times New Roman" w:eastAsia="Times New Roman" w:hAnsi="Times New Roman" w:cs="Times New Roman"/>
+        </w:rPr>
+      </w:pPr>
+      <w:r>
+        <w:rPr>
+          <w:rFonts w:ascii="Times New Roman" w:eastAsia="Times New Roman" w:hAnsi="Times New Roman" w:cs="Times New Roman"/>
+        </w:rPr>
+        <w:t>Missão de Avaliação</w:t>
+      </w:r>
+    </w:p>
+    <w:p>
+      <w:pPr>
+        <w:tabs>
+          <w:tab w:val="right" w:pos="9360"/>
+        </w:tabs>
+        <w:spacing w:after="0" w:line="240" w:lineRule="auto"/>
+        <w:ind w:left="432" w:right="720"/>
+        <w:rPr>
           <w:rFonts w:ascii="Calibri" w:eastAsia="Calibri" w:hAnsi="Calibri" w:cs="Calibri"/>
         </w:rPr>
       </w:pPr>
@@ -1010,7 +1002,7 @@
         <w:rPr>
           <w:rFonts w:ascii="Times New Roman" w:eastAsia="Times New Roman" w:hAnsi="Times New Roman" w:cs="Times New Roman"/>
         </w:rPr>
-        <w:t>Missão de Avaliação</w:t>
+        <w:t>Referências</w:t>
       </w:r>
       <w:r>
         <w:rPr>
@@ -1401,30 +1393,7 @@
           <w:rFonts w:ascii="Arial" w:eastAsia="Times New Roman" w:hAnsi="Arial" w:cs="Arial"/>
           <w:sz w:val="24"/>
         </w:rPr>
-        <w:t xml:space="preserve">Teste de software é um processo da engenharia de software. Tem como um de seus objetivos </w:t>
-      </w:r>
-      <w:proofErr w:type="gramStart"/>
-      <w:r>
-        <w:rPr>
-          <w:rFonts w:ascii="Arial" w:eastAsia="Times New Roman" w:hAnsi="Arial" w:cs="Arial"/>
-          <w:sz w:val="24"/>
-        </w:rPr>
-        <w:t>fornecer</w:t>
-      </w:r>
-      <w:proofErr w:type="gramEnd"/>
-      <w:r>
-        <w:rPr>
-          <w:rFonts w:ascii="Arial" w:eastAsia="Times New Roman" w:hAnsi="Arial" w:cs="Arial"/>
-          <w:sz w:val="24"/>
-        </w:rPr>
-        <w:t xml:space="preserve"> informações sobre a qualidade de software. Essa qualidade é obtida através da comparação entre os resultados do teste realizado e as especificações pré-defini</w:t>
-      </w:r>
-      <w:r>
-        <w:rPr>
-          <w:rFonts w:ascii="Arial" w:eastAsia="Times New Roman" w:hAnsi="Arial" w:cs="Arial"/>
-          <w:sz w:val="24"/>
-        </w:rPr>
-        <w:t xml:space="preserve">das para o produto. Os testes de software revelam falhas, as quais precisam ser corrigidas pela equipe de desenvolvimento antes da entrega do produto ao cliente.    </w:t>
+        <w:t xml:space="preserve">Teste de software é um processo da engenharia de software. Tem como um de seus objetivos fornecer informações sobre a qualidade de software. Essa qualidade é obtida através da comparação entre os resultados do teste realizado e as especificações pré-definidas para o produto. Os testes de software revelam falhas, as quais precisam ser corrigidas pela equipe de desenvolvimento antes da entrega do produto ao cliente.    </w:t>
       </w:r>
     </w:p>
     <w:p>
@@ -1519,24 +1488,15 @@
           <w:rFonts w:ascii="Arial" w:eastAsia="Times New Roman" w:hAnsi="Arial" w:cs="Arial"/>
           <w:sz w:val="24"/>
         </w:rPr>
-        <w:t xml:space="preserve"> Defeito é um ato inconsistente cometido por um indivíduo ao tentar entender uma determinada informação, r</w:t>
+        <w:t xml:space="preserve"> Defeito é um ato inconsistente cometido por um indivíduo ao tentar entender uma determinada informação, resolver um problema ou utilizar um método ou uma ferramenta. Por exemplo, uma instrução ou comando </w:t>
       </w:r>
       <w:r>
         <w:rPr>
           <w:rFonts w:ascii="Arial" w:eastAsia="Times New Roman" w:hAnsi="Arial" w:cs="Arial"/>
           <w:sz w:val="24"/>
         </w:rPr>
-        <w:t xml:space="preserve">esolver um problema ou utilizar um método ou uma ferramenta. Por exemplo, uma instrução ou comando </w:t>
-      </w:r>
-      <w:proofErr w:type="gramStart"/>
-      <w:r>
-        <w:rPr>
-          <w:rFonts w:ascii="Arial" w:eastAsia="Times New Roman" w:hAnsi="Arial" w:cs="Arial"/>
-          <w:sz w:val="24"/>
-        </w:rPr>
-        <w:t>incorreto.</w:t>
-      </w:r>
-      <w:proofErr w:type="gramEnd"/>
+        <w:t xml:space="preserve">incorreto. </w:t>
+      </w:r>
       <w:r>
         <w:rPr>
           <w:rFonts w:ascii="Arial" w:eastAsia="Times New Roman" w:hAnsi="Arial" w:cs="Arial"/>
@@ -1567,14 +1527,7 @@
           <w:rFonts w:ascii="Arial" w:eastAsia="Times New Roman" w:hAnsi="Arial" w:cs="Arial"/>
           <w:sz w:val="24"/>
         </w:rPr>
-        <w:t>Erro é uma manifestação concreta de um defeito num artefato de software. Diferença entre o valor obtido e o valor esperado, ou sej</w:t>
-      </w:r>
-      <w:r>
-        <w:rPr>
-          <w:rFonts w:ascii="Arial" w:eastAsia="Times New Roman" w:hAnsi="Arial" w:cs="Arial"/>
-          <w:sz w:val="24"/>
-        </w:rPr>
-        <w:t xml:space="preserve">a, qualquer estado intermediário incorreto ou resultado inesperado na execução de um programa constitui um </w:t>
+        <w:t xml:space="preserve">Erro é uma manifestação concreta de um defeito num artefato de software. Diferença entre o valor obtido e o valor esperado, ou seja, qualquer estado intermediário incorreto ou resultado inesperado na execução de um programa constitui um </w:t>
       </w:r>
       <w:proofErr w:type="gramStart"/>
       <w:r>
@@ -1615,14 +1568,7 @@
           <w:rFonts w:ascii="Arial" w:eastAsia="Times New Roman" w:hAnsi="Arial" w:cs="Arial"/>
           <w:sz w:val="24"/>
         </w:rPr>
-        <w:t>Falha é o comportamento operacional do software diferente do esperado pelo usuário. Uma falha pode ter sido causada por divers</w:t>
-      </w:r>
-      <w:r>
-        <w:rPr>
-          <w:rFonts w:ascii="Arial" w:eastAsia="Times New Roman" w:hAnsi="Arial" w:cs="Arial"/>
-          <w:sz w:val="24"/>
-        </w:rPr>
-        <w:t xml:space="preserve">os erros e alguns erros podem nunca causar uma </w:t>
+        <w:t xml:space="preserve">Falha é o comportamento operacional do software diferente do esperado pelo usuário. Uma falha pode ter sido causada por diversos erros e alguns erros podem nunca causar uma </w:t>
       </w:r>
       <w:proofErr w:type="gramStart"/>
       <w:r>
@@ -1673,7 +1619,7 @@
           <v:rect id="rectole0000000000" o:spid="_x0000_i1025" style="width:426.05pt;height:213.75pt" o:ole="" o:preferrelative="t" stroked="f">
             <v:imagedata r:id="rId7" o:title=""/>
           </v:rect>
-          <o:OLEObject Type="Embed" ProgID="StaticMetafile" ShapeID="rectole0000000000" DrawAspect="Content" ObjectID="_1383328644" r:id="rId8"/>
+          <o:OLEObject Type="Embed" ProgID="StaticMetafile" ShapeID="rectole0000000000" DrawAspect="Content" ObjectID="_1383747396" r:id="rId8"/>
         </w:object>
       </w:r>
     </w:p>
@@ -1752,21 +1698,7 @@
           <w:rFonts w:ascii="Arial" w:eastAsia="Times New Roman" w:hAnsi="Arial" w:cs="Arial"/>
           <w:sz w:val="24"/>
         </w:rPr>
-        <w:t xml:space="preserve"> elaborar um plano de testes. Elaborar o plano de testes é a primeira atividade da equipe de testes. Ne</w:t>
-      </w:r>
-      <w:r>
-        <w:rPr>
-          <w:rFonts w:ascii="Arial" w:eastAsia="Times New Roman" w:hAnsi="Arial" w:cs="Arial"/>
-          <w:sz w:val="24"/>
-        </w:rPr>
-        <w:t>sse planejamento são definidos os objetivos e missões do teste, nível, tipo e técnicas aplicadas ao teste. Além disso, são definidos riscos, recursos e prazos para a realização dos testes. O plano de teste é um dos documentos que permite que os testes seja</w:t>
-      </w:r>
-      <w:r>
-        <w:rPr>
-          <w:rFonts w:ascii="Arial" w:eastAsia="Times New Roman" w:hAnsi="Arial" w:cs="Arial"/>
-          <w:sz w:val="24"/>
-        </w:rPr>
-        <w:t>m controlados e repetidos.</w:t>
+        <w:t xml:space="preserve"> elaborar um plano de testes. Elaborar o plano de testes é a primeira atividade da equipe de testes. Nesse planejamento são definidos os objetivos e missões do teste, nível, tipo e técnicas aplicadas ao teste. Além disso, são definidos riscos, recursos e prazos para a realização dos testes. O plano de teste é um dos documentos que permite que os testes sejam controlados e repetidos.</w:t>
       </w:r>
     </w:p>
     <w:p>
@@ -1804,14 +1736,6 @@
     </w:p>
     <w:p>
       <w:pPr>
-        <w:spacing w:after="0" w:line="240" w:lineRule="auto"/>
-        <w:rPr>
-          <w:rFonts w:ascii="Times New Roman" w:eastAsia="Times New Roman" w:hAnsi="Times New Roman" w:cs="Times New Roman"/>
-        </w:rPr>
-      </w:pPr>
-    </w:p>
-    <w:p>
-      <w:pPr>
         <w:keepLines/>
         <w:spacing w:after="120" w:line="240" w:lineRule="auto"/>
         <w:ind w:firstLine="708"/>
@@ -1844,28 +1768,23 @@
           <w:sz w:val="24"/>
           <w:szCs w:val="24"/>
         </w:rPr>
-        <w:t>referente ao Dot Project EAP suporta os seguintes objetivos:</w:t>
-      </w:r>
-    </w:p>
-    <w:p>
-      <w:pPr>
-        <w:keepLines/>
-        <w:spacing w:after="120" w:line="240" w:lineRule="auto"/>
-        <w:ind w:left="360"/>
+        <w:t xml:space="preserve">referente ao Dot Project EAP </w:t>
+      </w:r>
+      <w:r>
         <w:rPr>
           <w:rFonts w:ascii="Arial" w:eastAsia="Times New Roman" w:hAnsi="Arial" w:cs="Arial"/>
           <w:sz w:val="24"/>
           <w:szCs w:val="24"/>
         </w:rPr>
-      </w:pPr>
+        <w:t>esta coerente as</w:t>
+      </w:r>
       <w:r>
         <w:rPr>
           <w:rFonts w:ascii="Arial" w:eastAsia="Times New Roman" w:hAnsi="Arial" w:cs="Arial"/>
           <w:sz w:val="24"/>
           <w:szCs w:val="24"/>
         </w:rPr>
-        <w:tab/>
-        <w:t xml:space="preserve">Verificar a interface </w:t>
+        <w:t xml:space="preserve"> seguintes </w:t>
       </w:r>
       <w:r>
         <w:rPr>
@@ -1873,169 +1792,7 @@
           <w:sz w:val="24"/>
           <w:szCs w:val="24"/>
         </w:rPr>
-        <w:t>da funcionalidade implementar</w:t>
-      </w:r>
-      <w:r>
-        <w:rPr>
-          <w:rFonts w:ascii="Arial" w:eastAsia="Times New Roman" w:hAnsi="Arial" w:cs="Arial"/>
-          <w:sz w:val="24"/>
-          <w:szCs w:val="24"/>
-        </w:rPr>
-        <w:t xml:space="preserve"> EAP;</w:t>
-      </w:r>
-    </w:p>
-    <w:p>
-      <w:pPr>
-        <w:keepLines/>
-        <w:spacing w:after="120" w:line="240" w:lineRule="auto"/>
-        <w:ind w:firstLine="708"/>
-        <w:rPr>
-          <w:rFonts w:ascii="Arial" w:eastAsia="Times New Roman" w:hAnsi="Arial" w:cs="Arial"/>
-          <w:sz w:val="24"/>
-          <w:szCs w:val="24"/>
-        </w:rPr>
-      </w:pPr>
-      <w:r>
-        <w:rPr>
-          <w:rFonts w:ascii="Arial" w:eastAsia="Times New Roman" w:hAnsi="Arial" w:cs="Arial"/>
-          <w:sz w:val="24"/>
-          <w:szCs w:val="24"/>
-        </w:rPr>
-        <w:t>O teste será um teste de usabilidade, no qual objetivo é definir se a interface com</w:t>
-      </w:r>
-      <w:r>
-        <w:rPr>
-          <w:rFonts w:ascii="Arial" w:eastAsia="Times New Roman" w:hAnsi="Arial" w:cs="Arial"/>
-          <w:sz w:val="24"/>
-          <w:szCs w:val="24"/>
-        </w:rPr>
-        <w:t>o</w:t>
-      </w:r>
-      <w:r>
-        <w:rPr>
-          <w:rFonts w:ascii="Arial" w:eastAsia="Times New Roman" w:hAnsi="Arial" w:cs="Arial"/>
-          <w:sz w:val="24"/>
-          <w:szCs w:val="24"/>
-        </w:rPr>
-        <w:t xml:space="preserve"> um todo está </w:t>
-      </w:r>
-      <w:proofErr w:type="gramStart"/>
-      <w:r>
-        <w:rPr>
-          <w:rFonts w:ascii="Arial" w:eastAsia="Times New Roman" w:hAnsi="Arial" w:cs="Arial"/>
-          <w:sz w:val="24"/>
-          <w:szCs w:val="24"/>
-        </w:rPr>
-        <w:t>implementada</w:t>
-      </w:r>
-      <w:proofErr w:type="gramEnd"/>
-      <w:r>
-        <w:rPr>
-          <w:rFonts w:ascii="Arial" w:eastAsia="Times New Roman" w:hAnsi="Arial" w:cs="Arial"/>
-          <w:sz w:val="24"/>
-          <w:szCs w:val="24"/>
-        </w:rPr>
-        <w:t xml:space="preserve"> corretamente</w:t>
-      </w:r>
-      <w:r>
-        <w:rPr>
-          <w:rFonts w:ascii="Arial" w:eastAsia="Times New Roman" w:hAnsi="Arial" w:cs="Arial"/>
-          <w:sz w:val="24"/>
-          <w:szCs w:val="24"/>
-        </w:rPr>
-        <w:t xml:space="preserve"> (como deve ser uma EAP)</w:t>
-      </w:r>
-      <w:r>
-        <w:rPr>
-          <w:rFonts w:ascii="Arial" w:eastAsia="Times New Roman" w:hAnsi="Arial" w:cs="Arial"/>
-          <w:sz w:val="24"/>
-          <w:szCs w:val="24"/>
-        </w:rPr>
-        <w:t xml:space="preserve"> e usual.</w:t>
-      </w:r>
-    </w:p>
-    <w:p>
-      <w:pPr>
-        <w:keepLines/>
-        <w:spacing w:after="120" w:line="240" w:lineRule="auto"/>
-        <w:ind w:firstLine="708"/>
-        <w:rPr>
-          <w:rFonts w:ascii="Arial" w:eastAsia="Times New Roman" w:hAnsi="Arial" w:cs="Arial"/>
-          <w:sz w:val="24"/>
-          <w:szCs w:val="24"/>
-        </w:rPr>
-      </w:pPr>
-      <w:r>
-        <w:rPr>
-          <w:rFonts w:ascii="Arial" w:eastAsia="Times New Roman" w:hAnsi="Arial" w:cs="Arial"/>
-          <w:sz w:val="24"/>
-          <w:szCs w:val="24"/>
-        </w:rPr>
-        <w:t>Os recursos necessários são um computador com s</w:t>
-      </w:r>
-      <w:r>
-        <w:rPr>
-          <w:rFonts w:ascii="Arial" w:eastAsia="Times New Roman" w:hAnsi="Arial" w:cs="Arial"/>
-          <w:sz w:val="24"/>
-          <w:szCs w:val="24"/>
-        </w:rPr>
-        <w:t xml:space="preserve">ervidor web, apache, um banco de dados </w:t>
-      </w:r>
-      <w:proofErr w:type="gramStart"/>
-      <w:r>
-        <w:rPr>
-          <w:rFonts w:ascii="Arial" w:eastAsia="Times New Roman" w:hAnsi="Arial" w:cs="Arial"/>
-          <w:sz w:val="24"/>
-          <w:szCs w:val="24"/>
-        </w:rPr>
-        <w:t>MySQL</w:t>
-      </w:r>
-      <w:proofErr w:type="gramEnd"/>
-      <w:r>
-        <w:rPr>
-          <w:rFonts w:ascii="Arial" w:eastAsia="Times New Roman" w:hAnsi="Arial" w:cs="Arial"/>
-          <w:sz w:val="24"/>
-          <w:szCs w:val="24"/>
-        </w:rPr>
-        <w:t>, e o código fonte.</w:t>
-      </w:r>
-    </w:p>
-    <w:p>
-      <w:pPr>
-        <w:keepLines/>
-        <w:spacing w:after="120" w:line="240" w:lineRule="auto"/>
-        <w:ind w:firstLine="708"/>
-        <w:rPr>
-          <w:rFonts w:ascii="Arial" w:eastAsia="Times New Roman" w:hAnsi="Arial" w:cs="Arial"/>
-          <w:sz w:val="24"/>
-          <w:szCs w:val="24"/>
-        </w:rPr>
-      </w:pPr>
-      <w:r>
-        <w:rPr>
-          <w:rFonts w:ascii="Arial" w:eastAsia="Times New Roman" w:hAnsi="Arial" w:cs="Arial"/>
-          <w:sz w:val="24"/>
-          <w:szCs w:val="24"/>
-        </w:rPr>
-        <w:t xml:space="preserve">Os elementos a serem liberados serão scripts de </w:t>
-      </w:r>
-      <w:proofErr w:type="spellStart"/>
-      <w:r>
-        <w:rPr>
-          <w:rFonts w:ascii="Arial" w:eastAsia="Times New Roman" w:hAnsi="Arial" w:cs="Arial"/>
-          <w:sz w:val="24"/>
-          <w:szCs w:val="24"/>
-        </w:rPr>
-        <w:t>javascript</w:t>
-      </w:r>
-      <w:proofErr w:type="spellEnd"/>
-      <w:r>
-        <w:rPr>
-          <w:rFonts w:ascii="Arial" w:eastAsia="Times New Roman" w:hAnsi="Arial" w:cs="Arial"/>
-          <w:sz w:val="24"/>
-          <w:szCs w:val="24"/>
-        </w:rPr>
-        <w:t xml:space="preserve"> que contém as informações referentes a build 1.3.</w:t>
+        <w:t xml:space="preserve">estórias: </w:t>
       </w:r>
     </w:p>
     <w:p>
@@ -2048,8 +1805,253 @@
         <w:rPr>
           <w:rFonts w:ascii="Arial" w:eastAsia="Arial" w:hAnsi="Arial" w:cs="Arial"/>
           <w:b/>
-        </w:rPr>
-      </w:pPr>
+          <w:i/>
+        </w:rPr>
+      </w:pPr>
+    </w:p>
+    <w:p>
+      <w:pPr>
+        <w:pStyle w:val="PargrafodaLista"/>
+        <w:numPr>
+          <w:ilvl w:val="0"/>
+          <w:numId w:val="19"/>
+        </w:numPr>
+        <w:spacing w:after="0" w:line="240" w:lineRule="auto"/>
+        <w:rPr>
+          <w:rFonts w:ascii="Arial" w:eastAsia="Times New Roman" w:hAnsi="Arial" w:cs="Arial"/>
+          <w:sz w:val="24"/>
+          <w:szCs w:val="24"/>
+        </w:rPr>
+      </w:pPr>
+      <w:r>
+        <w:rPr>
+          <w:rFonts w:ascii="Arial" w:eastAsia="Times New Roman" w:hAnsi="Arial" w:cs="Arial"/>
+          <w:sz w:val="24"/>
+          <w:szCs w:val="24"/>
+        </w:rPr>
+        <w:t xml:space="preserve">Criar o primeiro nó </w:t>
+      </w:r>
+      <w:proofErr w:type="gramStart"/>
+      <w:r>
+        <w:rPr>
+          <w:rFonts w:ascii="Arial" w:eastAsia="Times New Roman" w:hAnsi="Arial" w:cs="Arial"/>
+          <w:sz w:val="24"/>
+          <w:szCs w:val="24"/>
+        </w:rPr>
+        <w:t>0</w:t>
+      </w:r>
+      <w:proofErr w:type="gramEnd"/>
+      <w:r>
+        <w:rPr>
+          <w:rFonts w:ascii="Arial" w:eastAsia="Times New Roman" w:hAnsi="Arial" w:cs="Arial"/>
+          <w:sz w:val="24"/>
+          <w:szCs w:val="24"/>
+        </w:rPr>
+        <w:t xml:space="preserve"> cujo campo será preenchido pelo nome do projeto</w:t>
+      </w:r>
+    </w:p>
+    <w:p>
+      <w:pPr>
+        <w:pStyle w:val="PargrafodaLista"/>
+        <w:numPr>
+          <w:ilvl w:val="0"/>
+          <w:numId w:val="19"/>
+        </w:numPr>
+        <w:spacing w:after="0" w:line="240" w:lineRule="auto"/>
+        <w:rPr>
+          <w:rFonts w:ascii="Arial" w:eastAsia="Times New Roman" w:hAnsi="Arial" w:cs="Arial"/>
+          <w:sz w:val="24"/>
+          <w:szCs w:val="24"/>
+        </w:rPr>
+      </w:pPr>
+      <w:r>
+        <w:rPr>
+          <w:rFonts w:ascii="Arial" w:eastAsia="Times New Roman" w:hAnsi="Arial" w:cs="Arial"/>
+          <w:sz w:val="24"/>
+          <w:szCs w:val="24"/>
+        </w:rPr>
+        <w:t xml:space="preserve">Criar os filhos do nó </w:t>
+      </w:r>
+      <w:proofErr w:type="gramStart"/>
+      <w:r>
+        <w:rPr>
+          <w:rFonts w:ascii="Arial" w:eastAsia="Times New Roman" w:hAnsi="Arial" w:cs="Arial"/>
+          <w:sz w:val="24"/>
+          <w:szCs w:val="24"/>
+        </w:rPr>
+        <w:t>0</w:t>
+      </w:r>
+      <w:proofErr w:type="gramEnd"/>
+      <w:r>
+        <w:rPr>
+          <w:rFonts w:ascii="Arial" w:eastAsia="Times New Roman" w:hAnsi="Arial" w:cs="Arial"/>
+          <w:sz w:val="24"/>
+          <w:szCs w:val="24"/>
+        </w:rPr>
+        <w:t xml:space="preserve"> que serão os pacotes de trabalho</w:t>
+      </w:r>
+    </w:p>
+    <w:p>
+      <w:pPr>
+        <w:pStyle w:val="PargrafodaLista"/>
+        <w:numPr>
+          <w:ilvl w:val="0"/>
+          <w:numId w:val="19"/>
+        </w:numPr>
+        <w:spacing w:after="0" w:line="240" w:lineRule="auto"/>
+        <w:rPr>
+          <w:rFonts w:ascii="Arial" w:eastAsia="Times New Roman" w:hAnsi="Arial" w:cs="Arial"/>
+          <w:sz w:val="24"/>
+          <w:szCs w:val="24"/>
+        </w:rPr>
+      </w:pPr>
+      <w:r>
+        <w:rPr>
+          <w:rFonts w:ascii="Arial" w:eastAsia="Times New Roman" w:hAnsi="Arial" w:cs="Arial"/>
+          <w:sz w:val="24"/>
+          <w:szCs w:val="24"/>
+        </w:rPr>
+        <w:t>Visualizar todos os campos da EAP criada</w:t>
+      </w:r>
+    </w:p>
+    <w:p>
+      <w:pPr>
+        <w:keepLines/>
+        <w:spacing w:after="120" w:line="240" w:lineRule="auto"/>
+        <w:rPr>
+          <w:rFonts w:ascii="Arial" w:eastAsia="Times New Roman" w:hAnsi="Arial" w:cs="Arial"/>
+          <w:sz w:val="24"/>
+          <w:szCs w:val="24"/>
+        </w:rPr>
+      </w:pPr>
+    </w:p>
+    <w:p>
+      <w:pPr>
+        <w:keepLines/>
+        <w:spacing w:after="120" w:line="240" w:lineRule="auto"/>
+        <w:ind w:firstLine="708"/>
+        <w:rPr>
+          <w:rFonts w:ascii="Arial" w:eastAsia="Times New Roman" w:hAnsi="Arial" w:cs="Arial"/>
+          <w:sz w:val="24"/>
+          <w:szCs w:val="24"/>
+        </w:rPr>
+      </w:pPr>
+      <w:r>
+        <w:rPr>
+          <w:rFonts w:ascii="Arial" w:eastAsia="Times New Roman" w:hAnsi="Arial" w:cs="Arial"/>
+          <w:sz w:val="24"/>
+          <w:szCs w:val="24"/>
+        </w:rPr>
+        <w:t>O teste será um teste de usabilidade, no qual objetivo é definir se a interface com</w:t>
+      </w:r>
+      <w:r>
+        <w:rPr>
+          <w:rFonts w:ascii="Arial" w:eastAsia="Times New Roman" w:hAnsi="Arial" w:cs="Arial"/>
+          <w:sz w:val="24"/>
+          <w:szCs w:val="24"/>
+        </w:rPr>
+        <w:t>o</w:t>
+      </w:r>
+      <w:r>
+        <w:rPr>
+          <w:rFonts w:ascii="Arial" w:eastAsia="Times New Roman" w:hAnsi="Arial" w:cs="Arial"/>
+          <w:sz w:val="24"/>
+          <w:szCs w:val="24"/>
+        </w:rPr>
+        <w:t xml:space="preserve"> um todo está </w:t>
+      </w:r>
+      <w:proofErr w:type="gramStart"/>
+      <w:r>
+        <w:rPr>
+          <w:rFonts w:ascii="Arial" w:eastAsia="Times New Roman" w:hAnsi="Arial" w:cs="Arial"/>
+          <w:sz w:val="24"/>
+          <w:szCs w:val="24"/>
+        </w:rPr>
+        <w:t>implementada</w:t>
+      </w:r>
+      <w:proofErr w:type="gramEnd"/>
+      <w:r>
+        <w:rPr>
+          <w:rFonts w:ascii="Arial" w:eastAsia="Times New Roman" w:hAnsi="Arial" w:cs="Arial"/>
+          <w:sz w:val="24"/>
+          <w:szCs w:val="24"/>
+        </w:rPr>
+        <w:t xml:space="preserve"> corretamente</w:t>
+      </w:r>
+      <w:r>
+        <w:rPr>
+          <w:rFonts w:ascii="Arial" w:eastAsia="Times New Roman" w:hAnsi="Arial" w:cs="Arial"/>
+          <w:sz w:val="24"/>
+          <w:szCs w:val="24"/>
+        </w:rPr>
+        <w:t xml:space="preserve"> (como deve ser uma EAP)</w:t>
+      </w:r>
+      <w:r>
+        <w:rPr>
+          <w:rFonts w:ascii="Arial" w:eastAsia="Times New Roman" w:hAnsi="Arial" w:cs="Arial"/>
+          <w:sz w:val="24"/>
+          <w:szCs w:val="24"/>
+        </w:rPr>
+        <w:t xml:space="preserve"> e usual.</w:t>
+      </w:r>
+    </w:p>
+    <w:p>
+      <w:pPr>
+        <w:keepLines/>
+        <w:spacing w:after="120" w:line="240" w:lineRule="auto"/>
+        <w:ind w:firstLine="708"/>
+        <w:rPr>
+          <w:rFonts w:ascii="Arial" w:eastAsia="Times New Roman" w:hAnsi="Arial" w:cs="Arial"/>
+          <w:sz w:val="24"/>
+          <w:szCs w:val="24"/>
+        </w:rPr>
+      </w:pPr>
+      <w:r>
+        <w:rPr>
+          <w:rFonts w:ascii="Arial" w:eastAsia="Times New Roman" w:hAnsi="Arial" w:cs="Arial"/>
+          <w:sz w:val="24"/>
+          <w:szCs w:val="24"/>
+        </w:rPr>
+        <w:t xml:space="preserve">Os recursos necessários são um computador com servidor web, apache, um banco de dados </w:t>
+      </w:r>
+      <w:proofErr w:type="gramStart"/>
+      <w:r>
+        <w:rPr>
+          <w:rFonts w:ascii="Arial" w:eastAsia="Times New Roman" w:hAnsi="Arial" w:cs="Arial"/>
+          <w:sz w:val="24"/>
+          <w:szCs w:val="24"/>
+        </w:rPr>
+        <w:t>MySQL</w:t>
+      </w:r>
+      <w:proofErr w:type="gramEnd"/>
+      <w:r>
+        <w:rPr>
+          <w:rFonts w:ascii="Arial" w:eastAsia="Times New Roman" w:hAnsi="Arial" w:cs="Arial"/>
+          <w:sz w:val="24"/>
+          <w:szCs w:val="24"/>
+        </w:rPr>
+        <w:t>, e o código fonte.</w:t>
+      </w:r>
+    </w:p>
+    <w:p>
+      <w:pPr>
+        <w:keepLines/>
+        <w:spacing w:after="120" w:line="240" w:lineRule="auto"/>
+        <w:ind w:firstLine="708"/>
+        <w:rPr>
+          <w:rFonts w:ascii="Arial" w:eastAsia="Times New Roman" w:hAnsi="Arial" w:cs="Arial"/>
+          <w:sz w:val="24"/>
+          <w:szCs w:val="24"/>
+        </w:rPr>
+      </w:pPr>
+      <w:r>
+        <w:rPr>
+          <w:rFonts w:ascii="Arial" w:eastAsia="Times New Roman" w:hAnsi="Arial" w:cs="Arial"/>
+          <w:sz w:val="24"/>
+          <w:szCs w:val="24"/>
+        </w:rPr>
+        <w:t>Os elementos a serem liberados serão scripts de javascript que contém as informações referentes a build 1.3.</w:t>
+      </w:r>
     </w:p>
     <w:p>
       <w:pPr>
@@ -2063,89 +2065,6 @@
           <w:b/>
         </w:rPr>
       </w:pPr>
-      <w:r>
-        <w:rPr>
-          <w:rFonts w:ascii="Arial" w:eastAsia="Arial" w:hAnsi="Arial" w:cs="Arial"/>
-          <w:b/>
-        </w:rPr>
-        <w:t>Escopo</w:t>
-      </w:r>
-    </w:p>
-    <w:p>
-      <w:pPr>
-        <w:keepLines/>
-        <w:spacing w:after="120" w:line="240" w:lineRule="auto"/>
-        <w:ind w:left="360" w:firstLine="360"/>
-        <w:rPr>
-          <w:rFonts w:ascii="Times New Roman" w:eastAsia="Times New Roman" w:hAnsi="Times New Roman" w:cs="Times New Roman"/>
-        </w:rPr>
-      </w:pPr>
-    </w:p>
-    <w:p>
-      <w:pPr>
-        <w:keepLines/>
-        <w:spacing w:after="120" w:line="240" w:lineRule="auto"/>
-        <w:ind w:left="360" w:firstLine="360"/>
-        <w:rPr>
-          <w:rFonts w:ascii="Times New Roman" w:eastAsia="Times New Roman" w:hAnsi="Times New Roman" w:cs="Times New Roman"/>
-        </w:rPr>
-      </w:pPr>
-      <w:r>
-        <w:rPr>
-          <w:rFonts w:ascii="Times New Roman" w:eastAsia="Times New Roman" w:hAnsi="Times New Roman" w:cs="Times New Roman"/>
-        </w:rPr>
-        <w:t>Os testes a serem realizados são os seguintes testes; de interface do usuário e de configuração. O teste se caracteriza por ser um teste de</w:t>
-      </w:r>
-      <w:r>
-        <w:rPr>
-          <w:rFonts w:ascii="Times New Roman" w:eastAsia="Times New Roman" w:hAnsi="Times New Roman" w:cs="Times New Roman"/>
-        </w:rPr>
-        <w:t xml:space="preserve"> unidade, ou seja, é somente um pequeno pedaço do código principal, além de teste de aceitação, onde um grupo de usuários finais, irão avaliar a interface de </w:t>
-      </w:r>
-      <w:proofErr w:type="gramStart"/>
-      <w:r>
-        <w:rPr>
-          <w:rFonts w:ascii="Times New Roman" w:eastAsia="Times New Roman" w:hAnsi="Times New Roman" w:cs="Times New Roman"/>
-        </w:rPr>
-        <w:t>implementação</w:t>
-      </w:r>
-      <w:proofErr w:type="gramEnd"/>
-      <w:r>
-        <w:rPr>
-          <w:rFonts w:ascii="Times New Roman" w:eastAsia="Times New Roman" w:hAnsi="Times New Roman" w:cs="Times New Roman"/>
-        </w:rPr>
-        <w:t xml:space="preserve"> da EAP. O teste diz respeito </w:t>
-      </w:r>
-      <w:proofErr w:type="gramStart"/>
-      <w:r>
-        <w:rPr>
-          <w:rFonts w:ascii="Times New Roman" w:eastAsia="Times New Roman" w:hAnsi="Times New Roman" w:cs="Times New Roman"/>
-        </w:rPr>
-        <w:t>a</w:t>
-      </w:r>
-      <w:proofErr w:type="gramEnd"/>
-      <w:r>
-        <w:rPr>
-          <w:rFonts w:ascii="Times New Roman" w:eastAsia="Times New Roman" w:hAnsi="Times New Roman" w:cs="Times New Roman"/>
-        </w:rPr>
-        <w:t xml:space="preserve"> interface para realizar operações com a EAP de um pro</w:t>
-      </w:r>
-      <w:r>
-        <w:rPr>
-          <w:rFonts w:ascii="Times New Roman" w:eastAsia="Times New Roman" w:hAnsi="Times New Roman" w:cs="Times New Roman"/>
-        </w:rPr>
-        <w:t>jeto, estar presente e estar corretamente acoplado ao resto do código, esse teste não diz respeito as funcionalidade implementados dentro do menu.</w:t>
-      </w:r>
-    </w:p>
-    <w:p>
-      <w:pPr>
-        <w:keepLines/>
-        <w:spacing w:after="120" w:line="240" w:lineRule="auto"/>
-        <w:ind w:left="360"/>
-        <w:rPr>
-          <w:rFonts w:ascii="Times New Roman" w:eastAsia="Times New Roman" w:hAnsi="Times New Roman" w:cs="Times New Roman"/>
-        </w:rPr>
-      </w:pPr>
     </w:p>
     <w:p>
       <w:pPr>
@@ -2164,7 +2083,103 @@
           <w:rFonts w:ascii="Arial" w:eastAsia="Arial" w:hAnsi="Arial" w:cs="Arial"/>
           <w:b/>
         </w:rPr>
-        <w:t>Terminologia e Acrônimos do Documento</w:t>
+        <w:t>Escopo</w:t>
+      </w:r>
+    </w:p>
+    <w:p>
+      <w:pPr>
+        <w:keepLines/>
+        <w:spacing w:after="120" w:line="240" w:lineRule="auto"/>
+        <w:ind w:left="360" w:firstLine="360"/>
+        <w:rPr>
+          <w:rFonts w:ascii="Times New Roman" w:eastAsia="Times New Roman" w:hAnsi="Times New Roman" w:cs="Times New Roman"/>
+        </w:rPr>
+      </w:pPr>
+    </w:p>
+    <w:p>
+      <w:pPr>
+        <w:keepLines/>
+        <w:spacing w:after="120" w:line="240" w:lineRule="auto"/>
+        <w:ind w:firstLine="708"/>
+        <w:rPr>
+          <w:rFonts w:ascii="Arial" w:eastAsia="Times New Roman" w:hAnsi="Arial" w:cs="Arial"/>
+          <w:sz w:val="24"/>
+          <w:szCs w:val="24"/>
+        </w:rPr>
+      </w:pPr>
+      <w:r>
+        <w:rPr>
+          <w:rFonts w:ascii="Arial" w:eastAsia="Times New Roman" w:hAnsi="Arial" w:cs="Arial"/>
+          <w:sz w:val="24"/>
+          <w:szCs w:val="24"/>
+        </w:rPr>
+        <w:t xml:space="preserve">Os testes a serem realizados são os seguintes testes; de interface do usuário e de configuração. O teste se caracteriza por ser um teste de unidade, ou seja, é somente um pequeno pedaço do código principal, além de teste de aceitação, onde um grupo de usuários finais, irão avaliar a interface de implementação da EAP. O teste diz respeito </w:t>
+      </w:r>
+      <w:r>
+        <w:rPr>
+          <w:rFonts w:ascii="Arial" w:eastAsia="Times New Roman" w:hAnsi="Arial" w:cs="Arial"/>
+          <w:sz w:val="24"/>
+          <w:szCs w:val="24"/>
+        </w:rPr>
+        <w:t>à</w:t>
+      </w:r>
+      <w:r>
+        <w:rPr>
+          <w:rFonts w:ascii="Arial" w:eastAsia="Times New Roman" w:hAnsi="Arial" w:cs="Arial"/>
+          <w:sz w:val="24"/>
+          <w:szCs w:val="24"/>
+        </w:rPr>
+        <w:t xml:space="preserve"> interface para realizar operações com a EAP de um projeto, estar presente e estar corretamente acoplado ao resto do código, esse teste não diz respeito as funcionalidade implementados dentro do menu.</w:t>
+      </w:r>
+    </w:p>
+    <w:p>
+      <w:pPr>
+        <w:rPr>
+          <w:rFonts w:ascii="Times New Roman" w:eastAsia="Times New Roman" w:hAnsi="Times New Roman" w:cs="Times New Roman"/>
+        </w:rPr>
+      </w:pPr>
+      <w:r>
+        <w:rPr>
+          <w:rFonts w:ascii="Times New Roman" w:eastAsia="Times New Roman" w:hAnsi="Times New Roman" w:cs="Times New Roman"/>
+        </w:rPr>
+        <w:br w:type="page"/>
+      </w:r>
+    </w:p>
+    <w:p>
+      <w:pPr>
+        <w:keepLines/>
+        <w:spacing w:after="120" w:line="240" w:lineRule="auto"/>
+        <w:ind w:left="360"/>
+        <w:rPr>
+          <w:rFonts w:ascii="Times New Roman" w:eastAsia="Times New Roman" w:hAnsi="Times New Roman" w:cs="Times New Roman"/>
+        </w:rPr>
+      </w:pPr>
+    </w:p>
+    <w:p>
+      <w:pPr>
+        <w:keepNext/>
+        <w:tabs>
+          <w:tab w:val="left" w:pos="360"/>
+        </w:tabs>
+        <w:spacing w:before="120" w:after="60" w:line="240" w:lineRule="auto"/>
+        <w:rPr>
+          <w:rFonts w:ascii="Arial" w:eastAsia="Arial" w:hAnsi="Arial" w:cs="Arial"/>
+          <w:b/>
+        </w:rPr>
+      </w:pPr>
+      <w:r>
+        <w:rPr>
+          <w:rFonts w:ascii="Arial" w:eastAsia="Arial" w:hAnsi="Arial" w:cs="Arial"/>
+          <w:b/>
+        </w:rPr>
+        <w:t>Terminologia e</w:t>
+      </w:r>
+      <w:r>
+        <w:rPr>
+          <w:rFonts w:ascii="Arial" w:eastAsia="Arial" w:hAnsi="Arial" w:cs="Arial"/>
+          <w:b/>
+        </w:rPr>
+        <w:t xml:space="preserve"> Acrônimos do Documento</w:t>
       </w:r>
     </w:p>
     <w:p>
@@ -2190,12 +2205,6 @@
         <w:gridCol w:w="2297"/>
       </w:tblGrid>
       <w:tr>
-        <w:tblPrEx>
-          <w:tblCellMar>
-            <w:top w:w="0" w:type="dxa"/>
-            <w:bottom w:w="0" w:type="dxa"/>
-          </w:tblCellMar>
-        </w:tblPrEx>
         <w:trPr>
           <w:trHeight w:val="1"/>
         </w:trPr>
@@ -2265,12 +2274,6 @@
         </w:tc>
       </w:tr>
       <w:tr>
-        <w:tblPrEx>
-          <w:tblCellMar>
-            <w:top w:w="0" w:type="dxa"/>
-            <w:bottom w:w="0" w:type="dxa"/>
-          </w:tblCellMar>
-        </w:tblPrEx>
         <w:trPr>
           <w:trHeight w:val="1"/>
         </w:trPr>
@@ -2341,12 +2344,6 @@
         </w:tc>
       </w:tr>
       <w:tr>
-        <w:tblPrEx>
-          <w:tblCellMar>
-            <w:top w:w="0" w:type="dxa"/>
-            <w:bottom w:w="0" w:type="dxa"/>
-          </w:tblCellMar>
-        </w:tblPrEx>
         <w:trPr>
           <w:trHeight w:val="1"/>
         </w:trPr>
@@ -2415,12 +2412,6 @@
         </w:tc>
       </w:tr>
       <w:tr>
-        <w:tblPrEx>
-          <w:tblCellMar>
-            <w:top w:w="0" w:type="dxa"/>
-            <w:bottom w:w="0" w:type="dxa"/>
-          </w:tblCellMar>
-        </w:tblPrEx>
         <w:trPr>
           <w:trHeight w:val="1"/>
         </w:trPr>
@@ -2496,13 +2487,6 @@
           <w:b/>
         </w:rPr>
       </w:pPr>
-      <w:r>
-        <w:rPr>
-          <w:rFonts w:ascii="Arial" w:eastAsia="Arial" w:hAnsi="Arial" w:cs="Arial"/>
-          <w:b/>
-        </w:rPr>
-        <w:br w:type="page"/>
-      </w:r>
     </w:p>
     <w:p>
       <w:pPr>
@@ -2516,6 +2500,154 @@
           <w:b/>
         </w:rPr>
       </w:pPr>
+      <w:r>
+        <w:rPr>
+          <w:rFonts w:ascii="Arial" w:eastAsia="Arial" w:hAnsi="Arial" w:cs="Arial"/>
+          <w:b/>
+        </w:rPr>
+        <w:t>Referências</w:t>
+      </w:r>
+    </w:p>
+    <w:p>
+      <w:pPr>
+        <w:rPr>
+          <w:rFonts w:eastAsia="Arial"/>
+        </w:rPr>
+      </w:pPr>
+    </w:p>
+    <w:p>
+      <w:pPr>
+        <w:rPr>
+          <w:rFonts w:eastAsia="Arial"/>
+        </w:rPr>
+      </w:pPr>
+      <w:r>
+        <w:rPr>
+          <w:rFonts w:eastAsia="Arial"/>
+        </w:rPr>
+        <w:t>Documento de gerência da Sprint (</w:t>
+      </w:r>
+      <w:r>
+        <w:rPr>
+          <w:rFonts w:eastAsia="Arial"/>
+        </w:rPr>
+        <w:t>DPEAP_BKL_20111121</w:t>
+      </w:r>
+      <w:r>
+        <w:rPr>
+          <w:rFonts w:eastAsia="Arial"/>
+        </w:rPr>
+        <w:t>)</w:t>
+      </w:r>
+      <w:r>
+        <w:rPr>
+          <w:rFonts w:eastAsia="Arial"/>
+        </w:rPr>
+        <w:t>.</w:t>
+      </w:r>
+    </w:p>
+    <w:p>
+      <w:pPr>
+        <w:rPr>
+          <w:rFonts w:eastAsia="Arial"/>
+        </w:rPr>
+      </w:pPr>
+      <w:r>
+        <w:rPr>
+          <w:rFonts w:eastAsia="Arial"/>
+        </w:rPr>
+        <w:tab/>
+        <w:t>Dentro do documento as tabelas:</w:t>
+      </w:r>
+    </w:p>
+    <w:p>
+      <w:pPr>
+        <w:rPr>
+          <w:rFonts w:eastAsia="Arial"/>
+          <w:i/>
+          <w:lang w:val="en-US"/>
+        </w:rPr>
+      </w:pPr>
+      <w:r>
+        <w:rPr>
+          <w:rFonts w:eastAsia="Arial"/>
+        </w:rPr>
+        <w:tab/>
+      </w:r>
+      <w:r>
+        <w:rPr>
+          <w:rFonts w:eastAsia="Arial"/>
+          <w:i/>
+          <w:lang w:val="en-US"/>
+        </w:rPr>
+        <w:tab/>
+        <w:t>Product Backlog</w:t>
+      </w:r>
+    </w:p>
+    <w:p>
+      <w:pPr>
+        <w:rPr>
+          <w:rFonts w:eastAsia="Arial"/>
+          <w:i/>
+          <w:lang w:val="en-US"/>
+        </w:rPr>
+      </w:pPr>
+      <w:r>
+        <w:rPr>
+          <w:rFonts w:eastAsia="Arial"/>
+          <w:i/>
+          <w:lang w:val="en-US"/>
+        </w:rPr>
+        <w:tab/>
+      </w:r>
+      <w:r>
+        <w:rPr>
+          <w:rFonts w:eastAsia="Arial"/>
+          <w:i/>
+          <w:lang w:val="en-US"/>
+        </w:rPr>
+        <w:tab/>
+        <w:t>Sprint</w:t>
+      </w:r>
+    </w:p>
+    <w:p>
+      <w:pPr>
+        <w:rPr>
+          <w:rFonts w:eastAsia="Arial"/>
+          <w:i/>
+        </w:rPr>
+      </w:pPr>
+      <w:r>
+        <w:rPr>
+          <w:rFonts w:ascii="Times New Roman" w:eastAsia="Times New Roman" w:hAnsi="Times New Roman" w:cs="Times New Roman"/>
+        </w:rPr>
+        <w:t>Documento de especificação suplementar (</w:t>
+      </w:r>
+      <w:r>
+        <w:rPr>
+          <w:rFonts w:ascii="Times New Roman" w:eastAsia="Times New Roman" w:hAnsi="Times New Roman" w:cs="Times New Roman"/>
+        </w:rPr>
+        <w:t>DPEAP_ESP_20110925</w:t>
+      </w:r>
+      <w:r>
+        <w:rPr>
+          <w:rFonts w:ascii="Times New Roman" w:eastAsia="Times New Roman" w:hAnsi="Times New Roman" w:cs="Times New Roman"/>
+        </w:rPr>
+        <w:t>).</w:t>
+      </w:r>
+    </w:p>
+    <w:p>
+      <w:pPr>
+        <w:rPr>
+          <w:rFonts w:eastAsia="Arial"/>
+        </w:rPr>
+      </w:pPr>
+      <w:r>
+        <w:rPr>
+          <w:rFonts w:eastAsia="Arial"/>
+        </w:rPr>
+        <w:br w:type="page"/>
+      </w:r>
     </w:p>
     <w:p>
       <w:pPr>
@@ -2534,6 +2666,7 @@
           <w:rFonts w:ascii="Arial" w:eastAsia="Arial" w:hAnsi="Arial" w:cs="Arial"/>
           <w:b/>
         </w:rPr>
+        <w:lastRenderedPageBreak/>
         <w:t>Missão de Avaliação</w:t>
       </w:r>
     </w:p>
@@ -2635,16 +2768,20 @@
         <w:rPr>
           <w:rFonts w:ascii="Times New Roman" w:eastAsia="Times New Roman" w:hAnsi="Times New Roman" w:cs="Times New Roman"/>
         </w:rPr>
-        <w:t xml:space="preserve">Os teste que serão executados </w:t>
-      </w:r>
-      <w:proofErr w:type="gramStart"/>
+        <w:t>Os testes</w:t>
+      </w:r>
+      <w:r>
+        <w:rPr>
+          <w:rFonts w:ascii="Times New Roman" w:eastAsia="Times New Roman" w:hAnsi="Times New Roman" w:cs="Times New Roman"/>
+        </w:rPr>
+        <w:t xml:space="preserve"> que serão executados </w:t>
+      </w:r>
       <w:r>
         <w:rPr>
           <w:rFonts w:ascii="Times New Roman" w:eastAsia="Times New Roman" w:hAnsi="Times New Roman" w:cs="Times New Roman"/>
         </w:rPr>
         <w:t>serão</w:t>
       </w:r>
-      <w:proofErr w:type="gramEnd"/>
       <w:r>
         <w:rPr>
           <w:rFonts w:ascii="Times New Roman" w:eastAsia="Times New Roman" w:hAnsi="Times New Roman" w:cs="Times New Roman"/>
@@ -2787,16 +2924,10 @@
         <w:tblLook w:val="0000" w:firstRow="0" w:lastRow="0" w:firstColumn="0" w:lastColumn="0" w:noHBand="0" w:noVBand="0"/>
       </w:tblPr>
       <w:tblGrid>
-        <w:gridCol w:w="2017"/>
-        <w:gridCol w:w="5965"/>
+        <w:gridCol w:w="2008"/>
+        <w:gridCol w:w="5974"/>
       </w:tblGrid>
       <w:tr>
-        <w:tblPrEx>
-          <w:tblCellMar>
-            <w:top w:w="0" w:type="dxa"/>
-            <w:bottom w:w="0" w:type="dxa"/>
-          </w:tblCellMar>
-        </w:tblPrEx>
         <w:trPr>
           <w:trHeight w:val="1"/>
         </w:trPr>
@@ -2861,7 +2992,6 @@
               </w:rPr>
               <w:t xml:space="preserve">Verificar se a interface para realização de operações com EAP está relacionada ao </w:t>
             </w:r>
-            <w:proofErr w:type="gramStart"/>
             <w:r>
               <w:rPr>
                 <w:rFonts w:ascii="Times New Roman" w:eastAsia="Times New Roman" w:hAnsi="Times New Roman" w:cs="Times New Roman"/>
@@ -2869,7 +2999,6 @@
               </w:rPr>
               <w:t>DotProject</w:t>
             </w:r>
-            <w:proofErr w:type="gramEnd"/>
             <w:r>
               <w:rPr>
                 <w:rFonts w:ascii="Times New Roman" w:eastAsia="Times New Roman" w:hAnsi="Times New Roman" w:cs="Times New Roman"/>
@@ -2880,12 +3009,6 @@
         </w:tc>
       </w:tr>
       <w:tr>
-        <w:tblPrEx>
-          <w:tblCellMar>
-            <w:top w:w="0" w:type="dxa"/>
-            <w:bottom w:w="0" w:type="dxa"/>
-          </w:tblCellMar>
-        </w:tblPrEx>
         <w:trPr>
           <w:trHeight w:val="1"/>
         </w:trPr>
@@ -2951,27 +3074,7 @@
               <w:rPr>
                 <w:rFonts w:ascii="Times New Roman" w:eastAsia="Times New Roman" w:hAnsi="Times New Roman" w:cs="Times New Roman"/>
               </w:rPr>
-              <w:t>Dentro da aba EAP, a qual se encontra dentro da janela do projeto, a interface para realização de suas op</w:t>
-            </w:r>
-            <w:r>
-              <w:rPr>
-                <w:rFonts w:ascii="Times New Roman" w:eastAsia="Times New Roman" w:hAnsi="Times New Roman" w:cs="Times New Roman"/>
-              </w:rPr>
-              <w:t xml:space="preserve">erações deve estar </w:t>
-            </w:r>
-            <w:proofErr w:type="gramStart"/>
-            <w:r>
-              <w:rPr>
-                <w:rFonts w:ascii="Times New Roman" w:eastAsia="Times New Roman" w:hAnsi="Times New Roman" w:cs="Times New Roman"/>
-              </w:rPr>
-              <w:t>implementada</w:t>
-            </w:r>
-            <w:proofErr w:type="gramEnd"/>
-            <w:r>
-              <w:rPr>
-                <w:rFonts w:ascii="Times New Roman" w:eastAsia="Times New Roman" w:hAnsi="Times New Roman" w:cs="Times New Roman"/>
-              </w:rPr>
-              <w:t>;</w:t>
+              <w:t>Dentro da aba EAP, a qual se encontra dentro da janela do projeto, a interface para realização de suas operações deve estar implementada;</w:t>
             </w:r>
           </w:p>
           <w:p>
@@ -3001,7 +3104,19 @@
               <w:rPr>
                 <w:rFonts w:ascii="Times New Roman" w:eastAsia="Times New Roman" w:hAnsi="Times New Roman" w:cs="Times New Roman"/>
               </w:rPr>
-              <w:t>) EAP inexistente: nesse caso ao clicar em nova EAP, verificar se o layout de EAP escolhido será aberto;</w:t>
+              <w:t xml:space="preserve">) </w:t>
+            </w:r>
+            <w:r>
+              <w:rPr>
+                <w:rFonts w:ascii="Times New Roman" w:eastAsia="Times New Roman" w:hAnsi="Times New Roman" w:cs="Times New Roman"/>
+              </w:rPr>
+              <w:t xml:space="preserve"> </w:t>
+            </w:r>
+            <w:r>
+              <w:rPr>
+                <w:rFonts w:ascii="Times New Roman" w:eastAsia="Times New Roman" w:hAnsi="Times New Roman" w:cs="Times New Roman"/>
+              </w:rPr>
+              <w:t>EAP inexistente: nesse caso ao clicar em nova EAP, verificar se o layout de EAP escolhido será aberto;</w:t>
             </w:r>
           </w:p>
           <w:p>
@@ -3031,7 +3146,25 @@
               <w:rPr>
                 <w:rFonts w:ascii="Times New Roman" w:eastAsia="Times New Roman" w:hAnsi="Times New Roman" w:cs="Times New Roman"/>
               </w:rPr>
-              <w:t>Verificar se é possível deslocar os pacotes de trabalho entre as fases;</w:t>
+              <w:t xml:space="preserve"> </w:t>
+            </w:r>
+            <w:r>
+              <w:rPr>
+                <w:rFonts w:ascii="Times New Roman" w:eastAsia="Times New Roman" w:hAnsi="Times New Roman" w:cs="Times New Roman"/>
+              </w:rPr>
+              <w:t>Verificar se é possível deslocar os pacotes de trabalho</w:t>
+            </w:r>
+            <w:r>
+              <w:rPr>
+                <w:rFonts w:ascii="Times New Roman" w:eastAsia="Times New Roman" w:hAnsi="Times New Roman" w:cs="Times New Roman"/>
+              </w:rPr>
+              <w:t xml:space="preserve"> no nível 1</w:t>
+            </w:r>
+            <w:r>
+              <w:rPr>
+                <w:rFonts w:ascii="Times New Roman" w:eastAsia="Times New Roman" w:hAnsi="Times New Roman" w:cs="Times New Roman"/>
+              </w:rPr>
+              <w:t>;</w:t>
             </w:r>
           </w:p>
           <w:p>
@@ -3061,13 +3194,7 @@
               <w:rPr>
                 <w:rFonts w:ascii="Times New Roman" w:eastAsia="Times New Roman" w:hAnsi="Times New Roman" w:cs="Times New Roman"/>
               </w:rPr>
-              <w:t>Verificar se é possível desloca</w:t>
-            </w:r>
-            <w:r>
-              <w:rPr>
-                <w:rFonts w:ascii="Times New Roman" w:eastAsia="Times New Roman" w:hAnsi="Times New Roman" w:cs="Times New Roman"/>
-              </w:rPr>
-              <w:t>r os pacotes de trabalho para diferentes níveis ou hierarquias;</w:t>
+              <w:t xml:space="preserve"> Verificar se é possível realizar a edição do conteúdo dos campos.</w:t>
             </w:r>
           </w:p>
           <w:p>
@@ -3097,6 +3224,12 @@
               <w:rPr>
                 <w:rFonts w:ascii="Times New Roman" w:eastAsia="Times New Roman" w:hAnsi="Times New Roman" w:cs="Times New Roman"/>
               </w:rPr>
+              <w:t xml:space="preserve"> </w:t>
+            </w:r>
+            <w:r>
+              <w:rPr>
+                <w:rFonts w:ascii="Times New Roman" w:eastAsia="Times New Roman" w:hAnsi="Times New Roman" w:cs="Times New Roman"/>
+              </w:rPr>
               <w:t xml:space="preserve">Verificar se é </w:t>
             </w:r>
             <w:r>
@@ -3109,7 +3242,19 @@
               <w:rPr>
                 <w:rFonts w:ascii="Times New Roman" w:eastAsia="Times New Roman" w:hAnsi="Times New Roman" w:cs="Times New Roman"/>
               </w:rPr>
-              <w:t xml:space="preserve"> adicionar novos pacotes de trabalho, ou excluí-los;</w:t>
+              <w:t xml:space="preserve"> adicionar novos pacotes de trabalho, ou excluí-los</w:t>
+            </w:r>
+            <w:r>
+              <w:rPr>
+                <w:rFonts w:ascii="Times New Roman" w:eastAsia="Times New Roman" w:hAnsi="Times New Roman" w:cs="Times New Roman"/>
+              </w:rPr>
+              <w:t>, no nível 1</w:t>
+            </w:r>
+            <w:r>
+              <w:rPr>
+                <w:rFonts w:ascii="Times New Roman" w:eastAsia="Times New Roman" w:hAnsi="Times New Roman" w:cs="Times New Roman"/>
+              </w:rPr>
+              <w:t>;</w:t>
             </w:r>
           </w:p>
           <w:p>
@@ -3134,38 +3279,12 @@
               <w:rPr>
                 <w:rFonts w:ascii="Times New Roman" w:eastAsia="Times New Roman" w:hAnsi="Times New Roman" w:cs="Times New Roman"/>
               </w:rPr>
-              <w:t xml:space="preserve">: </w:t>
-            </w:r>
-            <w:proofErr w:type="gramStart"/>
-            <w:r>
-              <w:rPr>
-                <w:rFonts w:ascii="Times New Roman" w:eastAsia="Times New Roman" w:hAnsi="Times New Roman" w:cs="Times New Roman"/>
-              </w:rPr>
-              <w:t>Nessa build</w:t>
-            </w:r>
-            <w:proofErr w:type="gramEnd"/>
-            <w:r>
-              <w:rPr>
-                <w:rFonts w:ascii="Times New Roman" w:eastAsia="Times New Roman" w:hAnsi="Times New Roman" w:cs="Times New Roman"/>
-              </w:rPr>
-              <w:t>, ao clicar na aba EAP de qualquer projeto, não haverá EAP existente, ou seja, todos os proje</w:t>
-            </w:r>
-            <w:r>
-              <w:rPr>
-                <w:rFonts w:ascii="Times New Roman" w:eastAsia="Times New Roman" w:hAnsi="Times New Roman" w:cs="Times New Roman"/>
-              </w:rPr>
-              <w:t xml:space="preserve">tos não estão relacionados a nenhuma EAP; </w:t>
+              <w:t xml:space="preserve">: Nessa build, ao clicar na aba EAP de qualquer projeto, não haverá EAP existente, ou seja, todos os projetos não estão relacionados a nenhuma EAP; </w:t>
             </w:r>
           </w:p>
         </w:tc>
       </w:tr>
       <w:tr>
-        <w:tblPrEx>
-          <w:tblCellMar>
-            <w:top w:w="0" w:type="dxa"/>
-            <w:bottom w:w="0" w:type="dxa"/>
-          </w:tblCellMar>
-        </w:tblPrEx>
         <w:trPr>
           <w:trHeight w:val="1"/>
         </w:trPr>
@@ -3226,18 +3345,26 @@
               <w:rPr>
                 <w:rFonts w:ascii="Times New Roman" w:eastAsia="Times New Roman" w:hAnsi="Times New Roman" w:cs="Times New Roman"/>
               </w:rPr>
-              <w:t>Verificar de forma manual se a interface está implementada da maneira especificada pela técnica.</w:t>
+              <w:t xml:space="preserve">Verificar de forma manual se a interface está </w:t>
+            </w:r>
+            <w:proofErr w:type="gramStart"/>
+            <w:r>
+              <w:rPr>
+                <w:rFonts w:ascii="Times New Roman" w:eastAsia="Times New Roman" w:hAnsi="Times New Roman" w:cs="Times New Roman"/>
+              </w:rPr>
+              <w:t>implementada</w:t>
+            </w:r>
+            <w:proofErr w:type="gramEnd"/>
+            <w:r>
+              <w:rPr>
+                <w:rFonts w:ascii="Times New Roman" w:eastAsia="Times New Roman" w:hAnsi="Times New Roman" w:cs="Times New Roman"/>
+              </w:rPr>
+              <w:t xml:space="preserve"> da maneira especificada pela técnica.</w:t>
             </w:r>
           </w:p>
         </w:tc>
       </w:tr>
       <w:tr>
-        <w:tblPrEx>
-          <w:tblCellMar>
-            <w:top w:w="0" w:type="dxa"/>
-            <w:bottom w:w="0" w:type="dxa"/>
-          </w:tblCellMar>
-        </w:tblPrEx>
         <w:trPr>
           <w:trHeight w:val="1"/>
         </w:trPr>
@@ -3322,18 +3449,18 @@
               <w:rPr>
                 <w:rFonts w:ascii="Times New Roman" w:eastAsia="Times New Roman" w:hAnsi="Times New Roman" w:cs="Times New Roman"/>
               </w:rPr>
-              <w:t>Serão utilizados como ferramentas os navegadores especificados no documento de especificação suplementar.</w:t>
+              <w:t xml:space="preserve">Serão utilizados como ferramentas os navegadores especificados no documento </w:t>
+            </w:r>
+            <w:r>
+              <w:rPr>
+                <w:rFonts w:ascii="Times New Roman" w:eastAsia="Times New Roman" w:hAnsi="Times New Roman" w:cs="Times New Roman"/>
+              </w:rPr>
+              <w:t>DPEAP_ESP_20110925</w:t>
             </w:r>
           </w:p>
         </w:tc>
       </w:tr>
       <w:tr>
-        <w:tblPrEx>
-          <w:tblCellMar>
-            <w:top w:w="0" w:type="dxa"/>
-            <w:bottom w:w="0" w:type="dxa"/>
-          </w:tblCellMar>
-        </w:tblPrEx>
         <w:trPr>
           <w:trHeight w:val="1"/>
         </w:trPr>
@@ -3408,7 +3535,19 @@
               <w:rPr>
                 <w:rFonts w:ascii="Times New Roman" w:eastAsia="Times New Roman" w:hAnsi="Times New Roman" w:cs="Times New Roman"/>
               </w:rPr>
-              <w:t xml:space="preserve"> se a interface estiver implementada como já tido anteriormente, sem erros, além do </w:t>
+              <w:t xml:space="preserve"> se a interface estiver implementada </w:t>
+            </w:r>
+            <w:r>
+              <w:rPr>
+                <w:rFonts w:ascii="Times New Roman" w:eastAsia="Times New Roman" w:hAnsi="Times New Roman" w:cs="Times New Roman"/>
+              </w:rPr>
+              <w:t>com êxito nas técnicas acima</w:t>
+            </w:r>
+            <w:r>
+              <w:rPr>
+                <w:rFonts w:ascii="Times New Roman" w:eastAsia="Times New Roman" w:hAnsi="Times New Roman" w:cs="Times New Roman"/>
+              </w:rPr>
+              <w:t xml:space="preserve">, sem erros, além do </w:t>
             </w:r>
             <w:r>
               <w:rPr>
@@ -3422,6 +3561,7 @@
               </w:rPr>
               <w:t xml:space="preserve"> de usuários selecionados passarem um </w:t>
             </w:r>
+            <w:proofErr w:type="gramStart"/>
             <w:r>
               <w:rPr>
                 <w:rFonts w:ascii="Times New Roman" w:eastAsia="Times New Roman" w:hAnsi="Times New Roman" w:cs="Times New Roman"/>
@@ -3429,11 +3569,39 @@
               </w:rPr>
               <w:t>feedback</w:t>
             </w:r>
+            <w:proofErr w:type="gramEnd"/>
             <w:r>
               <w:rPr>
                 <w:rFonts w:ascii="Times New Roman" w:eastAsia="Times New Roman" w:hAnsi="Times New Roman" w:cs="Times New Roman"/>
               </w:rPr>
               <w:t xml:space="preserve"> positivo para a equipe de testes;</w:t>
+            </w:r>
+          </w:p>
+          <w:p>
+            <w:pPr>
+              <w:numPr>
+                <w:ilvl w:val="0"/>
+                <w:numId w:val="10"/>
+              </w:numPr>
+              <w:tabs>
+                <w:tab w:val="left" w:pos="720"/>
+              </w:tabs>
+              <w:spacing w:after="120" w:line="240" w:lineRule="auto"/>
+              <w:ind w:left="720" w:hanging="360"/>
+            </w:pPr>
+            <w:proofErr w:type="gramStart"/>
+            <w:r>
+              <w:rPr>
+                <w:rFonts w:ascii="Times New Roman" w:eastAsia="Times New Roman" w:hAnsi="Times New Roman" w:cs="Times New Roman"/>
+              </w:rPr>
+              <w:t>A estórias</w:t>
+            </w:r>
+            <w:proofErr w:type="gramEnd"/>
+            <w:r>
+              <w:rPr>
+                <w:rFonts w:ascii="Times New Roman" w:eastAsia="Times New Roman" w:hAnsi="Times New Roman" w:cs="Times New Roman"/>
+              </w:rPr>
+              <w:t xml:space="preserve"> de 1 a 3 devem estar completadas e sem erros.</w:t>
             </w:r>
           </w:p>
         </w:tc>
@@ -3497,16 +3665,10 @@
         <w:tblLook w:val="0000" w:firstRow="0" w:lastRow="0" w:firstColumn="0" w:lastColumn="0" w:noHBand="0" w:noVBand="0"/>
       </w:tblPr>
       <w:tblGrid>
-        <w:gridCol w:w="2029"/>
-        <w:gridCol w:w="5953"/>
+        <w:gridCol w:w="2006"/>
+        <w:gridCol w:w="5976"/>
       </w:tblGrid>
       <w:tr>
-        <w:tblPrEx>
-          <w:tblCellMar>
-            <w:top w:w="0" w:type="dxa"/>
-            <w:bottom w:w="0" w:type="dxa"/>
-          </w:tblCellMar>
-        </w:tblPrEx>
         <w:trPr>
           <w:trHeight w:val="1"/>
         </w:trPr>
@@ -3583,18 +3745,18 @@
               <w:rPr>
                 <w:rFonts w:ascii="Times New Roman" w:eastAsia="Times New Roman" w:hAnsi="Times New Roman" w:cs="Times New Roman"/>
               </w:rPr>
-              <w:t xml:space="preserve"> apresenta configurações adequadas aos navegadores especificados pelo documento de especificação suplementar.</w:t>
+              <w:t xml:space="preserve"> apresenta configurações adequadas aos navegadores especificados pelo documento </w:t>
+            </w:r>
+            <w:r>
+              <w:rPr>
+                <w:rFonts w:ascii="Times New Roman" w:eastAsia="Times New Roman" w:hAnsi="Times New Roman" w:cs="Times New Roman"/>
+              </w:rPr>
+              <w:t>DPEAP_ESP_20110925</w:t>
             </w:r>
           </w:p>
         </w:tc>
       </w:tr>
       <w:tr>
-        <w:tblPrEx>
-          <w:tblCellMar>
-            <w:top w:w="0" w:type="dxa"/>
-            <w:bottom w:w="0" w:type="dxa"/>
-          </w:tblCellMar>
-        </w:tblPrEx>
         <w:trPr>
           <w:trHeight w:val="1"/>
         </w:trPr>
@@ -3657,50 +3819,42 @@
               <w:rPr>
                 <w:rFonts w:ascii="Times New Roman" w:eastAsia="Times New Roman" w:hAnsi="Times New Roman" w:cs="Times New Roman"/>
               </w:rPr>
-              <w:t>Serão realizados teste de compatibilidade entre os navegadores especificados no documen</w:t>
-            </w:r>
-            <w:r>
-              <w:rPr>
-                <w:rFonts w:ascii="Times New Roman" w:eastAsia="Times New Roman" w:hAnsi="Times New Roman" w:cs="Times New Roman"/>
-              </w:rPr>
-              <w:t xml:space="preserve">to de especificação </w:t>
-            </w:r>
-            <w:r>
-              <w:rPr>
-                <w:rFonts w:ascii="Times New Roman" w:eastAsia="Times New Roman" w:hAnsi="Times New Roman" w:cs="Times New Roman"/>
-              </w:rPr>
-              <w:t>suplementar, e</w:t>
-            </w:r>
-            <w:r>
-              <w:rPr>
-                <w:rFonts w:ascii="Times New Roman" w:eastAsia="Times New Roman" w:hAnsi="Times New Roman" w:cs="Times New Roman"/>
-              </w:rPr>
-              <w:t xml:space="preserve"> a aba </w:t>
-            </w:r>
-            <w:proofErr w:type="gramStart"/>
-            <w:r>
-              <w:rPr>
-                <w:rFonts w:ascii="Times New Roman" w:eastAsia="Times New Roman" w:hAnsi="Times New Roman" w:cs="Times New Roman"/>
-              </w:rPr>
-              <w:t>implementada</w:t>
-            </w:r>
-            <w:proofErr w:type="gramEnd"/>
-            <w:r>
-              <w:rPr>
-                <w:rFonts w:ascii="Times New Roman" w:eastAsia="Times New Roman" w:hAnsi="Times New Roman" w:cs="Times New Roman"/>
-              </w:rPr>
-              <w:t>.</w:t>
+              <w:t xml:space="preserve">Serão realizados teste de compatibilidade entre os navegadores especificados </w:t>
+            </w:r>
+            <w:r>
+              <w:rPr>
+                <w:rFonts w:ascii="Times New Roman" w:eastAsia="Times New Roman" w:hAnsi="Times New Roman" w:cs="Times New Roman"/>
+              </w:rPr>
+              <w:t xml:space="preserve">no documento </w:t>
+            </w:r>
+            <w:r>
+              <w:rPr>
+                <w:rFonts w:ascii="Times New Roman" w:eastAsia="Times New Roman" w:hAnsi="Times New Roman" w:cs="Times New Roman"/>
+              </w:rPr>
+              <w:t>DPEAP_ESP_20110925</w:t>
+            </w:r>
+            <w:r>
+              <w:rPr>
+                <w:rFonts w:ascii="Times New Roman" w:eastAsia="Times New Roman" w:hAnsi="Times New Roman" w:cs="Times New Roman"/>
+              </w:rPr>
+              <w:t>,</w:t>
+            </w:r>
+            <w:r>
+              <w:rPr>
+                <w:rFonts w:ascii="Times New Roman" w:eastAsia="Times New Roman" w:hAnsi="Times New Roman" w:cs="Times New Roman"/>
+              </w:rPr>
+              <w:t xml:space="preserve"> e</w:t>
+            </w:r>
+            <w:r>
+              <w:rPr>
+                <w:rFonts w:ascii="Times New Roman" w:eastAsia="Times New Roman" w:hAnsi="Times New Roman" w:cs="Times New Roman"/>
+              </w:rPr>
+              <w:t xml:space="preserve"> a aba implementada.</w:t>
             </w:r>
           </w:p>
         </w:tc>
       </w:tr>
       <w:tr>
-        <w:tblPrEx>
-          <w:tblCellMar>
-            <w:top w:w="0" w:type="dxa"/>
-            <w:bottom w:w="0" w:type="dxa"/>
-          </w:tblCellMar>
-        </w:tblPrEx>
         <w:trPr>
           <w:trHeight w:val="1"/>
         </w:trPr>
@@ -3763,18 +3917,18 @@
               <w:rPr>
                 <w:rFonts w:ascii="Times New Roman" w:eastAsia="Times New Roman" w:hAnsi="Times New Roman" w:cs="Times New Roman"/>
               </w:rPr>
-              <w:t>Testar um por vez os navegadores especificados no documento de especificação suplementar.</w:t>
+              <w:t xml:space="preserve">Testar um por vez os navegadores especificados no documento </w:t>
+            </w:r>
+            <w:r>
+              <w:rPr>
+                <w:rFonts w:ascii="Times New Roman" w:eastAsia="Times New Roman" w:hAnsi="Times New Roman" w:cs="Times New Roman"/>
+              </w:rPr>
+              <w:t>DPEAP_ESP_20110925</w:t>
             </w:r>
           </w:p>
         </w:tc>
       </w:tr>
       <w:tr>
-        <w:tblPrEx>
-          <w:tblCellMar>
-            <w:top w:w="0" w:type="dxa"/>
-            <w:bottom w:w="0" w:type="dxa"/>
-          </w:tblCellMar>
-        </w:tblPrEx>
         <w:trPr>
           <w:trHeight w:val="1"/>
         </w:trPr>
@@ -3860,18 +4014,18 @@
               <w:rPr>
                 <w:rFonts w:ascii="Times New Roman" w:eastAsia="Times New Roman" w:hAnsi="Times New Roman" w:cs="Times New Roman"/>
               </w:rPr>
-              <w:t>Serão utilizados como ferramentas os navegadores especificados no documento de especificação suplementar.</w:t>
+              <w:t xml:space="preserve">Serão utilizados como ferramentas os navegadores especificados no documento </w:t>
+            </w:r>
+            <w:r>
+              <w:rPr>
+                <w:rFonts w:ascii="Times New Roman" w:eastAsia="Times New Roman" w:hAnsi="Times New Roman" w:cs="Times New Roman"/>
+              </w:rPr>
+              <w:t>DPEAP_ESP_20110925</w:t>
             </w:r>
           </w:p>
         </w:tc>
       </w:tr>
       <w:tr>
-        <w:tblPrEx>
-          <w:tblCellMar>
-            <w:top w:w="0" w:type="dxa"/>
-            <w:bottom w:w="0" w:type="dxa"/>
-          </w:tblCellMar>
-        </w:tblPrEx>
         <w:trPr>
           <w:trHeight w:val="1"/>
         </w:trPr>
@@ -3946,8 +4100,16 @@
               <w:rPr>
                 <w:rFonts w:ascii="Times New Roman" w:eastAsia="Times New Roman" w:hAnsi="Times New Roman" w:cs="Times New Roman"/>
               </w:rPr>
-              <w:t xml:space="preserve"> se o software estiver corretamente visível em todos os navegadores.</w:t>
-            </w:r>
+              <w:t xml:space="preserve"> se o software estiver corretamente </w:t>
+            </w:r>
+            <w:r>
+              <w:rPr>
+                <w:rFonts w:ascii="Times New Roman" w:eastAsia="Times New Roman" w:hAnsi="Times New Roman" w:cs="Times New Roman"/>
+              </w:rPr>
+              <w:t>visível em todos os navegadores testados.</w:t>
+            </w:r>
+            <w:bookmarkStart w:id="0" w:name="_GoBack"/>
+            <w:bookmarkEnd w:id="0"/>
           </w:p>
         </w:tc>
       </w:tr>
@@ -4089,12 +4251,6 @@
         <w:gridCol w:w="3521"/>
       </w:tblGrid>
       <w:tr>
-        <w:tblPrEx>
-          <w:tblCellMar>
-            <w:top w:w="0" w:type="dxa"/>
-            <w:bottom w:w="0" w:type="dxa"/>
-          </w:tblCellMar>
-        </w:tblPrEx>
         <w:trPr>
           <w:trHeight w:val="1"/>
         </w:trPr>
@@ -4131,12 +4287,6 @@
         </w:tc>
       </w:tr>
       <w:tr>
-        <w:tblPrEx>
-          <w:tblCellMar>
-            <w:top w:w="0" w:type="dxa"/>
-            <w:bottom w:w="0" w:type="dxa"/>
-          </w:tblCellMar>
-        </w:tblPrEx>
         <w:trPr>
           <w:trHeight w:val="1"/>
         </w:trPr>
@@ -4232,12 +4382,6 @@
         </w:tc>
       </w:tr>
       <w:tr>
-        <w:tblPrEx>
-          <w:tblCellMar>
-            <w:top w:w="0" w:type="dxa"/>
-            <w:bottom w:w="0" w:type="dxa"/>
-          </w:tblCellMar>
-        </w:tblPrEx>
         <w:trPr>
           <w:trHeight w:val="1"/>
         </w:trPr>
@@ -4321,12 +4465,6 @@
         </w:tc>
       </w:tr>
       <w:tr>
-        <w:tblPrEx>
-          <w:tblCellMar>
-            <w:top w:w="0" w:type="dxa"/>
-            <w:bottom w:w="0" w:type="dxa"/>
-          </w:tblCellMar>
-        </w:tblPrEx>
         <w:trPr>
           <w:trHeight w:val="1"/>
         </w:trPr>
@@ -4428,12 +4566,6 @@
         </w:tc>
       </w:tr>
       <w:tr>
-        <w:tblPrEx>
-          <w:tblCellMar>
-            <w:top w:w="0" w:type="dxa"/>
-            <w:bottom w:w="0" w:type="dxa"/>
-          </w:tblCellMar>
-        </w:tblPrEx>
         <w:trPr>
           <w:trHeight w:val="1"/>
         </w:trPr>
@@ -4527,12 +4659,6 @@
         </w:tc>
       </w:tr>
       <w:tr>
-        <w:tblPrEx>
-          <w:tblCellMar>
-            <w:top w:w="0" w:type="dxa"/>
-            <w:bottom w:w="0" w:type="dxa"/>
-          </w:tblCellMar>
-        </w:tblPrEx>
         <w:trPr>
           <w:trHeight w:val="1"/>
         </w:trPr>
@@ -4619,12 +4745,6 @@
         </w:tc>
       </w:tr>
       <w:tr>
-        <w:tblPrEx>
-          <w:tblCellMar>
-            <w:top w:w="0" w:type="dxa"/>
-            <w:bottom w:w="0" w:type="dxa"/>
-          </w:tblCellMar>
-        </w:tblPrEx>
         <w:trPr>
           <w:trHeight w:val="1"/>
         </w:trPr>
@@ -4708,12 +4828,6 @@
         </w:tc>
       </w:tr>
       <w:tr>
-        <w:tblPrEx>
-          <w:tblCellMar>
-            <w:top w:w="0" w:type="dxa"/>
-            <w:bottom w:w="0" w:type="dxa"/>
-          </w:tblCellMar>
-        </w:tblPrEx>
         <w:trPr>
           <w:trHeight w:val="1"/>
         </w:trPr>
@@ -4800,12 +4914,6 @@
         </w:tc>
       </w:tr>
       <w:tr>
-        <w:tblPrEx>
-          <w:tblCellMar>
-            <w:top w:w="0" w:type="dxa"/>
-            <w:bottom w:w="0" w:type="dxa"/>
-          </w:tblCellMar>
-        </w:tblPrEx>
         <w:trPr>
           <w:trHeight w:val="1"/>
         </w:trPr>
@@ -4889,12 +4997,6 @@
         </w:tc>
       </w:tr>
       <w:tr>
-        <w:tblPrEx>
-          <w:tblCellMar>
-            <w:top w:w="0" w:type="dxa"/>
-            <w:bottom w:w="0" w:type="dxa"/>
-          </w:tblCellMar>
-        </w:tblPrEx>
         <w:trPr>
           <w:trHeight w:val="1"/>
         </w:trPr>
@@ -4996,12 +5098,6 @@
         </w:tc>
       </w:tr>
       <w:tr>
-        <w:tblPrEx>
-          <w:tblCellMar>
-            <w:top w:w="0" w:type="dxa"/>
-            <w:bottom w:w="0" w:type="dxa"/>
-          </w:tblCellMar>
-        </w:tblPrEx>
         <w:trPr>
           <w:trHeight w:val="1"/>
         </w:trPr>
@@ -5095,12 +5191,6 @@
         </w:tc>
       </w:tr>
       <w:tr>
-        <w:tblPrEx>
-          <w:tblCellMar>
-            <w:top w:w="0" w:type="dxa"/>
-            <w:bottom w:w="0" w:type="dxa"/>
-          </w:tblCellMar>
-        </w:tblPrEx>
         <w:trPr>
           <w:trHeight w:val="1"/>
         </w:trPr>
@@ -5277,12 +5367,6 @@
         <w:gridCol w:w="3055"/>
       </w:tblGrid>
       <w:tr>
-        <w:tblPrEx>
-          <w:tblCellMar>
-            <w:top w:w="0" w:type="dxa"/>
-            <w:bottom w:w="0" w:type="dxa"/>
-          </w:tblCellMar>
-        </w:tblPrEx>
         <w:trPr>
           <w:cantSplit/>
           <w:trHeight w:val="1"/>
@@ -5378,12 +5462,6 @@
         </w:tc>
       </w:tr>
       <w:tr>
-        <w:tblPrEx>
-          <w:tblCellMar>
-            <w:top w:w="0" w:type="dxa"/>
-            <w:bottom w:w="0" w:type="dxa"/>
-          </w:tblCellMar>
-        </w:tblPrEx>
         <w:trPr>
           <w:trHeight w:val="1"/>
         </w:trPr>
@@ -5476,12 +5554,6 @@
         </w:tc>
       </w:tr>
       <w:tr>
-        <w:tblPrEx>
-          <w:tblCellMar>
-            <w:top w:w="0" w:type="dxa"/>
-            <w:bottom w:w="0" w:type="dxa"/>
-          </w:tblCellMar>
-        </w:tblPrEx>
         <w:trPr>
           <w:trHeight w:val="1"/>
         </w:trPr>
@@ -5572,12 +5644,6 @@
         </w:tc>
       </w:tr>
       <w:tr>
-        <w:tblPrEx>
-          <w:tblCellMar>
-            <w:top w:w="0" w:type="dxa"/>
-            <w:bottom w:w="0" w:type="dxa"/>
-          </w:tblCellMar>
-        </w:tblPrEx>
         <w:trPr>
           <w:trHeight w:val="1"/>
         </w:trPr>
@@ -5668,12 +5734,6 @@
         </w:tc>
       </w:tr>
       <w:tr>
-        <w:tblPrEx>
-          <w:tblCellMar>
-            <w:top w:w="0" w:type="dxa"/>
-            <w:bottom w:w="0" w:type="dxa"/>
-          </w:tblCellMar>
-        </w:tblPrEx>
         <w:trPr>
           <w:trHeight w:val="1"/>
         </w:trPr>
@@ -5772,12 +5832,6 @@
         </w:tc>
       </w:tr>
       <w:tr>
-        <w:tblPrEx>
-          <w:tblCellMar>
-            <w:top w:w="0" w:type="dxa"/>
-            <w:bottom w:w="0" w:type="dxa"/>
-          </w:tblCellMar>
-        </w:tblPrEx>
         <w:trPr>
           <w:trHeight w:val="1"/>
         </w:trPr>
@@ -5868,12 +5922,6 @@
         </w:tc>
       </w:tr>
       <w:tr>
-        <w:tblPrEx>
-          <w:tblCellMar>
-            <w:top w:w="0" w:type="dxa"/>
-            <w:bottom w:w="0" w:type="dxa"/>
-          </w:tblCellMar>
-        </w:tblPrEx>
         <w:trPr>
           <w:trHeight w:val="1"/>
         </w:trPr>
@@ -5972,12 +6020,6 @@
         </w:tc>
       </w:tr>
       <w:tr>
-        <w:tblPrEx>
-          <w:tblCellMar>
-            <w:top w:w="0" w:type="dxa"/>
-            <w:bottom w:w="0" w:type="dxa"/>
-          </w:tblCellMar>
-        </w:tblPrEx>
         <w:trPr>
           <w:trHeight w:val="1"/>
         </w:trPr>
@@ -6076,12 +6118,6 @@
         </w:tc>
       </w:tr>
       <w:tr>
-        <w:tblPrEx>
-          <w:tblCellMar>
-            <w:top w:w="0" w:type="dxa"/>
-            <w:bottom w:w="0" w:type="dxa"/>
-          </w:tblCellMar>
-        </w:tblPrEx>
         <w:trPr>
           <w:trHeight w:val="1"/>
         </w:trPr>
@@ -6185,12 +6221,6 @@
         </w:tc>
       </w:tr>
       <w:tr>
-        <w:tblPrEx>
-          <w:tblCellMar>
-            <w:top w:w="0" w:type="dxa"/>
-            <w:bottom w:w="0" w:type="dxa"/>
-          </w:tblCellMar>
-        </w:tblPrEx>
         <w:trPr>
           <w:trHeight w:val="1"/>
         </w:trPr>
@@ -6399,12 +6429,6 @@
         <w:gridCol w:w="4140"/>
       </w:tblGrid>
       <w:tr>
-        <w:tblPrEx>
-          <w:tblCellMar>
-            <w:top w:w="0" w:type="dxa"/>
-            <w:bottom w:w="0" w:type="dxa"/>
-          </w:tblCellMar>
-        </w:tblPrEx>
         <w:trPr>
           <w:trHeight w:val="1"/>
         </w:trPr>
@@ -6470,12 +6494,6 @@
         </w:tc>
       </w:tr>
       <w:tr>
-        <w:tblPrEx>
-          <w:tblCellMar>
-            <w:top w:w="0" w:type="dxa"/>
-            <w:bottom w:w="0" w:type="dxa"/>
-          </w:tblCellMar>
-        </w:tblPrEx>
         <w:trPr>
           <w:trHeight w:val="1"/>
         </w:trPr>
@@ -6697,12 +6715,6 @@
         </w:tc>
       </w:tr>
       <w:tr>
-        <w:tblPrEx>
-          <w:tblCellMar>
-            <w:top w:w="0" w:type="dxa"/>
-            <w:bottom w:w="0" w:type="dxa"/>
-          </w:tblCellMar>
-        </w:tblPrEx>
         <w:tc>
           <w:tcPr>
             <w:tcW w:w="2482" w:type="dxa"/>
@@ -6802,13 +6814,7 @@
               <w:rPr>
                 <w:rFonts w:ascii="Times New Roman" w:eastAsia="Times New Roman" w:hAnsi="Times New Roman" w:cs="Times New Roman"/>
               </w:rPr>
-              <w:t xml:space="preserve">mplementar os testes e os conjuntos de </w:t>
-            </w:r>
-            <w:r>
-              <w:rPr>
-                <w:rFonts w:ascii="Times New Roman" w:eastAsia="Times New Roman" w:hAnsi="Times New Roman" w:cs="Times New Roman"/>
-              </w:rPr>
-              <w:t>testes</w:t>
+              <w:t>mplementar os testes e os conjuntos de testes</w:t>
             </w:r>
           </w:p>
           <w:p>
@@ -7702,6 +7708,92 @@
     </w:lvl>
   </w:abstractNum>
   <w:abstractNum w:abstractNumId="15">
+    <w:nsid w:val="659A225A"/>
+    <w:multiLevelType w:val="hybridMultilevel"/>
+    <w:tmpl w:val="0B806BB0"/>
+    <w:lvl w:ilvl="0" w:tplc="0416000F">
+      <w:start w:val="1"/>
+      <w:numFmt w:val="decimal"/>
+      <w:lvlText w:val="%1."/>
+      <w:lvlJc w:val="left"/>
+      <w:pPr>
+        <w:ind w:left="720" w:hanging="360"/>
+      </w:pPr>
+    </w:lvl>
+    <w:lvl w:ilvl="1" w:tplc="04160019" w:tentative="1">
+      <w:start w:val="1"/>
+      <w:numFmt w:val="lowerLetter"/>
+      <w:lvlText w:val="%2."/>
+      <w:lvlJc w:val="left"/>
+      <w:pPr>
+        <w:ind w:left="1440" w:hanging="360"/>
+      </w:pPr>
+    </w:lvl>
+    <w:lvl w:ilvl="2" w:tplc="0416001B" w:tentative="1">
+      <w:start w:val="1"/>
+      <w:numFmt w:val="lowerRoman"/>
+      <w:lvlText w:val="%3."/>
+      <w:lvlJc w:val="right"/>
+      <w:pPr>
+        <w:ind w:left="2160" w:hanging="180"/>
+      </w:pPr>
+    </w:lvl>
+    <w:lvl w:ilvl="3" w:tplc="0416000F" w:tentative="1">
+      <w:start w:val="1"/>
+      <w:numFmt w:val="decimal"/>
+      <w:lvlText w:val="%4."/>
+      <w:lvlJc w:val="left"/>
+      <w:pPr>
+        <w:ind w:left="2880" w:hanging="360"/>
+      </w:pPr>
+    </w:lvl>
+    <w:lvl w:ilvl="4" w:tplc="04160019" w:tentative="1">
+      <w:start w:val="1"/>
+      <w:numFmt w:val="lowerLetter"/>
+      <w:lvlText w:val="%5."/>
+      <w:lvlJc w:val="left"/>
+      <w:pPr>
+        <w:ind w:left="3600" w:hanging="360"/>
+      </w:pPr>
+    </w:lvl>
+    <w:lvl w:ilvl="5" w:tplc="0416001B" w:tentative="1">
+      <w:start w:val="1"/>
+      <w:numFmt w:val="lowerRoman"/>
+      <w:lvlText w:val="%6."/>
+      <w:lvlJc w:val="right"/>
+      <w:pPr>
+        <w:ind w:left="4320" w:hanging="180"/>
+      </w:pPr>
+    </w:lvl>
+    <w:lvl w:ilvl="6" w:tplc="0416000F" w:tentative="1">
+      <w:start w:val="1"/>
+      <w:numFmt w:val="decimal"/>
+      <w:lvlText w:val="%7."/>
+      <w:lvlJc w:val="left"/>
+      <w:pPr>
+        <w:ind w:left="5040" w:hanging="360"/>
+      </w:pPr>
+    </w:lvl>
+    <w:lvl w:ilvl="7" w:tplc="04160019" w:tentative="1">
+      <w:start w:val="1"/>
+      <w:numFmt w:val="lowerLetter"/>
+      <w:lvlText w:val="%8."/>
+      <w:lvlJc w:val="left"/>
+      <w:pPr>
+        <w:ind w:left="5760" w:hanging="360"/>
+      </w:pPr>
+    </w:lvl>
+    <w:lvl w:ilvl="8" w:tplc="0416001B" w:tentative="1">
+      <w:start w:val="1"/>
+      <w:numFmt w:val="lowerRoman"/>
+      <w:lvlText w:val="%9."/>
+      <w:lvlJc w:val="right"/>
+      <w:pPr>
+        <w:ind w:left="6480" w:hanging="180"/>
+      </w:pPr>
+    </w:lvl>
+  </w:abstractNum>
+  <w:abstractNum w:abstractNumId="16">
     <w:nsid w:val="67DF232A"/>
     <w:multiLevelType w:val="multilevel"/>
     <w:tmpl w:val="8E12E7B4"/>
@@ -7752,7 +7844,7 @@
       <w:lvlJc w:val="left"/>
     </w:lvl>
   </w:abstractNum>
-  <w:abstractNum w:abstractNumId="16">
+  <w:abstractNum w:abstractNumId="17">
     <w:nsid w:val="732803A9"/>
     <w:multiLevelType w:val="multilevel"/>
     <w:tmpl w:val="1FE60034"/>
@@ -7803,7 +7895,7 @@
       <w:lvlJc w:val="left"/>
     </w:lvl>
   </w:abstractNum>
-  <w:abstractNum w:abstractNumId="17">
+  <w:abstractNum w:abstractNumId="18">
     <w:nsid w:val="75004EE8"/>
     <w:multiLevelType w:val="multilevel"/>
     <w:tmpl w:val="AC1C5046"/>
@@ -7858,13 +7950,13 @@
     <w:abstractNumId w:val="1"/>
   </w:num>
   <w:num w:numId="2">
-    <w:abstractNumId w:val="17"/>
+    <w:abstractNumId w:val="18"/>
   </w:num>
   <w:num w:numId="3">
     <w:abstractNumId w:val="0"/>
   </w:num>
   <w:num w:numId="4">
-    <w:abstractNumId w:val="16"/>
+    <w:abstractNumId w:val="17"/>
   </w:num>
   <w:num w:numId="5">
     <w:abstractNumId w:val="2"/>
@@ -7885,7 +7977,7 @@
     <w:abstractNumId w:val="6"/>
   </w:num>
   <w:num w:numId="11">
-    <w:abstractNumId w:val="15"/>
+    <w:abstractNumId w:val="16"/>
   </w:num>
   <w:num w:numId="12">
     <w:abstractNumId w:val="14"/>
@@ -7907,6 +7999,9 @@
   </w:num>
   <w:num w:numId="18">
     <w:abstractNumId w:val="13"/>
+  </w:num>
+  <w:num w:numId="19">
+    <w:abstractNumId w:val="15"/>
   </w:num>
 </w:numbering>
 </file>
@@ -8071,6 +8166,30 @@
     <w:name w:val="Normal"/>
     <w:qFormat/>
   </w:style>
+  <w:style w:type="paragraph" w:styleId="Ttulo2">
+    <w:name w:val="heading 2"/>
+    <w:basedOn w:val="Normal"/>
+    <w:next w:val="Normal"/>
+    <w:link w:val="Ttulo2Char"/>
+    <w:uiPriority w:val="9"/>
+    <w:unhideWhenUsed/>
+    <w:qFormat/>
+    <w:rsid w:val="00E02586"/>
+    <w:pPr>
+      <w:keepNext/>
+      <w:keepLines/>
+      <w:spacing w:before="200" w:after="0"/>
+      <w:outlineLvl w:val="1"/>
+    </w:pPr>
+    <w:rPr>
+      <w:rFonts w:asciiTheme="majorHAnsi" w:eastAsiaTheme="majorEastAsia" w:hAnsiTheme="majorHAnsi" w:cstheme="majorBidi"/>
+      <w:b/>
+      <w:bCs/>
+      <w:color w:val="4F81BD" w:themeColor="accent1"/>
+      <w:sz w:val="26"/>
+      <w:szCs w:val="26"/>
+    </w:rPr>
+  </w:style>
   <w:style w:type="character" w:default="1" w:styleId="Fontepargpadro">
     <w:name w:val="Default Paragraph Font"/>
     <w:uiPriority w:val="1"/>
@@ -8097,6 +8216,32 @@
     <w:uiPriority w:val="99"/>
     <w:semiHidden/>
     <w:unhideWhenUsed/>
+  </w:style>
+  <w:style w:type="paragraph" w:styleId="PargrafodaLista">
+    <w:name w:val="List Paragraph"/>
+    <w:basedOn w:val="Normal"/>
+    <w:uiPriority w:val="34"/>
+    <w:qFormat/>
+    <w:rsid w:val="00E02586"/>
+    <w:pPr>
+      <w:ind w:left="720"/>
+      <w:contextualSpacing/>
+    </w:pPr>
+  </w:style>
+  <w:style w:type="character" w:customStyle="1" w:styleId="Ttulo2Char">
+    <w:name w:val="Título 2 Char"/>
+    <w:basedOn w:val="Fontepargpadro"/>
+    <w:link w:val="Ttulo2"/>
+    <w:uiPriority w:val="9"/>
+    <w:rsid w:val="00E02586"/>
+    <w:rPr>
+      <w:rFonts w:asciiTheme="majorHAnsi" w:eastAsiaTheme="majorEastAsia" w:hAnsiTheme="majorHAnsi" w:cstheme="majorBidi"/>
+      <w:b/>
+      <w:bCs/>
+      <w:color w:val="4F81BD" w:themeColor="accent1"/>
+      <w:sz w:val="26"/>
+      <w:szCs w:val="26"/>
+    </w:rPr>
   </w:style>
 </w:styles>
 </file>
@@ -8581,7 +8726,7 @@
 </file>
 
 <file path=customXml/itemProps1.xml><?xml version="1.0" encoding="utf-8"?>
-<ds:datastoreItem xmlns:ds="http://schemas.openxmlformats.org/officeDocument/2006/customXml" ds:itemID="{4037CD85-96E5-4F4D-A3BC-A0AE588FAE0E}">
+<ds:datastoreItem xmlns:ds="http://schemas.openxmlformats.org/officeDocument/2006/customXml" ds:itemID="{5F36D776-0764-48F2-923F-995FB46F2906}">
   <ds:schemaRefs>
     <ds:schemaRef ds:uri="http://schemas.openxmlformats.org/officeDocument/2006/bibliography"/>
   </ds:schemaRefs>

</xml_diff>

<commit_message>
Realizado por José Carlos e Guilhme Fay
Atualização do DPEAP_PLT_20111114.docx para uma versão estavél
</commit_message>
<xml_diff>
--- a/Dot Project EAP/3. System Test/DPEAP_PLT_20111114.docx
+++ b/Dot Project EAP/3. System Test/DPEAP_PLT_20111114.docx
@@ -483,7 +483,6 @@
               </w:rPr>
               <w:t xml:space="preserve">Criação do documento e de seu </w:t>
             </w:r>
-            <w:proofErr w:type="spellStart"/>
             <w:r>
               <w:rPr>
                 <w:rFonts w:ascii="Times New Roman" w:eastAsia="Times New Roman" w:hAnsi="Times New Roman" w:cs="Times New Roman"/>
@@ -491,7 +490,6 @@
               </w:rPr>
               <w:t>template</w:t>
             </w:r>
-            <w:proofErr w:type="spellEnd"/>
           </w:p>
         </w:tc>
         <w:tc>
@@ -634,14 +632,12 @@
               </w:rPr>
               <w:t xml:space="preserve">Modificação do documento, elaboração de </w:t>
             </w:r>
-            <w:proofErr w:type="gramStart"/>
             <w:r>
               <w:rPr>
                 <w:rFonts w:ascii="Calibri" w:eastAsia="Calibri" w:hAnsi="Calibri" w:cs="Calibri"/>
               </w:rPr>
-              <w:t>introdução</w:t>
-            </w:r>
-            <w:proofErr w:type="gramEnd"/>
+              <w:t>introdução.</w:t>
+            </w:r>
           </w:p>
         </w:tc>
         <w:tc>
@@ -805,6 +801,284 @@
           </w:p>
         </w:tc>
       </w:tr>
+      <w:tr>
+        <w:trPr>
+          <w:trHeight w:val="1"/>
+        </w:trPr>
+        <w:tc>
+          <w:tcPr>
+            <w:tcW w:w="2304" w:type="dxa"/>
+            <w:tcBorders>
+              <w:top w:val="single" w:sz="6" w:space="0" w:color="000000"/>
+              <w:left w:val="single" w:sz="6" w:space="0" w:color="000000"/>
+              <w:bottom w:val="single" w:sz="6" w:space="0" w:color="000000"/>
+              <w:right w:val="single" w:sz="6" w:space="0" w:color="000000"/>
+            </w:tcBorders>
+            <w:shd w:val="clear" w:color="000000" w:fill="FFFFFF"/>
+            <w:tcMar>
+              <w:left w:w="108" w:type="dxa"/>
+              <w:right w:w="108" w:type="dxa"/>
+            </w:tcMar>
+          </w:tcPr>
+          <w:p>
+            <w:pPr>
+              <w:keepLines/>
+              <w:spacing w:after="120" w:line="240" w:lineRule="auto"/>
+              <w:rPr>
+                <w:rFonts w:ascii="Calibri" w:eastAsia="Calibri" w:hAnsi="Calibri" w:cs="Calibri"/>
+              </w:rPr>
+            </w:pPr>
+            <w:r>
+              <w:rPr>
+                <w:rFonts w:ascii="Calibri" w:eastAsia="Calibri" w:hAnsi="Calibri" w:cs="Calibri"/>
+              </w:rPr>
+              <w:t>25/11/11</w:t>
+            </w:r>
+          </w:p>
+        </w:tc>
+        <w:tc>
+          <w:tcPr>
+            <w:tcW w:w="1152" w:type="dxa"/>
+            <w:tcBorders>
+              <w:top w:val="single" w:sz="6" w:space="0" w:color="000000"/>
+              <w:left w:val="single" w:sz="6" w:space="0" w:color="000000"/>
+              <w:bottom w:val="single" w:sz="6" w:space="0" w:color="000000"/>
+              <w:right w:val="single" w:sz="6" w:space="0" w:color="000000"/>
+            </w:tcBorders>
+            <w:shd w:val="clear" w:color="000000" w:fill="FFFFFF"/>
+            <w:tcMar>
+              <w:left w:w="108" w:type="dxa"/>
+              <w:right w:w="108" w:type="dxa"/>
+            </w:tcMar>
+          </w:tcPr>
+          <w:p>
+            <w:pPr>
+              <w:keepLines/>
+              <w:spacing w:after="120" w:line="240" w:lineRule="auto"/>
+              <w:rPr>
+                <w:rFonts w:ascii="Calibri" w:eastAsia="Calibri" w:hAnsi="Calibri" w:cs="Calibri"/>
+              </w:rPr>
+            </w:pPr>
+            <w:r>
+              <w:rPr>
+                <w:rFonts w:ascii="Calibri" w:eastAsia="Calibri" w:hAnsi="Calibri" w:cs="Calibri"/>
+              </w:rPr>
+              <w:t>1.3</w:t>
+            </w:r>
+          </w:p>
+        </w:tc>
+        <w:tc>
+          <w:tcPr>
+            <w:tcW w:w="3744" w:type="dxa"/>
+            <w:tcBorders>
+              <w:top w:val="single" w:sz="6" w:space="0" w:color="000000"/>
+              <w:left w:val="single" w:sz="6" w:space="0" w:color="000000"/>
+              <w:bottom w:val="single" w:sz="6" w:space="0" w:color="000000"/>
+              <w:right w:val="single" w:sz="6" w:space="0" w:color="000000"/>
+            </w:tcBorders>
+            <w:shd w:val="clear" w:color="000000" w:fill="FFFFFF"/>
+            <w:tcMar>
+              <w:left w:w="108" w:type="dxa"/>
+              <w:right w:w="108" w:type="dxa"/>
+            </w:tcMar>
+          </w:tcPr>
+          <w:p>
+            <w:pPr>
+              <w:keepLines/>
+              <w:spacing w:after="120" w:line="240" w:lineRule="auto"/>
+              <w:rPr>
+                <w:rFonts w:ascii="Calibri" w:eastAsia="Calibri" w:hAnsi="Calibri" w:cs="Calibri"/>
+              </w:rPr>
+            </w:pPr>
+            <w:r>
+              <w:rPr>
+                <w:rFonts w:ascii="Calibri" w:eastAsia="Calibri" w:hAnsi="Calibri" w:cs="Calibri"/>
+              </w:rPr>
+              <w:t>Atualização para se adequar ao Scrum</w:t>
+            </w:r>
+          </w:p>
+        </w:tc>
+        <w:tc>
+          <w:tcPr>
+            <w:tcW w:w="2304" w:type="dxa"/>
+            <w:tcBorders>
+              <w:top w:val="single" w:sz="6" w:space="0" w:color="000000"/>
+              <w:left w:val="single" w:sz="6" w:space="0" w:color="000000"/>
+              <w:bottom w:val="single" w:sz="6" w:space="0" w:color="000000"/>
+              <w:right w:val="single" w:sz="6" w:space="0" w:color="000000"/>
+            </w:tcBorders>
+            <w:shd w:val="clear" w:color="000000" w:fill="FFFFFF"/>
+            <w:tcMar>
+              <w:left w:w="108" w:type="dxa"/>
+              <w:right w:w="108" w:type="dxa"/>
+            </w:tcMar>
+          </w:tcPr>
+          <w:p>
+            <w:pPr>
+              <w:keepLines/>
+              <w:spacing w:after="120" w:line="240" w:lineRule="auto"/>
+              <w:rPr>
+                <w:rFonts w:ascii="Calibri" w:eastAsia="Calibri" w:hAnsi="Calibri" w:cs="Calibri"/>
+              </w:rPr>
+            </w:pPr>
+            <w:r>
+              <w:rPr>
+                <w:rFonts w:ascii="Times New Roman" w:eastAsia="Times New Roman" w:hAnsi="Times New Roman" w:cs="Times New Roman"/>
+              </w:rPr>
+              <w:t xml:space="preserve">José Carlos, Guilherme </w:t>
+            </w:r>
+            <w:proofErr w:type="spellStart"/>
+            <w:proofErr w:type="gramStart"/>
+            <w:r>
+              <w:rPr>
+                <w:rFonts w:ascii="Times New Roman" w:eastAsia="Times New Roman" w:hAnsi="Times New Roman" w:cs="Times New Roman"/>
+              </w:rPr>
+              <w:t>Fay</w:t>
+            </w:r>
+            <w:proofErr w:type="spellEnd"/>
+            <w:proofErr w:type="gramEnd"/>
+          </w:p>
+        </w:tc>
+      </w:tr>
+      <w:tr>
+        <w:trPr>
+          <w:trHeight w:val="1"/>
+        </w:trPr>
+        <w:tc>
+          <w:tcPr>
+            <w:tcW w:w="2304" w:type="dxa"/>
+            <w:tcBorders>
+              <w:top w:val="single" w:sz="6" w:space="0" w:color="000000"/>
+              <w:left w:val="single" w:sz="6" w:space="0" w:color="000000"/>
+              <w:bottom w:val="single" w:sz="6" w:space="0" w:color="000000"/>
+              <w:right w:val="single" w:sz="6" w:space="0" w:color="000000"/>
+            </w:tcBorders>
+            <w:shd w:val="clear" w:color="000000" w:fill="FFFFFF"/>
+            <w:tcMar>
+              <w:left w:w="108" w:type="dxa"/>
+              <w:right w:w="108" w:type="dxa"/>
+            </w:tcMar>
+          </w:tcPr>
+          <w:p>
+            <w:pPr>
+              <w:keepLines/>
+              <w:spacing w:after="120" w:line="240" w:lineRule="auto"/>
+              <w:rPr>
+                <w:rFonts w:ascii="Calibri" w:eastAsia="Calibri" w:hAnsi="Calibri" w:cs="Calibri"/>
+              </w:rPr>
+            </w:pPr>
+            <w:r>
+              <w:rPr>
+                <w:rFonts w:ascii="Calibri" w:eastAsia="Calibri" w:hAnsi="Calibri" w:cs="Calibri"/>
+              </w:rPr>
+              <w:t>27/11/11</w:t>
+            </w:r>
+          </w:p>
+        </w:tc>
+        <w:tc>
+          <w:tcPr>
+            <w:tcW w:w="1152" w:type="dxa"/>
+            <w:tcBorders>
+              <w:top w:val="single" w:sz="6" w:space="0" w:color="000000"/>
+              <w:left w:val="single" w:sz="6" w:space="0" w:color="000000"/>
+              <w:bottom w:val="single" w:sz="6" w:space="0" w:color="000000"/>
+              <w:right w:val="single" w:sz="6" w:space="0" w:color="000000"/>
+            </w:tcBorders>
+            <w:shd w:val="clear" w:color="000000" w:fill="FFFFFF"/>
+            <w:tcMar>
+              <w:left w:w="108" w:type="dxa"/>
+              <w:right w:w="108" w:type="dxa"/>
+            </w:tcMar>
+          </w:tcPr>
+          <w:p>
+            <w:pPr>
+              <w:keepLines/>
+              <w:spacing w:after="120" w:line="240" w:lineRule="auto"/>
+              <w:rPr>
+                <w:rFonts w:ascii="Calibri" w:eastAsia="Calibri" w:hAnsi="Calibri" w:cs="Calibri"/>
+              </w:rPr>
+            </w:pPr>
+            <w:r>
+              <w:rPr>
+                <w:rFonts w:ascii="Calibri" w:eastAsia="Calibri" w:hAnsi="Calibri" w:cs="Calibri"/>
+              </w:rPr>
+              <w:t>1.4</w:t>
+            </w:r>
+          </w:p>
+        </w:tc>
+        <w:tc>
+          <w:tcPr>
+            <w:tcW w:w="3744" w:type="dxa"/>
+            <w:tcBorders>
+              <w:top w:val="single" w:sz="6" w:space="0" w:color="000000"/>
+              <w:left w:val="single" w:sz="6" w:space="0" w:color="000000"/>
+              <w:bottom w:val="single" w:sz="6" w:space="0" w:color="000000"/>
+              <w:right w:val="single" w:sz="6" w:space="0" w:color="000000"/>
+            </w:tcBorders>
+            <w:shd w:val="clear" w:color="000000" w:fill="FFFFFF"/>
+            <w:tcMar>
+              <w:left w:w="108" w:type="dxa"/>
+              <w:right w:w="108" w:type="dxa"/>
+            </w:tcMar>
+          </w:tcPr>
+          <w:p>
+            <w:pPr>
+              <w:keepLines/>
+              <w:spacing w:after="120" w:line="240" w:lineRule="auto"/>
+              <w:rPr>
+                <w:rFonts w:ascii="Calibri" w:eastAsia="Calibri" w:hAnsi="Calibri" w:cs="Calibri"/>
+              </w:rPr>
+            </w:pPr>
+            <w:r>
+              <w:rPr>
+                <w:rFonts w:ascii="Calibri" w:eastAsia="Calibri" w:hAnsi="Calibri" w:cs="Calibri"/>
+              </w:rPr>
+              <w:t>Finalização do documento</w:t>
+            </w:r>
+          </w:p>
+        </w:tc>
+        <w:tc>
+          <w:tcPr>
+            <w:tcW w:w="2304" w:type="dxa"/>
+            <w:tcBorders>
+              <w:top w:val="single" w:sz="6" w:space="0" w:color="000000"/>
+              <w:left w:val="single" w:sz="6" w:space="0" w:color="000000"/>
+              <w:bottom w:val="single" w:sz="6" w:space="0" w:color="000000"/>
+              <w:right w:val="single" w:sz="6" w:space="0" w:color="000000"/>
+            </w:tcBorders>
+            <w:shd w:val="clear" w:color="000000" w:fill="FFFFFF"/>
+            <w:tcMar>
+              <w:left w:w="108" w:type="dxa"/>
+              <w:right w:w="108" w:type="dxa"/>
+            </w:tcMar>
+          </w:tcPr>
+          <w:p>
+            <w:pPr>
+              <w:keepLines/>
+              <w:spacing w:after="120" w:line="240" w:lineRule="auto"/>
+              <w:rPr>
+                <w:rFonts w:ascii="Times New Roman" w:eastAsia="Times New Roman" w:hAnsi="Times New Roman" w:cs="Times New Roman"/>
+              </w:rPr>
+            </w:pPr>
+            <w:r>
+              <w:rPr>
+                <w:rFonts w:ascii="Times New Roman" w:eastAsia="Times New Roman" w:hAnsi="Times New Roman" w:cs="Times New Roman"/>
+              </w:rPr>
+              <w:t xml:space="preserve">José Carlos, Guilherme </w:t>
+            </w:r>
+            <w:proofErr w:type="spellStart"/>
+            <w:proofErr w:type="gramStart"/>
+            <w:r>
+              <w:rPr>
+                <w:rFonts w:ascii="Times New Roman" w:eastAsia="Times New Roman" w:hAnsi="Times New Roman" w:cs="Times New Roman"/>
+              </w:rPr>
+              <w:t>Fay</w:t>
+            </w:r>
+            <w:proofErr w:type="spellEnd"/>
+            <w:proofErr w:type="gramEnd"/>
+          </w:p>
+        </w:tc>
+      </w:tr>
     </w:tbl>
     <w:p>
       <w:pPr>
@@ -848,6 +1122,8 @@
         </w:rPr>
         <w:br w:type="page"/>
       </w:r>
+      <w:bookmarkStart w:id="0" w:name="_GoBack"/>
+      <w:bookmarkEnd w:id="0"/>
     </w:p>
     <w:p>
       <w:pPr>
@@ -1619,7 +1895,7 @@
           <v:rect id="rectole0000000000" o:spid="_x0000_i1025" style="width:426.05pt;height:213.75pt" o:ole="" o:preferrelative="t" stroked="f">
             <v:imagedata r:id="rId7" o:title=""/>
           </v:rect>
-          <o:OLEObject Type="Embed" ProgID="StaticMetafile" ShapeID="rectole0000000000" DrawAspect="Content" ObjectID="_1383747396" r:id="rId8"/>
+          <o:OLEObject Type="Embed" ProgID="StaticMetafile" ShapeID="rectole0000000000" DrawAspect="Content" ObjectID="_1383937054" r:id="rId8"/>
         </w:object>
       </w:r>
     </w:p>
@@ -2565,7 +2841,6 @@
         <w:rPr>
           <w:rFonts w:eastAsia="Arial"/>
           <w:i/>
-          <w:lang w:val="en-US"/>
         </w:rPr>
       </w:pPr>
       <w:r>
@@ -2578,33 +2853,53 @@
         <w:rPr>
           <w:rFonts w:eastAsia="Arial"/>
           <w:i/>
-          <w:lang w:val="en-US"/>
         </w:rPr>
         <w:tab/>
-        <w:t>Product Backlog</w:t>
-      </w:r>
-    </w:p>
-    <w:p>
-      <w:pPr>
+      </w:r>
+      <w:proofErr w:type="spellStart"/>
+      <w:r>
         <w:rPr>
           <w:rFonts w:eastAsia="Arial"/>
           <w:i/>
-          <w:lang w:val="en-US"/>
-        </w:rPr>
-      </w:pPr>
+        </w:rPr>
+        <w:t>Product</w:t>
+      </w:r>
+      <w:proofErr w:type="spellEnd"/>
       <w:r>
         <w:rPr>
           <w:rFonts w:eastAsia="Arial"/>
           <w:i/>
-          <w:lang w:val="en-US"/>
-        </w:rPr>
-        <w:tab/>
-      </w:r>
+        </w:rPr>
+        <w:t xml:space="preserve"> </w:t>
+      </w:r>
+      <w:proofErr w:type="spellStart"/>
       <w:r>
         <w:rPr>
           <w:rFonts w:eastAsia="Arial"/>
           <w:i/>
-          <w:lang w:val="en-US"/>
+        </w:rPr>
+        <w:t>Backlog</w:t>
+      </w:r>
+      <w:proofErr w:type="spellEnd"/>
+    </w:p>
+    <w:p>
+      <w:pPr>
+        <w:rPr>
+          <w:rFonts w:eastAsia="Arial"/>
+          <w:i/>
+        </w:rPr>
+      </w:pPr>
+      <w:r>
+        <w:rPr>
+          <w:rFonts w:eastAsia="Arial"/>
+          <w:i/>
+        </w:rPr>
+        <w:tab/>
+      </w:r>
+      <w:r>
+        <w:rPr>
+          <w:rFonts w:eastAsia="Arial"/>
+          <w:i/>
         </w:rPr>
         <w:tab/>
         <w:t>Sprint</w:t>
@@ -3097,26 +3392,32 @@
               <w:rPr>
                 <w:rFonts w:ascii="Times New Roman" w:eastAsia="Times New Roman" w:hAnsi="Times New Roman" w:cs="Times New Roman"/>
               </w:rPr>
-              <w:t>1</w:t>
+              <w:t>1.1)</w:t>
             </w:r>
             <w:proofErr w:type="gramEnd"/>
             <w:r>
               <w:rPr>
                 <w:rFonts w:ascii="Times New Roman" w:eastAsia="Times New Roman" w:hAnsi="Times New Roman" w:cs="Times New Roman"/>
               </w:rPr>
-              <w:t xml:space="preserve">) </w:t>
-            </w:r>
-            <w:r>
-              <w:rPr>
-                <w:rFonts w:ascii="Times New Roman" w:eastAsia="Times New Roman" w:hAnsi="Times New Roman" w:cs="Times New Roman"/>
-              </w:rPr>
               <w:t xml:space="preserve"> </w:t>
             </w:r>
             <w:r>
               <w:rPr>
                 <w:rFonts w:ascii="Times New Roman" w:eastAsia="Times New Roman" w:hAnsi="Times New Roman" w:cs="Times New Roman"/>
               </w:rPr>
-              <w:t>EAP inexistente: nesse caso ao clicar em nova EAP, verificar se o layout de EAP escolhido será aberto;</w:t>
+              <w:t>Verificar se é possível deslocar os pacotes de trabalho</w:t>
+            </w:r>
+            <w:r>
+              <w:rPr>
+                <w:rFonts w:ascii="Times New Roman" w:eastAsia="Times New Roman" w:hAnsi="Times New Roman" w:cs="Times New Roman"/>
+              </w:rPr>
+              <w:t xml:space="preserve"> no nível 1</w:t>
+            </w:r>
+            <w:r>
+              <w:rPr>
+                <w:rFonts w:ascii="Times New Roman" w:eastAsia="Times New Roman" w:hAnsi="Times New Roman" w:cs="Times New Roman"/>
+              </w:rPr>
+              <w:t>;</w:t>
             </w:r>
           </w:p>
           <w:p>
@@ -3139,32 +3440,14 @@
               <w:rPr>
                 <w:rFonts w:ascii="Times New Roman" w:eastAsia="Times New Roman" w:hAnsi="Times New Roman" w:cs="Times New Roman"/>
               </w:rPr>
-              <w:t>1.1)</w:t>
+              <w:t>1.2)</w:t>
             </w:r>
             <w:proofErr w:type="gramEnd"/>
             <w:r>
               <w:rPr>
                 <w:rFonts w:ascii="Times New Roman" w:eastAsia="Times New Roman" w:hAnsi="Times New Roman" w:cs="Times New Roman"/>
               </w:rPr>
-              <w:t xml:space="preserve"> </w:t>
-            </w:r>
-            <w:r>
-              <w:rPr>
-                <w:rFonts w:ascii="Times New Roman" w:eastAsia="Times New Roman" w:hAnsi="Times New Roman" w:cs="Times New Roman"/>
-              </w:rPr>
-              <w:t>Verificar se é possível deslocar os pacotes de trabalho</w:t>
-            </w:r>
-            <w:r>
-              <w:rPr>
-                <w:rFonts w:ascii="Times New Roman" w:eastAsia="Times New Roman" w:hAnsi="Times New Roman" w:cs="Times New Roman"/>
-              </w:rPr>
-              <w:t xml:space="preserve"> no nível 1</w:t>
-            </w:r>
-            <w:r>
-              <w:rPr>
-                <w:rFonts w:ascii="Times New Roman" w:eastAsia="Times New Roman" w:hAnsi="Times New Roman" w:cs="Times New Roman"/>
-              </w:rPr>
-              <w:t>;</w:t>
+              <w:t xml:space="preserve"> Verificar se é possível realizar a edição do conteúdo dos campos.</w:t>
             </w:r>
           </w:p>
           <w:p>
@@ -3187,14 +3470,44 @@
               <w:rPr>
                 <w:rFonts w:ascii="Times New Roman" w:eastAsia="Times New Roman" w:hAnsi="Times New Roman" w:cs="Times New Roman"/>
               </w:rPr>
-              <w:t>1.2)</w:t>
+              <w:t>1.3)</w:t>
             </w:r>
             <w:proofErr w:type="gramEnd"/>
             <w:r>
               <w:rPr>
                 <w:rFonts w:ascii="Times New Roman" w:eastAsia="Times New Roman" w:hAnsi="Times New Roman" w:cs="Times New Roman"/>
               </w:rPr>
-              <w:t xml:space="preserve"> Verificar se é possível realizar a edição do conteúdo dos campos.</w:t>
+              <w:t xml:space="preserve"> </w:t>
+            </w:r>
+            <w:r>
+              <w:rPr>
+                <w:rFonts w:ascii="Times New Roman" w:eastAsia="Times New Roman" w:hAnsi="Times New Roman" w:cs="Times New Roman"/>
+              </w:rPr>
+              <w:t xml:space="preserve">Verificar se é </w:t>
+            </w:r>
+            <w:r>
+              <w:rPr>
+                <w:rFonts w:ascii="Times New Roman" w:eastAsia="Times New Roman" w:hAnsi="Times New Roman" w:cs="Times New Roman"/>
+              </w:rPr>
+              <w:t>possível</w:t>
+            </w:r>
+            <w:r>
+              <w:rPr>
+                <w:rFonts w:ascii="Times New Roman" w:eastAsia="Times New Roman" w:hAnsi="Times New Roman" w:cs="Times New Roman"/>
+              </w:rPr>
+              <w:t xml:space="preserve"> adicionar novos pacotes de trabalho, ou excluí-los</w:t>
+            </w:r>
+            <w:r>
+              <w:rPr>
+                <w:rFonts w:ascii="Times New Roman" w:eastAsia="Times New Roman" w:hAnsi="Times New Roman" w:cs="Times New Roman"/>
+              </w:rPr>
+              <w:t>, no nível 1</w:t>
+            </w:r>
+            <w:r>
+              <w:rPr>
+                <w:rFonts w:ascii="Times New Roman" w:eastAsia="Times New Roman" w:hAnsi="Times New Roman" w:cs="Times New Roman"/>
+              </w:rPr>
+              <w:t>;</w:t>
             </w:r>
           </w:p>
           <w:p>
@@ -3217,69 +3530,14 @@
               <w:rPr>
                 <w:rFonts w:ascii="Times New Roman" w:eastAsia="Times New Roman" w:hAnsi="Times New Roman" w:cs="Times New Roman"/>
               </w:rPr>
-              <w:t>1.3)</w:t>
+              <w:t>1.4)</w:t>
             </w:r>
             <w:proofErr w:type="gramEnd"/>
             <w:r>
               <w:rPr>
                 <w:rFonts w:ascii="Times New Roman" w:eastAsia="Times New Roman" w:hAnsi="Times New Roman" w:cs="Times New Roman"/>
               </w:rPr>
-              <w:t xml:space="preserve"> </w:t>
-            </w:r>
-            <w:r>
-              <w:rPr>
-                <w:rFonts w:ascii="Times New Roman" w:eastAsia="Times New Roman" w:hAnsi="Times New Roman" w:cs="Times New Roman"/>
-              </w:rPr>
-              <w:t xml:space="preserve">Verificar se é </w:t>
-            </w:r>
-            <w:r>
-              <w:rPr>
-                <w:rFonts w:ascii="Times New Roman" w:eastAsia="Times New Roman" w:hAnsi="Times New Roman" w:cs="Times New Roman"/>
-              </w:rPr>
-              <w:t>possível</w:t>
-            </w:r>
-            <w:r>
-              <w:rPr>
-                <w:rFonts w:ascii="Times New Roman" w:eastAsia="Times New Roman" w:hAnsi="Times New Roman" w:cs="Times New Roman"/>
-              </w:rPr>
-              <w:t xml:space="preserve"> adicionar novos pacotes de trabalho, ou excluí-los</w:t>
-            </w:r>
-            <w:r>
-              <w:rPr>
-                <w:rFonts w:ascii="Times New Roman" w:eastAsia="Times New Roman" w:hAnsi="Times New Roman" w:cs="Times New Roman"/>
-              </w:rPr>
-              <w:t>, no nível 1</w:t>
-            </w:r>
-            <w:r>
-              <w:rPr>
-                <w:rFonts w:ascii="Times New Roman" w:eastAsia="Times New Roman" w:hAnsi="Times New Roman" w:cs="Times New Roman"/>
-              </w:rPr>
-              <w:t>;</w:t>
-            </w:r>
-          </w:p>
-          <w:p>
-            <w:pPr>
-              <w:numPr>
-                <w:ilvl w:val="0"/>
-                <w:numId w:val="7"/>
-              </w:numPr>
-              <w:tabs>
-                <w:tab w:val="left" w:pos="720"/>
-              </w:tabs>
-              <w:spacing w:after="120" w:line="240" w:lineRule="auto"/>
-              <w:ind w:left="720" w:hanging="360"/>
-            </w:pPr>
-            <w:r>
-              <w:rPr>
-                <w:rFonts w:ascii="Times New Roman" w:eastAsia="Times New Roman" w:hAnsi="Times New Roman" w:cs="Times New Roman"/>
-              </w:rPr>
-              <w:t>Obs.</w:t>
-            </w:r>
-            <w:r>
-              <w:rPr>
-                <w:rFonts w:ascii="Times New Roman" w:eastAsia="Times New Roman" w:hAnsi="Times New Roman" w:cs="Times New Roman"/>
-              </w:rPr>
-              <w:t xml:space="preserve">: Nessa build, ao clicar na aba EAP de qualquer projeto, não haverá EAP existente, ou seja, todos os projetos não estão relacionados a nenhuma EAP; </w:t>
+              <w:t xml:space="preserve"> Buscar e exibir o nome do projeto no nível 0 da EAP</w:t>
             </w:r>
           </w:p>
         </w:tc>
@@ -3360,6 +3618,37 @@
                 <w:rFonts w:ascii="Times New Roman" w:eastAsia="Times New Roman" w:hAnsi="Times New Roman" w:cs="Times New Roman"/>
               </w:rPr>
               <w:t xml:space="preserve"> da maneira especificada pela técnica.</w:t>
+            </w:r>
+          </w:p>
+          <w:p>
+            <w:pPr>
+              <w:keepLines/>
+              <w:numPr>
+                <w:ilvl w:val="0"/>
+                <w:numId w:val="8"/>
+              </w:numPr>
+              <w:spacing w:after="120" w:line="240" w:lineRule="auto"/>
+              <w:ind w:left="720" w:hanging="360"/>
+            </w:pPr>
+            <w:r>
+              <w:rPr>
+                <w:rFonts w:ascii="Times New Roman" w:eastAsia="Times New Roman" w:hAnsi="Times New Roman" w:cs="Times New Roman"/>
+              </w:rPr>
+              <w:t xml:space="preserve">Para testar se o nó </w:t>
+            </w:r>
+            <w:proofErr w:type="gramStart"/>
+            <w:r>
+              <w:rPr>
+                <w:rFonts w:ascii="Times New Roman" w:eastAsia="Times New Roman" w:hAnsi="Times New Roman" w:cs="Times New Roman"/>
+              </w:rPr>
+              <w:t>0</w:t>
+            </w:r>
+            <w:proofErr w:type="gramEnd"/>
+            <w:r>
+              <w:rPr>
+                <w:rFonts w:ascii="Times New Roman" w:eastAsia="Times New Roman" w:hAnsi="Times New Roman" w:cs="Times New Roman"/>
+              </w:rPr>
+              <w:t xml:space="preserve"> recebeu o nome correto do projeto, será realizado um teste unitário.</w:t>
             </w:r>
           </w:p>
         </w:tc>
@@ -3430,7 +3719,30 @@
               <w:rPr>
                 <w:rFonts w:ascii="Times New Roman" w:eastAsia="Times New Roman" w:hAnsi="Times New Roman" w:cs="Times New Roman"/>
               </w:rPr>
-              <w:t>Para realização do teste nenhuma ferramenta de automação será utilizada.</w:t>
+              <w:t xml:space="preserve">Para realização do teste </w:t>
+            </w:r>
+            <w:r>
+              <w:rPr>
+                <w:rFonts w:ascii="Times New Roman" w:eastAsia="Times New Roman" w:hAnsi="Times New Roman" w:cs="Times New Roman"/>
+              </w:rPr>
+              <w:t xml:space="preserve">unitário será utilizada a ferramenta </w:t>
+            </w:r>
+            <w:proofErr w:type="spellStart"/>
+            <w:proofErr w:type="gramStart"/>
+            <w:r>
+              <w:rPr>
+                <w:rFonts w:ascii="Times New Roman" w:eastAsia="Times New Roman" w:hAnsi="Times New Roman" w:cs="Times New Roman"/>
+                <w:i/>
+              </w:rPr>
+              <w:t>SimpleTest</w:t>
+            </w:r>
+            <w:proofErr w:type="spellEnd"/>
+            <w:proofErr w:type="gramEnd"/>
+            <w:r>
+              <w:rPr>
+                <w:rFonts w:ascii="Times New Roman" w:eastAsia="Times New Roman" w:hAnsi="Times New Roman" w:cs="Times New Roman"/>
+              </w:rPr>
+              <w:t>.</w:t>
             </w:r>
           </w:p>
           <w:p>
@@ -3589,19 +3901,43 @@
               <w:spacing w:after="120" w:line="240" w:lineRule="auto"/>
               <w:ind w:left="720" w:hanging="360"/>
             </w:pPr>
+            <w:r>
+              <w:rPr>
+                <w:rFonts w:ascii="Times New Roman" w:eastAsia="Times New Roman" w:hAnsi="Times New Roman" w:cs="Times New Roman"/>
+              </w:rPr>
+              <w:t>A</w:t>
+            </w:r>
+            <w:r>
+              <w:rPr>
+                <w:rFonts w:ascii="Times New Roman" w:eastAsia="Times New Roman" w:hAnsi="Times New Roman" w:cs="Times New Roman"/>
+              </w:rPr>
+              <w:t>s</w:t>
+            </w:r>
+            <w:r>
+              <w:rPr>
+                <w:rFonts w:ascii="Times New Roman" w:eastAsia="Times New Roman" w:hAnsi="Times New Roman" w:cs="Times New Roman"/>
+              </w:rPr>
+              <w:t xml:space="preserve"> estórias de 1 a 3 devem </w:t>
+            </w:r>
+            <w:r>
+              <w:rPr>
+                <w:rFonts w:ascii="Times New Roman" w:eastAsia="Times New Roman" w:hAnsi="Times New Roman" w:cs="Times New Roman"/>
+              </w:rPr>
+              <w:t xml:space="preserve">ter sido satisfatoriamente </w:t>
+            </w:r>
             <w:proofErr w:type="gramStart"/>
             <w:r>
               <w:rPr>
                 <w:rFonts w:ascii="Times New Roman" w:eastAsia="Times New Roman" w:hAnsi="Times New Roman" w:cs="Times New Roman"/>
               </w:rPr>
-              <w:t>A estórias</w:t>
+              <w:t>implementadas</w:t>
             </w:r>
             <w:proofErr w:type="gramEnd"/>
             <w:r>
               <w:rPr>
                 <w:rFonts w:ascii="Times New Roman" w:eastAsia="Times New Roman" w:hAnsi="Times New Roman" w:cs="Times New Roman"/>
               </w:rPr>
-              <w:t xml:space="preserve"> de 1 a 3 devem estar completadas e sem erros.</w:t>
+              <w:t>, e não contendo erros.</w:t>
             </w:r>
           </w:p>
         </w:tc>
@@ -3621,12 +3957,9 @@
     </w:p>
     <w:p>
       <w:pPr>
-        <w:keepNext/>
-        <w:spacing w:before="120" w:after="60" w:line="240" w:lineRule="auto"/>
-        <w:ind w:left="708" w:firstLine="708"/>
+        <w:ind w:firstLine="708"/>
         <w:rPr>
           <w:rFonts w:ascii="Arial" w:eastAsia="Arial" w:hAnsi="Arial" w:cs="Arial"/>
-          <w:i/>
         </w:rPr>
       </w:pPr>
       <w:r>
@@ -4108,8 +4441,6 @@
               </w:rPr>
               <w:t>visível em todos os navegadores testados.</w:t>
             </w:r>
-            <w:bookmarkStart w:id="0" w:name="_GoBack"/>
-            <w:bookmarkEnd w:id="0"/>
           </w:p>
         </w:tc>
       </w:tr>
@@ -4152,31 +4483,10 @@
       </w:pPr>
       <w:r>
         <w:rPr>
-          <w:rFonts w:ascii="Times New Roman" w:eastAsia="Times New Roman" w:hAnsi="Times New Roman" w:cs="Times New Roman"/>
-        </w:rPr>
-        <w:br w:type="page"/>
-      </w:r>
-    </w:p>
-    <w:p>
-      <w:pPr>
-        <w:keepNext/>
-        <w:tabs>
-          <w:tab w:val="left" w:pos="360"/>
-        </w:tabs>
-        <w:spacing w:before="120" w:after="60" w:line="240" w:lineRule="auto"/>
-        <w:rPr>
           <w:rFonts w:ascii="Arial" w:eastAsia="Arial" w:hAnsi="Arial" w:cs="Arial"/>
           <w:b/>
           <w:sz w:val="24"/>
         </w:rPr>
-      </w:pPr>
-      <w:r>
-        <w:rPr>
-          <w:rFonts w:ascii="Arial" w:eastAsia="Arial" w:hAnsi="Arial" w:cs="Arial"/>
-          <w:b/>
-          <w:sz w:val="24"/>
-        </w:rPr>
-        <w:lastRenderedPageBreak/>
         <w:t>Necessidades Ambientais</w:t>
       </w:r>
     </w:p>
@@ -6341,22 +6651,6 @@
     </w:p>
     <w:p>
       <w:pPr>
-        <w:spacing w:after="0" w:line="240" w:lineRule="auto"/>
-        <w:rPr>
-          <w:rFonts w:ascii="Times New Roman" w:eastAsia="Times New Roman" w:hAnsi="Times New Roman" w:cs="Times New Roman"/>
-        </w:rPr>
-      </w:pPr>
-    </w:p>
-    <w:p>
-      <w:pPr>
-        <w:spacing w:after="0" w:line="240" w:lineRule="auto"/>
-        <w:rPr>
-          <w:rFonts w:ascii="Times New Roman" w:eastAsia="Times New Roman" w:hAnsi="Times New Roman" w:cs="Times New Roman"/>
-        </w:rPr>
-      </w:pPr>
-    </w:p>
-    <w:p>
-      <w:pPr>
         <w:keepNext/>
         <w:tabs>
           <w:tab w:val="left" w:pos="360"/>
@@ -6374,7 +6668,6 @@
           <w:b/>
           <w:sz w:val="24"/>
         </w:rPr>
-        <w:lastRenderedPageBreak/>
         <w:t>Responsabilidades e Perfil da Equipe</w:t>
       </w:r>
     </w:p>
@@ -6904,22 +7197,6 @@
         </w:tc>
       </w:tr>
     </w:tbl>
-    <w:p>
-      <w:pPr>
-        <w:keepLines/>
-        <w:spacing w:after="120" w:line="240" w:lineRule="auto"/>
-        <w:ind w:left="360"/>
-        <w:rPr>
-          <w:rFonts w:ascii="Times New Roman" w:eastAsia="Times New Roman" w:hAnsi="Times New Roman" w:cs="Times New Roman"/>
-        </w:rPr>
-      </w:pPr>
-      <w:r>
-        <w:rPr>
-          <w:rFonts w:ascii="Times New Roman" w:eastAsia="Times New Roman" w:hAnsi="Times New Roman" w:cs="Times New Roman"/>
-        </w:rPr>
-        <w:br/>
-      </w:r>
-    </w:p>
     <w:p>
       <w:pPr>
         <w:spacing w:after="0" w:line="240" w:lineRule="auto"/>
@@ -8726,7 +9003,7 @@
 </file>
 
 <file path=customXml/itemProps1.xml><?xml version="1.0" encoding="utf-8"?>
-<ds:datastoreItem xmlns:ds="http://schemas.openxmlformats.org/officeDocument/2006/customXml" ds:itemID="{5F36D776-0764-48F2-923F-995FB46F2906}">
+<ds:datastoreItem xmlns:ds="http://schemas.openxmlformats.org/officeDocument/2006/customXml" ds:itemID="{04DA8785-36F9-41B0-AD16-9919A469C176}">
   <ds:schemaRefs>
     <ds:schemaRef ds:uri="http://schemas.openxmlformats.org/officeDocument/2006/bibliography"/>
   </ds:schemaRefs>

</xml_diff>